<commit_message>
Afegit el terminal (1, 2, 3) per identificar l'origen de les compres i poder quadrar caixes. Afegit el terminal a la configuració i pantalla de entrada de la configuració. Ara totes les operacions inclouen un terminal. Això permetría fer un registre de consums que no tenim seria interessant?????) Afegit a CompresListWidget un botó per seleccionar entre detall (compra a compra) o resum per terminals, Afegit a ServeiListWidget un indicador lineal per cada servei que indica lo "consumit" que està. Probablament s'hauria de modificar per incloure únicament els registrats.
Alguna neteja de funcions antigues de test.
</commit_message>
<xml_diff>
--- a/Doc/Comunicacions.docx
+++ b/Doc/Comunicacions.docx
@@ -439,6 +439,32 @@
         <w:t>query</w:t>
       </w:r>
       <w:proofErr w:type="spellEnd"/>
+      <w:r>
+        <w:rPr>
+          <w:b w:val="0"/>
+          <w:bCs w:val="0"/>
+          <w:lang w:val="ca-ES"/>
+        </w:rPr>
+        <w:t xml:space="preserve"> i pot servir per eliminar quèries massa antics (comparant </w:t>
+      </w:r>
+      <w:proofErr w:type="spellStart"/>
+      <w:r>
+        <w:rPr>
+          <w:b w:val="0"/>
+          <w:bCs w:val="0"/>
+          <w:lang w:val="ca-ES"/>
+        </w:rPr>
+        <w:t>amnb</w:t>
+      </w:r>
+      <w:proofErr w:type="spellEnd"/>
+      <w:r>
+        <w:rPr>
+          <w:b w:val="0"/>
+          <w:bCs w:val="0"/>
+          <w:lang w:val="ca-ES"/>
+        </w:rPr>
+        <w:t xml:space="preserve"> el temps local)</w:t>
+      </w:r>
     </w:p>
     <w:p>
       <w:pPr>
@@ -904,6 +930,32 @@
         </w:rPr>
         <w:t xml:space="preserve"> Son en format CSV camps separats per “;”</w:t>
       </w:r>
+      <w:r>
+        <w:rPr>
+          <w:lang w:val="ca-ES"/>
+        </w:rPr>
+        <w:t xml:space="preserve">. Si el error </w:t>
+      </w:r>
+      <w:proofErr w:type="spellStart"/>
+      <w:r>
+        <w:rPr>
+          <w:lang w:val="ca-ES"/>
+        </w:rPr>
+        <w:t>ers</w:t>
+      </w:r>
+      <w:proofErr w:type="spellEnd"/>
+      <w:r>
+        <w:rPr>
+          <w:lang w:val="ca-ES"/>
+        </w:rPr>
+        <w:t xml:space="preserve"> un error lògic (ex. Que </w:t>
+      </w:r>
+      <w:r>
+        <w:rPr>
+          <w:lang w:val="ca-ES"/>
+        </w:rPr>
+        <w:t>el participant ja ha consumit un servei) es retornen les dades correctes del participant en un altre línia</w:t>
+      </w:r>
     </w:p>
     <w:p>
       <w:pPr>
@@ -997,7 +1049,7 @@
       <w:pPr>
         <w:rPr>
           <w:ins w:id="4" w:author="Francisco Gorina" w:date="2022-09-07T12:33:00Z"/>
-          <w:lang w:val="x-none"/>
+          <w:lang w:val="ca-ES"/>
         </w:rPr>
       </w:pPr>
       <w:ins w:id="5" w:author="Francisco Gorina" w:date="2022-09-07T12:33:00Z">
@@ -1005,35 +1057,7 @@
           <w:rPr>
             <w:lang w:val="ca-ES"/>
           </w:rPr>
-          <w:t>Els par</w:t>
-        </w:r>
-        <w:proofErr w:type="spellStart"/>
-        <w:r>
-          <w:rPr>
-            <w:lang w:val="x-none"/>
-          </w:rPr>
-          <w:t>àmetres</w:t>
-        </w:r>
-        <w:proofErr w:type="spellEnd"/>
-        <w:r>
-          <w:rPr>
-            <w:lang w:val="x-none"/>
-          </w:rPr>
-          <w:t xml:space="preserve"> </w:t>
-        </w:r>
-        <w:proofErr w:type="spellStart"/>
-        <w:r>
-          <w:rPr>
-            <w:lang w:val="x-none"/>
-          </w:rPr>
-          <w:t>habituals</w:t>
-        </w:r>
-        <w:proofErr w:type="spellEnd"/>
-        <w:r>
-          <w:rPr>
-            <w:lang w:val="x-none"/>
-          </w:rPr>
-          <w:t xml:space="preserve"> ha de ser:</w:t>
+          <w:t>Els paràmetres habituals ha de ser:</w:t>
         </w:r>
       </w:ins>
     </w:p>
@@ -1041,7 +1065,7 @@
       <w:pPr>
         <w:rPr>
           <w:ins w:id="6" w:author="Francisco Gorina" w:date="2022-09-07T12:33:00Z"/>
-          <w:lang w:val="x-none"/>
+          <w:lang w:val="ca-ES"/>
         </w:rPr>
       </w:pPr>
     </w:p>
@@ -1064,42 +1088,77 @@
         </w:rPr>
       </w:pPr>
       <w:proofErr w:type="spellStart"/>
+      <w:r>
+        <w:rPr>
+          <w:lang w:val="ca-ES"/>
+        </w:rPr>
+        <w:t>o</w:t>
+      </w:r>
       <w:ins w:id="10" w:author="Francisco Gorina" w:date="2022-09-07T12:33:00Z">
         <w:r>
           <w:rPr>
             <w:lang w:val="ca-ES"/>
           </w:rPr>
-          <w:t>ip</w:t>
+          <w:t>p</w:t>
         </w:r>
         <w:proofErr w:type="spellEnd"/>
         <w:r>
           <w:rPr>
             <w:lang w:val="ca-ES"/>
           </w:rPr>
-          <w:t xml:space="preserve"> : Identifica la </w:t>
+          <w:t xml:space="preserve"> : Identifica la operació a executar</w:t>
+        </w:r>
+      </w:ins>
+    </w:p>
+    <w:p>
+      <w:pPr>
+        <w:pStyle w:val="ListParagraph"/>
+        <w:numPr>
+          <w:ilvl w:val="0"/>
+          <w:numId w:val="4"/>
+        </w:numPr>
+        <w:rPr>
+          <w:ins w:id="11" w:author="Francisco Gorina" w:date="2022-09-07T12:34:00Z"/>
+          <w:lang w:val="ca-ES"/>
+          <w:rPrChange w:id="12" w:author="Francisco Gorina" w:date="2022-09-07T12:34:00Z">
+            <w:rPr>
+              <w:ins w:id="13" w:author="Francisco Gorina" w:date="2022-09-07T12:34:00Z"/>
+              <w:lang w:val="x-none"/>
+            </w:rPr>
+          </w:rPrChange>
+        </w:rPr>
+      </w:pPr>
+      <w:proofErr w:type="spellStart"/>
+      <w:ins w:id="14" w:author="Francisco Gorina" w:date="2022-09-07T12:33:00Z">
+        <w:r>
+          <w:rPr>
+            <w:lang w:val="ca-ES"/>
+          </w:rPr>
+          <w:t>id</w:t>
+        </w:r>
+      </w:ins>
+      <w:proofErr w:type="spellEnd"/>
+      <w:ins w:id="15" w:author="Francisco Gorina" w:date="2022-09-07T12:34:00Z">
+        <w:r>
+          <w:rPr>
+            <w:lang w:val="ca-ES"/>
+          </w:rPr>
+          <w:t xml:space="preserve"> : Identifica l’objecte a operar. Normalment es la </w:t>
         </w:r>
         <w:proofErr w:type="spellStart"/>
         <w:r>
           <w:rPr>
             <w:lang w:val="ca-ES"/>
           </w:rPr>
-          <w:t>operaci</w:t>
+          <w:t>id</w:t>
         </w:r>
         <w:proofErr w:type="spellEnd"/>
         <w:r>
           <w:rPr>
-            <w:lang w:val="x-none"/>
+            <w:lang w:val="ca-ES"/>
           </w:rPr>
-          <w:t xml:space="preserve">ó a </w:t>
+          <w:t xml:space="preserve"> de la base de dades</w:t>
         </w:r>
-        <w:proofErr w:type="spellStart"/>
-        <w:r>
-          <w:rPr>
-            <w:lang w:val="x-none"/>
-          </w:rPr>
-          <w:t>executar</w:t>
-        </w:r>
-        <w:proofErr w:type="spellEnd"/>
       </w:ins>
     </w:p>
     <w:p>
@@ -1110,317 +1169,64 @@
           <w:numId w:val="4"/>
         </w:numPr>
         <w:rPr>
-          <w:ins w:id="11" w:author="Francisco Gorina" w:date="2022-09-07T12:34:00Z"/>
-          <w:lang w:val="ca-ES"/>
-          <w:rPrChange w:id="12" w:author="Francisco Gorina" w:date="2022-09-07T12:34:00Z">
-            <w:rPr>
-              <w:ins w:id="13" w:author="Francisco Gorina" w:date="2022-09-07T12:34:00Z"/>
+          <w:ins w:id="16" w:author="Francisco Gorina" w:date="2022-09-07T12:34:00Z"/>
+          <w:lang w:val="ca-ES"/>
+          <w:rPrChange w:id="17" w:author="Francisco Gorina" w:date="2022-09-07T12:34:00Z">
+            <w:rPr>
+              <w:ins w:id="18" w:author="Francisco Gorina" w:date="2022-09-07T12:34:00Z"/>
               <w:lang w:val="x-none"/>
             </w:rPr>
           </w:rPrChange>
         </w:rPr>
       </w:pPr>
-      <w:ins w:id="14" w:author="Francisco Gorina" w:date="2022-09-07T12:33:00Z">
+      <w:ins w:id="19" w:author="Francisco Gorina" w:date="2022-09-07T12:34:00Z">
         <w:r>
           <w:rPr>
-            <w:lang w:val="x-none"/>
+            <w:lang w:val="ca-ES"/>
           </w:rPr>
-          <w:t>id</w:t>
+          <w:t>terminal: Identifica el</w:t>
         </w:r>
       </w:ins>
-      <w:ins w:id="15" w:author="Francisco Gorina" w:date="2022-09-07T12:34:00Z">
+      <w:r>
+        <w:rPr>
+          <w:lang w:val="ca-ES"/>
+        </w:rPr>
+        <w:t xml:space="preserve"> </w:t>
+      </w:r>
+      <w:ins w:id="20" w:author="Francisco Gorina" w:date="2022-09-07T12:34:00Z">
         <w:r>
           <w:rPr>
-            <w:lang w:val="x-none"/>
+            <w:lang w:val="ca-ES"/>
           </w:rPr>
-          <w:t xml:space="preserve"> : </w:t>
+          <w:t xml:space="preserve">terminal </w:t>
         </w:r>
         <w:proofErr w:type="spellStart"/>
         <w:r>
           <w:rPr>
-            <w:lang w:val="x-none"/>
-          </w:rPr>
-          <w:t>Identifica</w:t>
-        </w:r>
-        <w:proofErr w:type="spellEnd"/>
-        <w:r>
-          <w:rPr>
-            <w:lang w:val="x-none"/>
-          </w:rPr>
-          <w:t xml:space="preserve"> </w:t>
-        </w:r>
-        <w:proofErr w:type="spellStart"/>
-        <w:r>
-          <w:rPr>
-            <w:lang w:val="x-none"/>
-          </w:rPr>
-          <w:t>l’objecte</w:t>
-        </w:r>
-        <w:proofErr w:type="spellEnd"/>
-        <w:r>
-          <w:rPr>
-            <w:lang w:val="x-none"/>
-          </w:rPr>
-          <w:t xml:space="preserve"> a </w:t>
-        </w:r>
-        <w:proofErr w:type="spellStart"/>
-        <w:r>
-          <w:rPr>
-            <w:lang w:val="x-none"/>
-          </w:rPr>
-          <w:t>operar</w:t>
-        </w:r>
-        <w:proofErr w:type="spellEnd"/>
-        <w:r>
-          <w:rPr>
-            <w:lang w:val="x-none"/>
-          </w:rPr>
-          <w:t xml:space="preserve">. </w:t>
-        </w:r>
-        <w:proofErr w:type="spellStart"/>
-        <w:r>
-          <w:rPr>
-            <w:lang w:val="x-none"/>
-          </w:rPr>
-          <w:t>Normalment</w:t>
-        </w:r>
-        <w:proofErr w:type="spellEnd"/>
-        <w:r>
-          <w:rPr>
-            <w:lang w:val="x-none"/>
-          </w:rPr>
-          <w:t xml:space="preserve"> es la id de la base de </w:t>
-        </w:r>
-        <w:proofErr w:type="spellStart"/>
-        <w:r>
-          <w:rPr>
-            <w:lang w:val="x-none"/>
-          </w:rPr>
-          <w:t>dades</w:t>
-        </w:r>
-        <w:proofErr w:type="spellEnd"/>
-      </w:ins>
-    </w:p>
-    <w:p>
-      <w:pPr>
-        <w:pStyle w:val="ListParagraph"/>
-        <w:numPr>
-          <w:ilvl w:val="0"/>
-          <w:numId w:val="4"/>
-        </w:numPr>
-        <w:rPr>
-          <w:ins w:id="16" w:author="Francisco Gorina" w:date="2022-09-07T12:34:00Z"/>
-          <w:lang w:val="ca-ES"/>
-          <w:rPrChange w:id="17" w:author="Francisco Gorina" w:date="2022-09-07T12:34:00Z">
-            <w:rPr>
-              <w:ins w:id="18" w:author="Francisco Gorina" w:date="2022-09-07T12:34:00Z"/>
-              <w:lang w:val="x-none"/>
-            </w:rPr>
-          </w:rPrChange>
-        </w:rPr>
-      </w:pPr>
-      <w:ins w:id="19" w:author="Francisco Gorina" w:date="2022-09-07T12:34:00Z">
-        <w:r>
-          <w:rPr>
-            <w:lang w:val="x-none"/>
-          </w:rPr>
-          <w:t xml:space="preserve">terminal: </w:t>
-        </w:r>
-        <w:proofErr w:type="spellStart"/>
-        <w:r>
-          <w:rPr>
-            <w:lang w:val="x-none"/>
-          </w:rPr>
-          <w:t>Identifica</w:t>
-        </w:r>
-        <w:proofErr w:type="spellEnd"/>
-        <w:r>
-          <w:rPr>
-            <w:lang w:val="x-none"/>
-          </w:rPr>
-          <w:t xml:space="preserve"> </w:t>
-        </w:r>
-        <w:proofErr w:type="spellStart"/>
-        <w:r>
-          <w:rPr>
-            <w:lang w:val="x-none"/>
-          </w:rPr>
-          <w:t>elt</w:t>
-        </w:r>
-        <w:proofErr w:type="spellEnd"/>
-        <w:r>
-          <w:rPr>
-            <w:lang w:val="x-none"/>
-          </w:rPr>
-          <w:t xml:space="preserve"> </w:t>
-        </w:r>
-        <w:proofErr w:type="spellStart"/>
-        <w:r>
-          <w:rPr>
-            <w:lang w:val="x-none"/>
-          </w:rPr>
-          <w:t>erminal</w:t>
-        </w:r>
-        <w:proofErr w:type="spellEnd"/>
-        <w:r>
-          <w:rPr>
-            <w:lang w:val="x-none"/>
-          </w:rPr>
-          <w:t xml:space="preserve"> </w:t>
-        </w:r>
-        <w:proofErr w:type="spellStart"/>
-        <w:r>
-          <w:rPr>
-            <w:lang w:val="x-none"/>
+            <w:lang w:val="ca-ES"/>
           </w:rPr>
           <w:t>orígern</w:t>
         </w:r>
         <w:proofErr w:type="spellEnd"/>
         <w:r>
           <w:rPr>
-            <w:lang w:val="x-none"/>
+            <w:lang w:val="ca-ES"/>
           </w:rPr>
-          <w:t xml:space="preserve"> de la </w:t>
+          <w:t xml:space="preserve"> de la operació a efectes de control en alguns casos com compres (saber </w:t>
         </w:r>
         <w:proofErr w:type="spellStart"/>
         <w:r>
           <w:rPr>
-            <w:lang w:val="x-none"/>
-          </w:rPr>
-          <w:t>operació</w:t>
-        </w:r>
-        <w:proofErr w:type="spellEnd"/>
-        <w:r>
-          <w:rPr>
-            <w:lang w:val="x-none"/>
-          </w:rPr>
-          <w:t xml:space="preserve"> a </w:t>
-        </w:r>
-        <w:proofErr w:type="spellStart"/>
-        <w:r>
-          <w:rPr>
-            <w:lang w:val="x-none"/>
-          </w:rPr>
-          <w:t>efectes</w:t>
-        </w:r>
-        <w:proofErr w:type="spellEnd"/>
-        <w:r>
-          <w:rPr>
-            <w:lang w:val="x-none"/>
-          </w:rPr>
-          <w:t xml:space="preserve"> de control </w:t>
-        </w:r>
-        <w:proofErr w:type="spellStart"/>
-        <w:r>
-          <w:rPr>
-            <w:lang w:val="x-none"/>
-          </w:rPr>
-          <w:t>en</w:t>
-        </w:r>
-        <w:proofErr w:type="spellEnd"/>
-        <w:r>
-          <w:rPr>
-            <w:lang w:val="x-none"/>
-          </w:rPr>
-          <w:t xml:space="preserve"> </w:t>
-        </w:r>
-        <w:proofErr w:type="spellStart"/>
-        <w:r>
-          <w:rPr>
-            <w:lang w:val="x-none"/>
-          </w:rPr>
-          <w:t>alguns</w:t>
-        </w:r>
-        <w:proofErr w:type="spellEnd"/>
-        <w:r>
-          <w:rPr>
-            <w:lang w:val="x-none"/>
-          </w:rPr>
-          <w:t xml:space="preserve"> </w:t>
-        </w:r>
-        <w:proofErr w:type="spellStart"/>
-        <w:r>
-          <w:rPr>
-            <w:lang w:val="x-none"/>
-          </w:rPr>
-          <w:t>casos</w:t>
-        </w:r>
-        <w:proofErr w:type="spellEnd"/>
-        <w:r>
-          <w:rPr>
-            <w:lang w:val="x-none"/>
-          </w:rPr>
-          <w:t xml:space="preserve"> com </w:t>
-        </w:r>
-        <w:proofErr w:type="spellStart"/>
-        <w:r>
-          <w:rPr>
-            <w:lang w:val="x-none"/>
-          </w:rPr>
-          <w:t>compres</w:t>
-        </w:r>
-        <w:proofErr w:type="spellEnd"/>
-        <w:r>
-          <w:rPr>
-            <w:lang w:val="x-none"/>
-          </w:rPr>
-          <w:t xml:space="preserve"> (</w:t>
-        </w:r>
-        <w:proofErr w:type="spellStart"/>
-        <w:r>
-          <w:rPr>
-            <w:lang w:val="x-none"/>
-          </w:rPr>
-          <w:t>saber</w:t>
-        </w:r>
-        <w:proofErr w:type="spellEnd"/>
-        <w:r>
-          <w:rPr>
-            <w:lang w:val="x-none"/>
-          </w:rPr>
-          <w:t xml:space="preserve"> </w:t>
-        </w:r>
-        <w:proofErr w:type="spellStart"/>
-        <w:r>
-          <w:rPr>
-            <w:lang w:val="x-none"/>
+            <w:lang w:val="ca-ES"/>
           </w:rPr>
           <w:t>quí</w:t>
         </w:r>
         <w:proofErr w:type="spellEnd"/>
         <w:r>
           <w:rPr>
-            <w:lang w:val="x-none"/>
+            <w:lang w:val="ca-ES"/>
           </w:rPr>
-          <w:t xml:space="preserve"> ha </w:t>
-        </w:r>
-        <w:proofErr w:type="spellStart"/>
-        <w:r>
-          <w:rPr>
-            <w:lang w:val="x-none"/>
-          </w:rPr>
-          <w:t>fet</w:t>
-        </w:r>
-        <w:proofErr w:type="spellEnd"/>
-        <w:r>
-          <w:rPr>
-            <w:lang w:val="x-none"/>
-          </w:rPr>
-          <w:t xml:space="preserve"> la </w:t>
-        </w:r>
-        <w:proofErr w:type="spellStart"/>
-        <w:r>
-          <w:rPr>
-            <w:lang w:val="x-none"/>
-          </w:rPr>
-          <w:t>compra</w:t>
-        </w:r>
-        <w:proofErr w:type="spellEnd"/>
-        <w:r>
-          <w:rPr>
-            <w:lang w:val="x-none"/>
-          </w:rPr>
-          <w:t>).</w:t>
+          <w:t xml:space="preserve"> ha fet la compra).</w:t>
         </w:r>
       </w:ins>
     </w:p>
@@ -1441,6 +1247,7 @@
         <w:rPr>
           <w:lang w:val="ca-ES"/>
         </w:rPr>
+        <w:lastRenderedPageBreak/>
         <w:t xml:space="preserve">A la plantilla adjunta tan sols s’ha de subministrar una </w:t>
       </w:r>
       <w:r>
@@ -1665,21 +1472,21 @@
           <w:rFonts w:ascii="Menlo" w:hAnsi="Menlo" w:cs="Menlo"/>
           <w:color w:val="9D9D9D"/>
           <w:lang w:val="ca-ES"/>
-          <w:rPrChange w:id="20" w:author="Francisco Gorina" w:date="2022-09-07T12:32:00Z">
-            <w:rPr>
-              <w:rFonts w:ascii="Menlo" w:hAnsi="Menlo" w:cs="Menlo"/>
-              <w:color w:val="9D9D9D"/>
-              <w:lang w:val="en-GB"/>
-            </w:rPr>
-          </w:rPrChange>
-        </w:rPr>
-      </w:pPr>
-      <w:r>
-        <w:rPr>
-          <w:rFonts w:ascii="Menlo" w:hAnsi="Menlo" w:cs="Menlo"/>
-          <w:color w:val="9D9D9D"/>
-          <w:lang w:val="ca-ES"/>
           <w:rPrChange w:id="21" w:author="Francisco Gorina" w:date="2022-09-07T12:32:00Z">
+            <w:rPr>
+              <w:rFonts w:ascii="Menlo" w:hAnsi="Menlo" w:cs="Menlo"/>
+              <w:color w:val="9D9D9D"/>
+              <w:lang w:val="en-GB"/>
+            </w:rPr>
+          </w:rPrChange>
+        </w:rPr>
+      </w:pPr>
+      <w:r>
+        <w:rPr>
+          <w:rFonts w:ascii="Menlo" w:hAnsi="Menlo" w:cs="Menlo"/>
+          <w:color w:val="9D9D9D"/>
+          <w:lang w:val="ca-ES"/>
+          <w:rPrChange w:id="22" w:author="Francisco Gorina" w:date="2022-09-07T12:32:00Z">
             <w:rPr>
               <w:rFonts w:ascii="Menlo" w:hAnsi="Menlo" w:cs="Menlo"/>
               <w:color w:val="9D9D9D"/>
@@ -1696,7 +1503,7 @@
           <w:rFonts w:ascii="Menlo" w:hAnsi="Menlo" w:cs="Menlo"/>
           <w:color w:val="15748F"/>
           <w:lang w:val="ca-ES"/>
-          <w:rPrChange w:id="22" w:author="Francisco Gorina" w:date="2022-09-07T12:32:00Z">
+          <w:rPrChange w:id="23" w:author="Francisco Gorina" w:date="2022-09-07T12:32:00Z">
             <w:rPr>
               <w:rFonts w:ascii="Menlo" w:hAnsi="Menlo" w:cs="Menlo"/>
               <w:color w:val="15748F"/>
@@ -1731,7 +1538,7 @@
           <w:rFonts w:ascii="Menlo" w:hAnsi="Menlo" w:cs="Menlo"/>
           <w:color w:val="555D9D"/>
           <w:lang w:val="ca-ES"/>
-          <w:rPrChange w:id="23" w:author="Francisco Gorina" w:date="2022-09-07T12:32:00Z">
+          <w:rPrChange w:id="24" w:author="Francisco Gorina" w:date="2022-09-07T12:32:00Z">
             <w:rPr>
               <w:rFonts w:ascii="Menlo" w:hAnsi="Menlo" w:cs="Menlo"/>
               <w:color w:val="555D9D"/>
@@ -1745,7 +1552,7 @@
           <w:rFonts w:ascii="Menlo" w:hAnsi="Menlo" w:cs="Menlo"/>
           <w:color w:val="555D9D"/>
           <w:lang w:val="ca-ES"/>
-          <w:rPrChange w:id="24" w:author="Francisco Gorina" w:date="2022-09-07T12:32:00Z">
+          <w:rPrChange w:id="25" w:author="Francisco Gorina" w:date="2022-09-07T12:32:00Z">
             <w:rPr>
               <w:rFonts w:ascii="Menlo" w:hAnsi="Menlo" w:cs="Menlo"/>
               <w:color w:val="555D9D"/>
@@ -1779,7 +1586,7 @@
           <w:rFonts w:ascii="Menlo" w:hAnsi="Menlo" w:cs="Menlo"/>
           <w:color w:val="555D9D"/>
           <w:lang w:val="ca-ES"/>
-          <w:rPrChange w:id="25" w:author="Francisco Gorina" w:date="2022-09-07T12:32:00Z">
+          <w:rPrChange w:id="26" w:author="Francisco Gorina" w:date="2022-09-07T12:32:00Z">
             <w:rPr>
               <w:rFonts w:ascii="Menlo" w:hAnsi="Menlo" w:cs="Menlo"/>
               <w:color w:val="555D9D"/>
@@ -1793,7 +1600,7 @@
           <w:rFonts w:ascii="Menlo" w:hAnsi="Menlo" w:cs="Menlo"/>
           <w:color w:val="555D9D"/>
           <w:lang w:val="ca-ES"/>
-          <w:rPrChange w:id="26" w:author="Francisco Gorina" w:date="2022-09-07T12:32:00Z">
+          <w:rPrChange w:id="27" w:author="Francisco Gorina" w:date="2022-09-07T12:32:00Z">
             <w:rPr>
               <w:rFonts w:ascii="Menlo" w:hAnsi="Menlo" w:cs="Menlo"/>
               <w:color w:val="555D9D"/>
@@ -1809,7 +1616,7 @@
           <w:rFonts w:ascii="Menlo" w:hAnsi="Menlo" w:cs="Menlo"/>
           <w:color w:val="555D9D"/>
           <w:lang w:val="ca-ES"/>
-          <w:rPrChange w:id="27" w:author="Francisco Gorina" w:date="2022-09-07T12:32:00Z">
+          <w:rPrChange w:id="28" w:author="Francisco Gorina" w:date="2022-09-07T12:32:00Z">
             <w:rPr>
               <w:rFonts w:ascii="Menlo" w:hAnsi="Menlo" w:cs="Menlo"/>
               <w:color w:val="555D9D"/>
@@ -1825,7 +1632,7 @@
           <w:rFonts w:ascii="Menlo" w:hAnsi="Menlo" w:cs="Menlo"/>
           <w:color w:val="555D9D"/>
           <w:lang w:val="ca-ES"/>
-          <w:rPrChange w:id="28" w:author="Francisco Gorina" w:date="2022-09-07T12:32:00Z">
+          <w:rPrChange w:id="29" w:author="Francisco Gorina" w:date="2022-09-07T12:32:00Z">
             <w:rPr>
               <w:rFonts w:ascii="Menlo" w:hAnsi="Menlo" w:cs="Menlo"/>
               <w:color w:val="555D9D"/>
@@ -1841,7 +1648,7 @@
           <w:rFonts w:ascii="Menlo" w:hAnsi="Menlo" w:cs="Menlo"/>
           <w:color w:val="555D9D"/>
           <w:lang w:val="ca-ES"/>
-          <w:rPrChange w:id="29" w:author="Francisco Gorina" w:date="2022-09-07T12:32:00Z">
+          <w:rPrChange w:id="30" w:author="Francisco Gorina" w:date="2022-09-07T12:32:00Z">
             <w:rPr>
               <w:rFonts w:ascii="Menlo" w:hAnsi="Menlo" w:cs="Menlo"/>
               <w:color w:val="555D9D"/>
@@ -1857,7 +1664,7 @@
           <w:rFonts w:ascii="Menlo" w:hAnsi="Menlo" w:cs="Menlo"/>
           <w:color w:val="555D9D"/>
           <w:lang w:val="ca-ES"/>
-          <w:rPrChange w:id="30" w:author="Francisco Gorina" w:date="2022-09-07T12:32:00Z">
+          <w:rPrChange w:id="31" w:author="Francisco Gorina" w:date="2022-09-07T12:32:00Z">
             <w:rPr>
               <w:rFonts w:ascii="Menlo" w:hAnsi="Menlo" w:cs="Menlo"/>
               <w:color w:val="555D9D"/>
@@ -1873,7 +1680,7 @@
           <w:rFonts w:ascii="Menlo" w:hAnsi="Menlo" w:cs="Menlo"/>
           <w:color w:val="555D9D"/>
           <w:lang w:val="ca-ES"/>
-          <w:rPrChange w:id="31" w:author="Francisco Gorina" w:date="2022-09-07T12:32:00Z">
+          <w:rPrChange w:id="32" w:author="Francisco Gorina" w:date="2022-09-07T12:32:00Z">
             <w:rPr>
               <w:rFonts w:ascii="Menlo" w:hAnsi="Menlo" w:cs="Menlo"/>
               <w:color w:val="555D9D"/>
@@ -1889,7 +1696,7 @@
           <w:rFonts w:ascii="Menlo" w:hAnsi="Menlo" w:cs="Menlo"/>
           <w:color w:val="555D9D"/>
           <w:lang w:val="ca-ES"/>
-          <w:rPrChange w:id="32" w:author="Francisco Gorina" w:date="2022-09-07T12:32:00Z">
+          <w:rPrChange w:id="33" w:author="Francisco Gorina" w:date="2022-09-07T12:32:00Z">
             <w:rPr>
               <w:rFonts w:ascii="Menlo" w:hAnsi="Menlo" w:cs="Menlo"/>
               <w:color w:val="555D9D"/>
@@ -1923,7 +1730,7 @@
           <w:rFonts w:ascii="Menlo" w:hAnsi="Menlo" w:cs="Menlo"/>
           <w:color w:val="555D9D"/>
           <w:lang w:val="ca-ES"/>
-          <w:rPrChange w:id="33" w:author="Francisco Gorina" w:date="2022-09-07T12:32:00Z">
+          <w:rPrChange w:id="34" w:author="Francisco Gorina" w:date="2022-09-07T12:32:00Z">
             <w:rPr>
               <w:rFonts w:ascii="Menlo" w:hAnsi="Menlo" w:cs="Menlo"/>
               <w:color w:val="555D9D"/>
@@ -1937,7 +1744,7 @@
           <w:rFonts w:ascii="Menlo" w:hAnsi="Menlo" w:cs="Menlo"/>
           <w:color w:val="555D9D"/>
           <w:lang w:val="ca-ES"/>
-          <w:rPrChange w:id="34" w:author="Francisco Gorina" w:date="2022-09-07T12:32:00Z">
+          <w:rPrChange w:id="35" w:author="Francisco Gorina" w:date="2022-09-07T12:32:00Z">
             <w:rPr>
               <w:rFonts w:ascii="Menlo" w:hAnsi="Menlo" w:cs="Menlo"/>
               <w:color w:val="555D9D"/>
@@ -1953,7 +1760,7 @@
           <w:rFonts w:ascii="Menlo" w:hAnsi="Menlo" w:cs="Menlo"/>
           <w:color w:val="555D9D"/>
           <w:lang w:val="ca-ES"/>
-          <w:rPrChange w:id="35" w:author="Francisco Gorina" w:date="2022-09-07T12:32:00Z">
+          <w:rPrChange w:id="36" w:author="Francisco Gorina" w:date="2022-09-07T12:32:00Z">
             <w:rPr>
               <w:rFonts w:ascii="Menlo" w:hAnsi="Menlo" w:cs="Menlo"/>
               <w:color w:val="555D9D"/>
@@ -1969,7 +1776,7 @@
           <w:rFonts w:ascii="Menlo" w:hAnsi="Menlo" w:cs="Menlo"/>
           <w:color w:val="555D9D"/>
           <w:lang w:val="ca-ES"/>
-          <w:rPrChange w:id="36" w:author="Francisco Gorina" w:date="2022-09-07T12:32:00Z">
+          <w:rPrChange w:id="37" w:author="Francisco Gorina" w:date="2022-09-07T12:32:00Z">
             <w:rPr>
               <w:rFonts w:ascii="Menlo" w:hAnsi="Menlo" w:cs="Menlo"/>
               <w:color w:val="555D9D"/>
@@ -1985,7 +1792,7 @@
           <w:rFonts w:ascii="Menlo" w:hAnsi="Menlo" w:cs="Menlo"/>
           <w:color w:val="555D9D"/>
           <w:lang w:val="ca-ES"/>
-          <w:rPrChange w:id="37" w:author="Francisco Gorina" w:date="2022-09-07T12:32:00Z">
+          <w:rPrChange w:id="38" w:author="Francisco Gorina" w:date="2022-09-07T12:32:00Z">
             <w:rPr>
               <w:rFonts w:ascii="Menlo" w:hAnsi="Menlo" w:cs="Menlo"/>
               <w:color w:val="555D9D"/>
@@ -2001,7 +1808,7 @@
           <w:rFonts w:ascii="Menlo" w:hAnsi="Menlo" w:cs="Menlo"/>
           <w:color w:val="555D9D"/>
           <w:lang w:val="ca-ES"/>
-          <w:rPrChange w:id="38" w:author="Francisco Gorina" w:date="2022-09-07T12:32:00Z">
+          <w:rPrChange w:id="39" w:author="Francisco Gorina" w:date="2022-09-07T12:32:00Z">
             <w:rPr>
               <w:rFonts w:ascii="Menlo" w:hAnsi="Menlo" w:cs="Menlo"/>
               <w:color w:val="555D9D"/>
@@ -2017,7 +1824,7 @@
           <w:rFonts w:ascii="Menlo" w:hAnsi="Menlo" w:cs="Menlo"/>
           <w:color w:val="555D9D"/>
           <w:lang w:val="ca-ES"/>
-          <w:rPrChange w:id="39" w:author="Francisco Gorina" w:date="2022-09-07T12:32:00Z">
+          <w:rPrChange w:id="40" w:author="Francisco Gorina" w:date="2022-09-07T12:32:00Z">
             <w:rPr>
               <w:rFonts w:ascii="Menlo" w:hAnsi="Menlo" w:cs="Menlo"/>
               <w:color w:val="555D9D"/>
@@ -2033,7 +1840,7 @@
           <w:rFonts w:ascii="Menlo" w:hAnsi="Menlo" w:cs="Menlo"/>
           <w:color w:val="555D9D"/>
           <w:lang w:val="ca-ES"/>
-          <w:rPrChange w:id="40" w:author="Francisco Gorina" w:date="2022-09-07T12:32:00Z">
+          <w:rPrChange w:id="41" w:author="Francisco Gorina" w:date="2022-09-07T12:32:00Z">
             <w:rPr>
               <w:rFonts w:ascii="Menlo" w:hAnsi="Menlo" w:cs="Menlo"/>
               <w:color w:val="555D9D"/>
@@ -2049,7 +1856,7 @@
           <w:rFonts w:ascii="Menlo" w:hAnsi="Menlo" w:cs="Menlo"/>
           <w:color w:val="555D9D"/>
           <w:lang w:val="ca-ES"/>
-          <w:rPrChange w:id="41" w:author="Francisco Gorina" w:date="2022-09-07T12:32:00Z">
+          <w:rPrChange w:id="42" w:author="Francisco Gorina" w:date="2022-09-07T12:32:00Z">
             <w:rPr>
               <w:rFonts w:ascii="Menlo" w:hAnsi="Menlo" w:cs="Menlo"/>
               <w:color w:val="555D9D"/>
@@ -2065,7 +1872,7 @@
           <w:rFonts w:ascii="Menlo" w:hAnsi="Menlo" w:cs="Menlo"/>
           <w:color w:val="555D9D"/>
           <w:lang w:val="ca-ES"/>
-          <w:rPrChange w:id="42" w:author="Francisco Gorina" w:date="2022-09-07T12:32:00Z">
+          <w:rPrChange w:id="43" w:author="Francisco Gorina" w:date="2022-09-07T12:32:00Z">
             <w:rPr>
               <w:rFonts w:ascii="Menlo" w:hAnsi="Menlo" w:cs="Menlo"/>
               <w:color w:val="555D9D"/>
@@ -2081,7 +1888,7 @@
           <w:rFonts w:ascii="Menlo" w:hAnsi="Menlo" w:cs="Menlo"/>
           <w:color w:val="555D9D"/>
           <w:lang w:val="ca-ES"/>
-          <w:rPrChange w:id="43" w:author="Francisco Gorina" w:date="2022-09-07T12:32:00Z">
+          <w:rPrChange w:id="44" w:author="Francisco Gorina" w:date="2022-09-07T12:32:00Z">
             <w:rPr>
               <w:rFonts w:ascii="Menlo" w:hAnsi="Menlo" w:cs="Menlo"/>
               <w:color w:val="555D9D"/>
@@ -2116,7 +1923,7 @@
           <w:rFonts w:ascii="Menlo" w:hAnsi="Menlo" w:cs="Menlo"/>
           <w:color w:val="9D9D9D"/>
           <w:lang w:val="ca-ES"/>
-          <w:rPrChange w:id="44" w:author="Francisco Gorina" w:date="2022-09-07T12:32:00Z">
+          <w:rPrChange w:id="45" w:author="Francisco Gorina" w:date="2022-09-07T12:32:00Z">
             <w:rPr>
               <w:rFonts w:ascii="Menlo" w:hAnsi="Menlo" w:cs="Menlo"/>
               <w:color w:val="9D9D9D"/>
@@ -2149,7 +1956,7 @@
           <w:rFonts w:ascii="Menlo" w:hAnsi="Menlo" w:cs="Menlo"/>
           <w:color w:val="9D9D9D"/>
           <w:lang w:val="ca-ES"/>
-          <w:rPrChange w:id="45" w:author="Francisco Gorina" w:date="2022-09-07T12:32:00Z">
+          <w:rPrChange w:id="46" w:author="Francisco Gorina" w:date="2022-09-07T12:32:00Z">
             <w:rPr>
               <w:rFonts w:ascii="Menlo" w:hAnsi="Menlo" w:cs="Menlo"/>
               <w:color w:val="9D9D9D"/>
@@ -2182,7 +1989,7 @@
           <w:rFonts w:ascii="Menlo" w:hAnsi="Menlo" w:cs="Menlo"/>
           <w:color w:val="9D9D9D"/>
           <w:lang w:val="ca-ES"/>
-          <w:rPrChange w:id="46" w:author="Francisco Gorina" w:date="2022-09-07T12:32:00Z">
+          <w:rPrChange w:id="47" w:author="Francisco Gorina" w:date="2022-09-07T12:32:00Z">
             <w:rPr>
               <w:rFonts w:ascii="Menlo" w:hAnsi="Menlo" w:cs="Menlo"/>
               <w:color w:val="9D9D9D"/>
@@ -2215,7 +2022,7 @@
           <w:rFonts w:ascii="Menlo" w:hAnsi="Menlo" w:cs="Menlo"/>
           <w:color w:val="555D9D"/>
           <w:lang w:val="ca-ES"/>
-          <w:rPrChange w:id="47" w:author="Francisco Gorina" w:date="2022-09-07T12:32:00Z">
+          <w:rPrChange w:id="48" w:author="Francisco Gorina" w:date="2022-09-07T12:32:00Z">
             <w:rPr>
               <w:rFonts w:ascii="Menlo" w:hAnsi="Menlo" w:cs="Menlo"/>
               <w:color w:val="555D9D"/>
@@ -2229,7 +2036,7 @@
           <w:rFonts w:ascii="Menlo" w:hAnsi="Menlo" w:cs="Menlo"/>
           <w:color w:val="555D9D"/>
           <w:lang w:val="ca-ES"/>
-          <w:rPrChange w:id="48" w:author="Francisco Gorina" w:date="2022-09-07T12:32:00Z">
+          <w:rPrChange w:id="49" w:author="Francisco Gorina" w:date="2022-09-07T12:32:00Z">
             <w:rPr>
               <w:rFonts w:ascii="Menlo" w:hAnsi="Menlo" w:cs="Menlo"/>
               <w:color w:val="555D9D"/>
@@ -2263,7 +2070,7 @@
           <w:rFonts w:ascii="Menlo" w:hAnsi="Menlo" w:cs="Menlo"/>
           <w:color w:val="9D9D9D"/>
           <w:lang w:val="ca-ES"/>
-          <w:rPrChange w:id="49" w:author="Francisco Gorina" w:date="2022-09-07T12:32:00Z">
+          <w:rPrChange w:id="50" w:author="Francisco Gorina" w:date="2022-09-07T12:32:00Z">
             <w:rPr>
               <w:rFonts w:ascii="Menlo" w:hAnsi="Menlo" w:cs="Menlo"/>
               <w:color w:val="9D9D9D"/>
@@ -2296,7 +2103,7 @@
           <w:rFonts w:ascii="Menlo" w:hAnsi="Menlo" w:cs="Menlo"/>
           <w:color w:val="9D9D9D"/>
           <w:lang w:val="ca-ES"/>
-          <w:rPrChange w:id="50" w:author="Francisco Gorina" w:date="2022-09-07T12:32:00Z">
+          <w:rPrChange w:id="51" w:author="Francisco Gorina" w:date="2022-09-07T12:32:00Z">
             <w:rPr>
               <w:rFonts w:ascii="Menlo" w:hAnsi="Menlo" w:cs="Menlo"/>
               <w:color w:val="9D9D9D"/>
@@ -2311,7 +2118,7 @@
           <w:rFonts w:ascii="Menlo" w:hAnsi="Menlo" w:cs="Menlo"/>
           <w:color w:val="4D7DD9"/>
           <w:lang w:val="ca-ES"/>
-          <w:rPrChange w:id="51" w:author="Francisco Gorina" w:date="2022-09-07T12:32:00Z">
+          <w:rPrChange w:id="52" w:author="Francisco Gorina" w:date="2022-09-07T12:32:00Z">
             <w:rPr>
               <w:rFonts w:ascii="Menlo" w:hAnsi="Menlo" w:cs="Menlo"/>
               <w:color w:val="4D7DD9"/>
@@ -2327,7 +2134,7 @@
           <w:rFonts w:ascii="Menlo" w:hAnsi="Menlo" w:cs="Menlo"/>
           <w:color w:val="9D9D9D"/>
           <w:lang w:val="ca-ES"/>
-          <w:rPrChange w:id="52" w:author="Francisco Gorina" w:date="2022-09-07T12:32:00Z">
+          <w:rPrChange w:id="53" w:author="Francisco Gorina" w:date="2022-09-07T12:32:00Z">
             <w:rPr>
               <w:rFonts w:ascii="Menlo" w:hAnsi="Menlo" w:cs="Menlo"/>
               <w:color w:val="9D9D9D"/>
@@ -2342,7 +2149,7 @@
           <w:rFonts w:ascii="Menlo" w:hAnsi="Menlo" w:cs="Menlo"/>
           <w:color w:val="BBB844"/>
           <w:lang w:val="ca-ES"/>
-          <w:rPrChange w:id="53" w:author="Francisco Gorina" w:date="2022-09-07T12:32:00Z">
+          <w:rPrChange w:id="54" w:author="Francisco Gorina" w:date="2022-09-07T12:32:00Z">
             <w:rPr>
               <w:rFonts w:ascii="Menlo" w:hAnsi="Menlo" w:cs="Menlo"/>
               <w:color w:val="BBB844"/>
@@ -2358,7 +2165,7 @@
           <w:rFonts w:ascii="Menlo" w:hAnsi="Menlo" w:cs="Menlo"/>
           <w:color w:val="BBB844"/>
           <w:lang w:val="ca-ES"/>
-          <w:rPrChange w:id="54" w:author="Francisco Gorina" w:date="2022-09-07T12:32:00Z">
+          <w:rPrChange w:id="55" w:author="Francisco Gorina" w:date="2022-09-07T12:32:00Z">
             <w:rPr>
               <w:rFonts w:ascii="Menlo" w:hAnsi="Menlo" w:cs="Menlo"/>
               <w:color w:val="BBB844"/>
@@ -2374,7 +2181,7 @@
           <w:rFonts w:ascii="Menlo" w:hAnsi="Menlo" w:cs="Menlo"/>
           <w:color w:val="9D9D9D"/>
           <w:lang w:val="ca-ES"/>
-          <w:rPrChange w:id="55" w:author="Francisco Gorina" w:date="2022-09-07T12:32:00Z">
+          <w:rPrChange w:id="56" w:author="Francisco Gorina" w:date="2022-09-07T12:32:00Z">
             <w:rPr>
               <w:rFonts w:ascii="Menlo" w:hAnsi="Menlo" w:cs="Menlo"/>
               <w:color w:val="9D9D9D"/>
@@ -2389,7 +2196,7 @@
           <w:rFonts w:ascii="Menlo" w:hAnsi="Menlo" w:cs="Menlo"/>
           <w:color w:val="BBB844"/>
           <w:lang w:val="ca-ES"/>
-          <w:rPrChange w:id="56" w:author="Francisco Gorina" w:date="2022-09-07T12:32:00Z">
+          <w:rPrChange w:id="57" w:author="Francisco Gorina" w:date="2022-09-07T12:32:00Z">
             <w:rPr>
               <w:rFonts w:ascii="Menlo" w:hAnsi="Menlo" w:cs="Menlo"/>
               <w:color w:val="BBB844"/>
@@ -2404,7 +2211,7 @@
           <w:rFonts w:ascii="Menlo" w:hAnsi="Menlo" w:cs="Menlo"/>
           <w:color w:val="9D9D9D"/>
           <w:lang w:val="ca-ES"/>
-          <w:rPrChange w:id="57" w:author="Francisco Gorina" w:date="2022-09-07T12:32:00Z">
+          <w:rPrChange w:id="58" w:author="Francisco Gorina" w:date="2022-09-07T12:32:00Z">
             <w:rPr>
               <w:rFonts w:ascii="Menlo" w:hAnsi="Menlo" w:cs="Menlo"/>
               <w:color w:val="9D9D9D"/>
@@ -2419,7 +2226,7 @@
           <w:rFonts w:ascii="Menlo" w:hAnsi="Menlo" w:cs="Menlo"/>
           <w:color w:val="BBB844"/>
           <w:lang w:val="ca-ES"/>
-          <w:rPrChange w:id="58" w:author="Francisco Gorina" w:date="2022-09-07T12:32:00Z">
+          <w:rPrChange w:id="59" w:author="Francisco Gorina" w:date="2022-09-07T12:32:00Z">
             <w:rPr>
               <w:rFonts w:ascii="Menlo" w:hAnsi="Menlo" w:cs="Menlo"/>
               <w:color w:val="BBB844"/>
@@ -2435,7 +2242,7 @@
           <w:rFonts w:ascii="Menlo" w:hAnsi="Menlo" w:cs="Menlo"/>
           <w:color w:val="BBB844"/>
           <w:lang w:val="ca-ES"/>
-          <w:rPrChange w:id="59" w:author="Francisco Gorina" w:date="2022-09-07T12:32:00Z">
+          <w:rPrChange w:id="60" w:author="Francisco Gorina" w:date="2022-09-07T12:32:00Z">
             <w:rPr>
               <w:rFonts w:ascii="Menlo" w:hAnsi="Menlo" w:cs="Menlo"/>
               <w:color w:val="BBB844"/>
@@ -2451,7 +2258,7 @@
           <w:rFonts w:ascii="Menlo" w:hAnsi="Menlo" w:cs="Menlo"/>
           <w:color w:val="9D9D9D"/>
           <w:lang w:val="ca-ES"/>
-          <w:rPrChange w:id="60" w:author="Francisco Gorina" w:date="2022-09-07T12:32:00Z">
+          <w:rPrChange w:id="61" w:author="Francisco Gorina" w:date="2022-09-07T12:32:00Z">
             <w:rPr>
               <w:rFonts w:ascii="Menlo" w:hAnsi="Menlo" w:cs="Menlo"/>
               <w:color w:val="9D9D9D"/>
@@ -2485,21 +2292,21 @@
           <w:rFonts w:ascii="Menlo" w:hAnsi="Menlo" w:cs="Menlo"/>
           <w:color w:val="9D9D9D"/>
           <w:lang w:val="ca-ES"/>
-          <w:rPrChange w:id="61" w:author="Francisco Gorina" w:date="2022-09-07T12:32:00Z">
-            <w:rPr>
-              <w:rFonts w:ascii="Menlo" w:hAnsi="Menlo" w:cs="Menlo"/>
-              <w:color w:val="9D9D9D"/>
-              <w:lang w:val="en-GB"/>
-            </w:rPr>
-          </w:rPrChange>
-        </w:rPr>
-      </w:pPr>
-      <w:r>
-        <w:rPr>
-          <w:rFonts w:ascii="Menlo" w:hAnsi="Menlo" w:cs="Menlo"/>
-          <w:color w:val="9D9D9D"/>
-          <w:lang w:val="ca-ES"/>
           <w:rPrChange w:id="62" w:author="Francisco Gorina" w:date="2022-09-07T12:32:00Z">
+            <w:rPr>
+              <w:rFonts w:ascii="Menlo" w:hAnsi="Menlo" w:cs="Menlo"/>
+              <w:color w:val="9D9D9D"/>
+              <w:lang w:val="en-GB"/>
+            </w:rPr>
+          </w:rPrChange>
+        </w:rPr>
+      </w:pPr>
+      <w:r>
+        <w:rPr>
+          <w:rFonts w:ascii="Menlo" w:hAnsi="Menlo" w:cs="Menlo"/>
+          <w:color w:val="9D9D9D"/>
+          <w:lang w:val="ca-ES"/>
+          <w:rPrChange w:id="63" w:author="Francisco Gorina" w:date="2022-09-07T12:32:00Z">
             <w:rPr>
               <w:rFonts w:ascii="Menlo" w:hAnsi="Menlo" w:cs="Menlo"/>
               <w:color w:val="9D9D9D"/>
@@ -2533,21 +2340,21 @@
           <w:rFonts w:ascii="Menlo" w:hAnsi="Menlo" w:cs="Menlo"/>
           <w:color w:val="9D9D9D"/>
           <w:lang w:val="ca-ES"/>
-          <w:rPrChange w:id="63" w:author="Francisco Gorina" w:date="2022-09-07T12:32:00Z">
-            <w:rPr>
-              <w:rFonts w:ascii="Menlo" w:hAnsi="Menlo" w:cs="Menlo"/>
-              <w:color w:val="9D9D9D"/>
-              <w:lang w:val="en-GB"/>
-            </w:rPr>
-          </w:rPrChange>
-        </w:rPr>
-      </w:pPr>
-      <w:r>
-        <w:rPr>
-          <w:rFonts w:ascii="Menlo" w:hAnsi="Menlo" w:cs="Menlo"/>
-          <w:color w:val="9D9D9D"/>
-          <w:lang w:val="ca-ES"/>
           <w:rPrChange w:id="64" w:author="Francisco Gorina" w:date="2022-09-07T12:32:00Z">
+            <w:rPr>
+              <w:rFonts w:ascii="Menlo" w:hAnsi="Menlo" w:cs="Menlo"/>
+              <w:color w:val="9D9D9D"/>
+              <w:lang w:val="en-GB"/>
+            </w:rPr>
+          </w:rPrChange>
+        </w:rPr>
+      </w:pPr>
+      <w:r>
+        <w:rPr>
+          <w:rFonts w:ascii="Menlo" w:hAnsi="Menlo" w:cs="Menlo"/>
+          <w:color w:val="9D9D9D"/>
+          <w:lang w:val="ca-ES"/>
+          <w:rPrChange w:id="65" w:author="Francisco Gorina" w:date="2022-09-07T12:32:00Z">
             <w:rPr>
               <w:rFonts w:ascii="Menlo" w:hAnsi="Menlo" w:cs="Menlo"/>
               <w:color w:val="9D9D9D"/>
@@ -2581,20 +2388,6 @@
           <w:rFonts w:ascii="Menlo" w:hAnsi="Menlo" w:cs="Menlo"/>
           <w:color w:val="9D9D9D"/>
           <w:lang w:val="ca-ES"/>
-          <w:rPrChange w:id="65" w:author="Francisco Gorina" w:date="2022-09-07T12:32:00Z">
-            <w:rPr>
-              <w:rFonts w:ascii="Menlo" w:hAnsi="Menlo" w:cs="Menlo"/>
-              <w:color w:val="9D9D9D"/>
-              <w:lang w:val="en-GB"/>
-            </w:rPr>
-          </w:rPrChange>
-        </w:rPr>
-      </w:pPr>
-      <w:r>
-        <w:rPr>
-          <w:rFonts w:ascii="Menlo" w:hAnsi="Menlo" w:cs="Menlo"/>
-          <w:color w:val="9D9D9D"/>
-          <w:lang w:val="ca-ES"/>
           <w:rPrChange w:id="66" w:author="Francisco Gorina" w:date="2022-09-07T12:32:00Z">
             <w:rPr>
               <w:rFonts w:ascii="Menlo" w:hAnsi="Menlo" w:cs="Menlo"/>
@@ -2603,6 +2396,20 @@
             </w:rPr>
           </w:rPrChange>
         </w:rPr>
+      </w:pPr>
+      <w:r>
+        <w:rPr>
+          <w:rFonts w:ascii="Menlo" w:hAnsi="Menlo" w:cs="Menlo"/>
+          <w:color w:val="9D9D9D"/>
+          <w:lang w:val="ca-ES"/>
+          <w:rPrChange w:id="67" w:author="Francisco Gorina" w:date="2022-09-07T12:32:00Z">
+            <w:rPr>
+              <w:rFonts w:ascii="Menlo" w:hAnsi="Menlo" w:cs="Menlo"/>
+              <w:color w:val="9D9D9D"/>
+              <w:lang w:val="en-GB"/>
+            </w:rPr>
+          </w:rPrChange>
+        </w:rPr>
         <w:tab/>
       </w:r>
       <w:r>
@@ -2610,7 +2417,7 @@
           <w:rFonts w:ascii="Menlo" w:hAnsi="Menlo" w:cs="Menlo"/>
           <w:color w:val="BBB844"/>
           <w:lang w:val="ca-ES"/>
-          <w:rPrChange w:id="67" w:author="Francisco Gorina" w:date="2022-09-07T12:32:00Z">
+          <w:rPrChange w:id="68" w:author="Francisco Gorina" w:date="2022-09-07T12:32:00Z">
             <w:rPr>
               <w:rFonts w:ascii="Menlo" w:hAnsi="Menlo" w:cs="Menlo"/>
               <w:color w:val="BBB844"/>
@@ -2626,7 +2433,7 @@
           <w:rFonts w:ascii="Menlo" w:hAnsi="Menlo" w:cs="Menlo"/>
           <w:color w:val="BBB844"/>
           <w:lang w:val="ca-ES"/>
-          <w:rPrChange w:id="68" w:author="Francisco Gorina" w:date="2022-09-07T12:32:00Z">
+          <w:rPrChange w:id="69" w:author="Francisco Gorina" w:date="2022-09-07T12:32:00Z">
             <w:rPr>
               <w:rFonts w:ascii="Menlo" w:hAnsi="Menlo" w:cs="Menlo"/>
               <w:color w:val="BBB844"/>
@@ -2642,7 +2449,7 @@
           <w:rFonts w:ascii="Menlo" w:hAnsi="Menlo" w:cs="Menlo"/>
           <w:color w:val="9D9D9D"/>
           <w:lang w:val="ca-ES"/>
-          <w:rPrChange w:id="69" w:author="Francisco Gorina" w:date="2022-09-07T12:32:00Z">
+          <w:rPrChange w:id="70" w:author="Francisco Gorina" w:date="2022-09-07T12:32:00Z">
             <w:rPr>
               <w:rFonts w:ascii="Menlo" w:hAnsi="Menlo" w:cs="Menlo"/>
               <w:color w:val="9D9D9D"/>
@@ -2658,7 +2465,7 @@
           <w:rFonts w:ascii="Menlo" w:hAnsi="Menlo" w:cs="Menlo"/>
           <w:color w:val="15748F"/>
           <w:lang w:val="ca-ES"/>
-          <w:rPrChange w:id="70" w:author="Francisco Gorina" w:date="2022-09-07T12:32:00Z">
+          <w:rPrChange w:id="71" w:author="Francisco Gorina" w:date="2022-09-07T12:32:00Z">
             <w:rPr>
               <w:rFonts w:ascii="Menlo" w:hAnsi="Menlo" w:cs="Menlo"/>
               <w:color w:val="15748F"/>
@@ -2674,7 +2481,7 @@
           <w:rFonts w:ascii="Menlo" w:hAnsi="Menlo" w:cs="Menlo"/>
           <w:color w:val="9D9D9D"/>
           <w:lang w:val="ca-ES"/>
-          <w:rPrChange w:id="71" w:author="Francisco Gorina" w:date="2022-09-07T12:32:00Z">
+          <w:rPrChange w:id="72" w:author="Francisco Gorina" w:date="2022-09-07T12:32:00Z">
             <w:rPr>
               <w:rFonts w:ascii="Menlo" w:hAnsi="Menlo" w:cs="Menlo"/>
               <w:color w:val="9D9D9D"/>
@@ -2689,7 +2496,7 @@
           <w:rFonts w:ascii="Menlo" w:hAnsi="Menlo" w:cs="Menlo"/>
           <w:color w:val="BBB844"/>
           <w:lang w:val="ca-ES"/>
-          <w:rPrChange w:id="72" w:author="Francisco Gorina" w:date="2022-09-07T12:32:00Z">
+          <w:rPrChange w:id="73" w:author="Francisco Gorina" w:date="2022-09-07T12:32:00Z">
             <w:rPr>
               <w:rFonts w:ascii="Menlo" w:hAnsi="Menlo" w:cs="Menlo"/>
               <w:color w:val="BBB844"/>
@@ -2705,7 +2512,7 @@
           <w:rFonts w:ascii="Menlo" w:hAnsi="Menlo" w:cs="Menlo"/>
           <w:color w:val="BBB844"/>
           <w:lang w:val="ca-ES"/>
-          <w:rPrChange w:id="73" w:author="Francisco Gorina" w:date="2022-09-07T12:32:00Z">
+          <w:rPrChange w:id="74" w:author="Francisco Gorina" w:date="2022-09-07T12:32:00Z">
             <w:rPr>
               <w:rFonts w:ascii="Menlo" w:hAnsi="Menlo" w:cs="Menlo"/>
               <w:color w:val="BBB844"/>
@@ -2721,7 +2528,7 @@
           <w:rFonts w:ascii="Menlo" w:hAnsi="Menlo" w:cs="Menlo"/>
           <w:color w:val="9D9D9D"/>
           <w:lang w:val="ca-ES"/>
-          <w:rPrChange w:id="74" w:author="Francisco Gorina" w:date="2022-09-07T12:32:00Z">
+          <w:rPrChange w:id="75" w:author="Francisco Gorina" w:date="2022-09-07T12:32:00Z">
             <w:rPr>
               <w:rFonts w:ascii="Menlo" w:hAnsi="Menlo" w:cs="Menlo"/>
               <w:color w:val="9D9D9D"/>
@@ -2755,20 +2562,6 @@
           <w:rFonts w:ascii="Menlo" w:hAnsi="Menlo" w:cs="Menlo"/>
           <w:color w:val="9D9D9D"/>
           <w:lang w:val="ca-ES"/>
-          <w:rPrChange w:id="75" w:author="Francisco Gorina" w:date="2022-09-07T12:32:00Z">
-            <w:rPr>
-              <w:rFonts w:ascii="Menlo" w:hAnsi="Menlo" w:cs="Menlo"/>
-              <w:color w:val="9D9D9D"/>
-              <w:lang w:val="en-GB"/>
-            </w:rPr>
-          </w:rPrChange>
-        </w:rPr>
-      </w:pPr>
-      <w:r>
-        <w:rPr>
-          <w:rFonts w:ascii="Menlo" w:hAnsi="Menlo" w:cs="Menlo"/>
-          <w:color w:val="9D9D9D"/>
-          <w:lang w:val="ca-ES"/>
           <w:rPrChange w:id="76" w:author="Francisco Gorina" w:date="2022-09-07T12:32:00Z">
             <w:rPr>
               <w:rFonts w:ascii="Menlo" w:hAnsi="Menlo" w:cs="Menlo"/>
@@ -2777,6 +2570,20 @@
             </w:rPr>
           </w:rPrChange>
         </w:rPr>
+      </w:pPr>
+      <w:r>
+        <w:rPr>
+          <w:rFonts w:ascii="Menlo" w:hAnsi="Menlo" w:cs="Menlo"/>
+          <w:color w:val="9D9D9D"/>
+          <w:lang w:val="ca-ES"/>
+          <w:rPrChange w:id="77" w:author="Francisco Gorina" w:date="2022-09-07T12:32:00Z">
+            <w:rPr>
+              <w:rFonts w:ascii="Menlo" w:hAnsi="Menlo" w:cs="Menlo"/>
+              <w:color w:val="9D9D9D"/>
+              <w:lang w:val="en-GB"/>
+            </w:rPr>
+          </w:rPrChange>
+        </w:rPr>
         <w:tab/>
       </w:r>
       <w:r>
@@ -2784,7 +2591,7 @@
           <w:rFonts w:ascii="Menlo" w:hAnsi="Menlo" w:cs="Menlo"/>
           <w:color w:val="15748F"/>
           <w:lang w:val="ca-ES"/>
-          <w:rPrChange w:id="77" w:author="Francisco Gorina" w:date="2022-09-07T12:32:00Z">
+          <w:rPrChange w:id="78" w:author="Francisco Gorina" w:date="2022-09-07T12:32:00Z">
             <w:rPr>
               <w:rFonts w:ascii="Menlo" w:hAnsi="Menlo" w:cs="Menlo"/>
               <w:color w:val="15748F"/>
@@ -2799,7 +2606,7 @@
           <w:rFonts w:ascii="Menlo" w:hAnsi="Menlo" w:cs="Menlo"/>
           <w:color w:val="9D9D9D"/>
           <w:lang w:val="ca-ES"/>
-          <w:rPrChange w:id="78" w:author="Francisco Gorina" w:date="2022-09-07T12:32:00Z">
+          <w:rPrChange w:id="79" w:author="Francisco Gorina" w:date="2022-09-07T12:32:00Z">
             <w:rPr>
               <w:rFonts w:ascii="Menlo" w:hAnsi="Menlo" w:cs="Menlo"/>
               <w:color w:val="9D9D9D"/>
@@ -2814,7 +2621,7 @@
           <w:rFonts w:ascii="Menlo" w:hAnsi="Menlo" w:cs="Menlo"/>
           <w:color w:val="BBB844"/>
           <w:lang w:val="ca-ES"/>
-          <w:rPrChange w:id="79" w:author="Francisco Gorina" w:date="2022-09-07T12:32:00Z">
+          <w:rPrChange w:id="80" w:author="Francisco Gorina" w:date="2022-09-07T12:32:00Z">
             <w:rPr>
               <w:rFonts w:ascii="Menlo" w:hAnsi="Menlo" w:cs="Menlo"/>
               <w:color w:val="BBB844"/>
@@ -2830,7 +2637,7 @@
           <w:rFonts w:ascii="Menlo" w:hAnsi="Menlo" w:cs="Menlo"/>
           <w:color w:val="BBB844"/>
           <w:lang w:val="ca-ES"/>
-          <w:rPrChange w:id="80" w:author="Francisco Gorina" w:date="2022-09-07T12:32:00Z">
+          <w:rPrChange w:id="81" w:author="Francisco Gorina" w:date="2022-09-07T12:32:00Z">
             <w:rPr>
               <w:rFonts w:ascii="Menlo" w:hAnsi="Menlo" w:cs="Menlo"/>
               <w:color w:val="BBB844"/>
@@ -2846,7 +2653,7 @@
           <w:rFonts w:ascii="Menlo" w:hAnsi="Menlo" w:cs="Menlo"/>
           <w:color w:val="9D9D9D"/>
           <w:lang w:val="ca-ES"/>
-          <w:rPrChange w:id="81" w:author="Francisco Gorina" w:date="2022-09-07T12:32:00Z">
+          <w:rPrChange w:id="82" w:author="Francisco Gorina" w:date="2022-09-07T12:32:00Z">
             <w:rPr>
               <w:rFonts w:ascii="Menlo" w:hAnsi="Menlo" w:cs="Menlo"/>
               <w:color w:val="9D9D9D"/>
@@ -2880,21 +2687,21 @@
           <w:rFonts w:ascii="Menlo" w:hAnsi="Menlo" w:cs="Menlo"/>
           <w:color w:val="9D9D9D"/>
           <w:lang w:val="ca-ES"/>
-          <w:rPrChange w:id="82" w:author="Francisco Gorina" w:date="2022-09-07T12:32:00Z">
-            <w:rPr>
-              <w:rFonts w:ascii="Menlo" w:hAnsi="Menlo" w:cs="Menlo"/>
-              <w:color w:val="9D9D9D"/>
-              <w:lang w:val="en-GB"/>
-            </w:rPr>
-          </w:rPrChange>
-        </w:rPr>
-      </w:pPr>
-      <w:r>
-        <w:rPr>
-          <w:rFonts w:ascii="Menlo" w:hAnsi="Menlo" w:cs="Menlo"/>
-          <w:color w:val="9D9D9D"/>
-          <w:lang w:val="ca-ES"/>
           <w:rPrChange w:id="83" w:author="Francisco Gorina" w:date="2022-09-07T12:32:00Z">
+            <w:rPr>
+              <w:rFonts w:ascii="Menlo" w:hAnsi="Menlo" w:cs="Menlo"/>
+              <w:color w:val="9D9D9D"/>
+              <w:lang w:val="en-GB"/>
+            </w:rPr>
+          </w:rPrChange>
+        </w:rPr>
+      </w:pPr>
+      <w:r>
+        <w:rPr>
+          <w:rFonts w:ascii="Menlo" w:hAnsi="Menlo" w:cs="Menlo"/>
+          <w:color w:val="9D9D9D"/>
+          <w:lang w:val="ca-ES"/>
+          <w:rPrChange w:id="84" w:author="Francisco Gorina" w:date="2022-09-07T12:32:00Z">
             <w:rPr>
               <w:rFonts w:ascii="Menlo" w:hAnsi="Menlo" w:cs="Menlo"/>
               <w:color w:val="9D9D9D"/>
@@ -2928,20 +2735,6 @@
           <w:rFonts w:ascii="Menlo" w:hAnsi="Menlo" w:cs="Menlo"/>
           <w:color w:val="9D9D9D"/>
           <w:lang w:val="ca-ES"/>
-          <w:rPrChange w:id="84" w:author="Francisco Gorina" w:date="2022-09-07T12:32:00Z">
-            <w:rPr>
-              <w:rFonts w:ascii="Menlo" w:hAnsi="Menlo" w:cs="Menlo"/>
-              <w:color w:val="9D9D9D"/>
-              <w:lang w:val="en-GB"/>
-            </w:rPr>
-          </w:rPrChange>
-        </w:rPr>
-      </w:pPr>
-      <w:r>
-        <w:rPr>
-          <w:rFonts w:ascii="Menlo" w:hAnsi="Menlo" w:cs="Menlo"/>
-          <w:color w:val="9D9D9D"/>
-          <w:lang w:val="ca-ES"/>
           <w:rPrChange w:id="85" w:author="Francisco Gorina" w:date="2022-09-07T12:32:00Z">
             <w:rPr>
               <w:rFonts w:ascii="Menlo" w:hAnsi="Menlo" w:cs="Menlo"/>
@@ -2950,6 +2743,20 @@
             </w:rPr>
           </w:rPrChange>
         </w:rPr>
+      </w:pPr>
+      <w:r>
+        <w:rPr>
+          <w:rFonts w:ascii="Menlo" w:hAnsi="Menlo" w:cs="Menlo"/>
+          <w:color w:val="9D9D9D"/>
+          <w:lang w:val="ca-ES"/>
+          <w:rPrChange w:id="86" w:author="Francisco Gorina" w:date="2022-09-07T12:32:00Z">
+            <w:rPr>
+              <w:rFonts w:ascii="Menlo" w:hAnsi="Menlo" w:cs="Menlo"/>
+              <w:color w:val="9D9D9D"/>
+              <w:lang w:val="en-GB"/>
+            </w:rPr>
+          </w:rPrChange>
+        </w:rPr>
         <w:tab/>
       </w:r>
       <w:r>
@@ -2957,7 +2764,7 @@
           <w:rFonts w:ascii="Menlo" w:hAnsi="Menlo" w:cs="Menlo"/>
           <w:color w:val="BBB844"/>
           <w:lang w:val="ca-ES"/>
-          <w:rPrChange w:id="86" w:author="Francisco Gorina" w:date="2022-09-07T12:32:00Z">
+          <w:rPrChange w:id="87" w:author="Francisco Gorina" w:date="2022-09-07T12:32:00Z">
             <w:rPr>
               <w:rFonts w:ascii="Menlo" w:hAnsi="Menlo" w:cs="Menlo"/>
               <w:color w:val="BBB844"/>
@@ -2973,7 +2780,7 @@
           <w:rFonts w:ascii="Menlo" w:hAnsi="Menlo" w:cs="Menlo"/>
           <w:color w:val="BBB844"/>
           <w:lang w:val="ca-ES"/>
-          <w:rPrChange w:id="87" w:author="Francisco Gorina" w:date="2022-09-07T12:32:00Z">
+          <w:rPrChange w:id="88" w:author="Francisco Gorina" w:date="2022-09-07T12:32:00Z">
             <w:rPr>
               <w:rFonts w:ascii="Menlo" w:hAnsi="Menlo" w:cs="Menlo"/>
               <w:color w:val="BBB844"/>
@@ -2989,7 +2796,7 @@
           <w:rFonts w:ascii="Menlo" w:hAnsi="Menlo" w:cs="Menlo"/>
           <w:color w:val="9D9D9D"/>
           <w:lang w:val="ca-ES"/>
-          <w:rPrChange w:id="88" w:author="Francisco Gorina" w:date="2022-09-07T12:32:00Z">
+          <w:rPrChange w:id="89" w:author="Francisco Gorina" w:date="2022-09-07T12:32:00Z">
             <w:rPr>
               <w:rFonts w:ascii="Menlo" w:hAnsi="Menlo" w:cs="Menlo"/>
               <w:color w:val="9D9D9D"/>
@@ -3004,7 +2811,7 @@
           <w:rFonts w:ascii="Menlo" w:hAnsi="Menlo" w:cs="Menlo"/>
           <w:color w:val="86D0FF"/>
           <w:lang w:val="ca-ES"/>
-          <w:rPrChange w:id="89" w:author="Francisco Gorina" w:date="2022-09-07T12:32:00Z">
+          <w:rPrChange w:id="90" w:author="Francisco Gorina" w:date="2022-09-07T12:32:00Z">
             <w:rPr>
               <w:rFonts w:ascii="Menlo" w:hAnsi="Menlo" w:cs="Menlo"/>
               <w:color w:val="86D0FF"/>
@@ -3019,7 +2826,7 @@
           <w:rFonts w:ascii="Menlo" w:hAnsi="Menlo" w:cs="Menlo"/>
           <w:color w:val="9D9D9D"/>
           <w:lang w:val="ca-ES"/>
-          <w:rPrChange w:id="90" w:author="Francisco Gorina" w:date="2022-09-07T12:32:00Z">
+          <w:rPrChange w:id="91" w:author="Francisco Gorina" w:date="2022-09-07T12:32:00Z">
             <w:rPr>
               <w:rFonts w:ascii="Menlo" w:hAnsi="Menlo" w:cs="Menlo"/>
               <w:color w:val="9D9D9D"/>
@@ -3053,20 +2860,6 @@
           <w:rFonts w:ascii="Menlo" w:hAnsi="Menlo" w:cs="Menlo"/>
           <w:color w:val="9D9D9D"/>
           <w:lang w:val="ca-ES"/>
-          <w:rPrChange w:id="91" w:author="Francisco Gorina" w:date="2022-09-07T12:32:00Z">
-            <w:rPr>
-              <w:rFonts w:ascii="Menlo" w:hAnsi="Menlo" w:cs="Menlo"/>
-              <w:color w:val="9D9D9D"/>
-              <w:lang w:val="en-GB"/>
-            </w:rPr>
-          </w:rPrChange>
-        </w:rPr>
-      </w:pPr>
-      <w:r>
-        <w:rPr>
-          <w:rFonts w:ascii="Menlo" w:hAnsi="Menlo" w:cs="Menlo"/>
-          <w:color w:val="9D9D9D"/>
-          <w:lang w:val="ca-ES"/>
           <w:rPrChange w:id="92" w:author="Francisco Gorina" w:date="2022-09-07T12:32:00Z">
             <w:rPr>
               <w:rFonts w:ascii="Menlo" w:hAnsi="Menlo" w:cs="Menlo"/>
@@ -3075,6 +2868,20 @@
             </w:rPr>
           </w:rPrChange>
         </w:rPr>
+      </w:pPr>
+      <w:r>
+        <w:rPr>
+          <w:rFonts w:ascii="Menlo" w:hAnsi="Menlo" w:cs="Menlo"/>
+          <w:color w:val="9D9D9D"/>
+          <w:lang w:val="ca-ES"/>
+          <w:rPrChange w:id="93" w:author="Francisco Gorina" w:date="2022-09-07T12:32:00Z">
+            <w:rPr>
+              <w:rFonts w:ascii="Menlo" w:hAnsi="Menlo" w:cs="Menlo"/>
+              <w:color w:val="9D9D9D"/>
+              <w:lang w:val="en-GB"/>
+            </w:rPr>
+          </w:rPrChange>
+        </w:rPr>
         <w:tab/>
       </w:r>
       <w:proofErr w:type="spellStart"/>
@@ -3083,7 +2890,7 @@
           <w:rFonts w:ascii="Menlo" w:hAnsi="Menlo" w:cs="Menlo"/>
           <w:color w:val="4D7DD9"/>
           <w:lang w:val="ca-ES"/>
-          <w:rPrChange w:id="93" w:author="Francisco Gorina" w:date="2022-09-07T12:32:00Z">
+          <w:rPrChange w:id="94" w:author="Francisco Gorina" w:date="2022-09-07T12:32:00Z">
             <w:rPr>
               <w:rFonts w:ascii="Menlo" w:hAnsi="Menlo" w:cs="Menlo"/>
               <w:color w:val="4D7DD9"/>
@@ -3099,7 +2906,7 @@
           <w:rFonts w:ascii="Menlo" w:hAnsi="Menlo" w:cs="Menlo"/>
           <w:color w:val="9D9D9D"/>
           <w:lang w:val="ca-ES"/>
-          <w:rPrChange w:id="94" w:author="Francisco Gorina" w:date="2022-09-07T12:32:00Z">
+          <w:rPrChange w:id="95" w:author="Francisco Gorina" w:date="2022-09-07T12:32:00Z">
             <w:rPr>
               <w:rFonts w:ascii="Menlo" w:hAnsi="Menlo" w:cs="Menlo"/>
               <w:color w:val="9D9D9D"/>
@@ -3114,7 +2921,7 @@
           <w:rFonts w:ascii="Menlo" w:hAnsi="Menlo" w:cs="Menlo"/>
           <w:color w:val="BBB844"/>
           <w:lang w:val="ca-ES"/>
-          <w:rPrChange w:id="95" w:author="Francisco Gorina" w:date="2022-09-07T12:32:00Z">
+          <w:rPrChange w:id="96" w:author="Francisco Gorina" w:date="2022-09-07T12:32:00Z">
             <w:rPr>
               <w:rFonts w:ascii="Menlo" w:hAnsi="Menlo" w:cs="Menlo"/>
               <w:color w:val="BBB844"/>
@@ -3130,7 +2937,7 @@
           <w:rFonts w:ascii="Menlo" w:hAnsi="Menlo" w:cs="Menlo"/>
           <w:color w:val="BBB844"/>
           <w:lang w:val="ca-ES"/>
-          <w:rPrChange w:id="96" w:author="Francisco Gorina" w:date="2022-09-07T12:32:00Z">
+          <w:rPrChange w:id="97" w:author="Francisco Gorina" w:date="2022-09-07T12:32:00Z">
             <w:rPr>
               <w:rFonts w:ascii="Menlo" w:hAnsi="Menlo" w:cs="Menlo"/>
               <w:color w:val="BBB844"/>
@@ -3146,7 +2953,7 @@
           <w:rFonts w:ascii="Menlo" w:hAnsi="Menlo" w:cs="Menlo"/>
           <w:color w:val="9D9D9D"/>
           <w:lang w:val="ca-ES"/>
-          <w:rPrChange w:id="97" w:author="Francisco Gorina" w:date="2022-09-07T12:32:00Z">
+          <w:rPrChange w:id="98" w:author="Francisco Gorina" w:date="2022-09-07T12:32:00Z">
             <w:rPr>
               <w:rFonts w:ascii="Menlo" w:hAnsi="Menlo" w:cs="Menlo"/>
               <w:color w:val="9D9D9D"/>
@@ -3161,7 +2968,7 @@
           <w:rFonts w:ascii="Menlo" w:hAnsi="Menlo" w:cs="Menlo"/>
           <w:color w:val="4D7DD9"/>
           <w:lang w:val="ca-ES"/>
-          <w:rPrChange w:id="98" w:author="Francisco Gorina" w:date="2022-09-07T12:32:00Z">
+          <w:rPrChange w:id="99" w:author="Francisco Gorina" w:date="2022-09-07T12:32:00Z">
             <w:rPr>
               <w:rFonts w:ascii="Menlo" w:hAnsi="Menlo" w:cs="Menlo"/>
               <w:color w:val="4D7DD9"/>
@@ -3176,7 +2983,7 @@
           <w:rFonts w:ascii="Menlo" w:hAnsi="Menlo" w:cs="Menlo"/>
           <w:color w:val="9D9D9D"/>
           <w:lang w:val="ca-ES"/>
-          <w:rPrChange w:id="99" w:author="Francisco Gorina" w:date="2022-09-07T12:32:00Z">
+          <w:rPrChange w:id="100" w:author="Francisco Gorina" w:date="2022-09-07T12:32:00Z">
             <w:rPr>
               <w:rFonts w:ascii="Menlo" w:hAnsi="Menlo" w:cs="Menlo"/>
               <w:color w:val="9D9D9D"/>
@@ -3191,7 +2998,7 @@
           <w:rFonts w:ascii="Menlo" w:hAnsi="Menlo" w:cs="Menlo"/>
           <w:color w:val="BBB844"/>
           <w:lang w:val="ca-ES"/>
-          <w:rPrChange w:id="100" w:author="Francisco Gorina" w:date="2022-09-07T12:32:00Z">
+          <w:rPrChange w:id="101" w:author="Francisco Gorina" w:date="2022-09-07T12:32:00Z">
             <w:rPr>
               <w:rFonts w:ascii="Menlo" w:hAnsi="Menlo" w:cs="Menlo"/>
               <w:color w:val="BBB844"/>
@@ -3207,7 +3014,7 @@
           <w:rFonts w:ascii="Menlo" w:hAnsi="Menlo" w:cs="Menlo"/>
           <w:color w:val="BBB844"/>
           <w:lang w:val="ca-ES"/>
-          <w:rPrChange w:id="101" w:author="Francisco Gorina" w:date="2022-09-07T12:32:00Z">
+          <w:rPrChange w:id="102" w:author="Francisco Gorina" w:date="2022-09-07T12:32:00Z">
             <w:rPr>
               <w:rFonts w:ascii="Menlo" w:hAnsi="Menlo" w:cs="Menlo"/>
               <w:color w:val="BBB844"/>
@@ -3223,7 +3030,7 @@
           <w:rFonts w:ascii="Menlo" w:hAnsi="Menlo" w:cs="Menlo"/>
           <w:color w:val="9D9D9D"/>
           <w:lang w:val="ca-ES"/>
-          <w:rPrChange w:id="102" w:author="Francisco Gorina" w:date="2022-09-07T12:32:00Z">
+          <w:rPrChange w:id="103" w:author="Francisco Gorina" w:date="2022-09-07T12:32:00Z">
             <w:rPr>
               <w:rFonts w:ascii="Menlo" w:hAnsi="Menlo" w:cs="Menlo"/>
               <w:color w:val="9D9D9D"/>
@@ -3257,7 +3064,7 @@
           <w:rFonts w:ascii="Menlo" w:hAnsi="Menlo" w:cs="Menlo"/>
           <w:color w:val="9D9D9D"/>
           <w:lang w:val="ca-ES"/>
-          <w:rPrChange w:id="103" w:author="Francisco Gorina" w:date="2022-09-07T12:32:00Z">
+          <w:rPrChange w:id="104" w:author="Francisco Gorina" w:date="2022-09-07T12:32:00Z">
             <w:rPr>
               <w:rFonts w:ascii="Menlo" w:hAnsi="Menlo" w:cs="Menlo"/>
               <w:color w:val="9D9D9D"/>
@@ -3290,20 +3097,6 @@
           <w:rFonts w:ascii="Menlo" w:hAnsi="Menlo" w:cs="Menlo"/>
           <w:color w:val="9D9D9D"/>
           <w:lang w:val="ca-ES"/>
-          <w:rPrChange w:id="104" w:author="Francisco Gorina" w:date="2022-09-07T12:32:00Z">
-            <w:rPr>
-              <w:rFonts w:ascii="Menlo" w:hAnsi="Menlo" w:cs="Menlo"/>
-              <w:color w:val="9D9D9D"/>
-              <w:lang w:val="en-GB"/>
-            </w:rPr>
-          </w:rPrChange>
-        </w:rPr>
-      </w:pPr>
-      <w:r>
-        <w:rPr>
-          <w:rFonts w:ascii="Menlo" w:hAnsi="Menlo" w:cs="Menlo"/>
-          <w:color w:val="9D9D9D"/>
-          <w:lang w:val="ca-ES"/>
           <w:rPrChange w:id="105" w:author="Francisco Gorina" w:date="2022-09-07T12:32:00Z">
             <w:rPr>
               <w:rFonts w:ascii="Menlo" w:hAnsi="Menlo" w:cs="Menlo"/>
@@ -3312,6 +3105,20 @@
             </w:rPr>
           </w:rPrChange>
         </w:rPr>
+      </w:pPr>
+      <w:r>
+        <w:rPr>
+          <w:rFonts w:ascii="Menlo" w:hAnsi="Menlo" w:cs="Menlo"/>
+          <w:color w:val="9D9D9D"/>
+          <w:lang w:val="ca-ES"/>
+          <w:rPrChange w:id="106" w:author="Francisco Gorina" w:date="2022-09-07T12:32:00Z">
+            <w:rPr>
+              <w:rFonts w:ascii="Menlo" w:hAnsi="Menlo" w:cs="Menlo"/>
+              <w:color w:val="9D9D9D"/>
+              <w:lang w:val="en-GB"/>
+            </w:rPr>
+          </w:rPrChange>
+        </w:rPr>
         <w:tab/>
       </w:r>
       <w:r>
@@ -3319,7 +3126,7 @@
           <w:rFonts w:ascii="Menlo" w:hAnsi="Menlo" w:cs="Menlo"/>
           <w:color w:val="9D9D9D"/>
           <w:lang w:val="ca-ES"/>
-          <w:rPrChange w:id="106" w:author="Francisco Gorina" w:date="2022-09-07T12:32:00Z">
+          <w:rPrChange w:id="107" w:author="Francisco Gorina" w:date="2022-09-07T12:32:00Z">
             <w:rPr>
               <w:rFonts w:ascii="Menlo" w:hAnsi="Menlo" w:cs="Menlo"/>
               <w:color w:val="9D9D9D"/>
@@ -3335,7 +3142,7 @@
           <w:rFonts w:ascii="Menlo" w:hAnsi="Menlo" w:cs="Menlo"/>
           <w:color w:val="4D7DD9"/>
           <w:lang w:val="ca-ES"/>
-          <w:rPrChange w:id="107" w:author="Francisco Gorina" w:date="2022-09-07T12:32:00Z">
+          <w:rPrChange w:id="108" w:author="Francisco Gorina" w:date="2022-09-07T12:32:00Z">
             <w:rPr>
               <w:rFonts w:ascii="Menlo" w:hAnsi="Menlo" w:cs="Menlo"/>
               <w:color w:val="4D7DD9"/>
@@ -3351,7 +3158,7 @@
           <w:rFonts w:ascii="Menlo" w:hAnsi="Menlo" w:cs="Menlo"/>
           <w:color w:val="9D9D9D"/>
           <w:lang w:val="ca-ES"/>
-          <w:rPrChange w:id="108" w:author="Francisco Gorina" w:date="2022-09-07T12:32:00Z">
+          <w:rPrChange w:id="109" w:author="Francisco Gorina" w:date="2022-09-07T12:32:00Z">
             <w:rPr>
               <w:rFonts w:ascii="Menlo" w:hAnsi="Menlo" w:cs="Menlo"/>
               <w:color w:val="9D9D9D"/>
@@ -3366,7 +3173,7 @@
           <w:rFonts w:ascii="Menlo" w:hAnsi="Menlo" w:cs="Menlo"/>
           <w:color w:val="BBB844"/>
           <w:lang w:val="ca-ES"/>
-          <w:rPrChange w:id="109" w:author="Francisco Gorina" w:date="2022-09-07T12:32:00Z">
+          <w:rPrChange w:id="110" w:author="Francisco Gorina" w:date="2022-09-07T12:32:00Z">
             <w:rPr>
               <w:rFonts w:ascii="Menlo" w:hAnsi="Menlo" w:cs="Menlo"/>
               <w:color w:val="BBB844"/>
@@ -3382,7 +3189,7 @@
           <w:rFonts w:ascii="Menlo" w:hAnsi="Menlo" w:cs="Menlo"/>
           <w:color w:val="BBB844"/>
           <w:lang w:val="ca-ES"/>
-          <w:rPrChange w:id="110" w:author="Francisco Gorina" w:date="2022-09-07T12:32:00Z">
+          <w:rPrChange w:id="111" w:author="Francisco Gorina" w:date="2022-09-07T12:32:00Z">
             <w:rPr>
               <w:rFonts w:ascii="Menlo" w:hAnsi="Menlo" w:cs="Menlo"/>
               <w:color w:val="BBB844"/>
@@ -3398,7 +3205,7 @@
           <w:rFonts w:ascii="Menlo" w:hAnsi="Menlo" w:cs="Menlo"/>
           <w:color w:val="9D9D9D"/>
           <w:lang w:val="ca-ES"/>
-          <w:rPrChange w:id="111" w:author="Francisco Gorina" w:date="2022-09-07T12:32:00Z">
+          <w:rPrChange w:id="112" w:author="Francisco Gorina" w:date="2022-09-07T12:32:00Z">
             <w:rPr>
               <w:rFonts w:ascii="Menlo" w:hAnsi="Menlo" w:cs="Menlo"/>
               <w:color w:val="9D9D9D"/>
@@ -3413,7 +3220,7 @@
           <w:rFonts w:ascii="Menlo" w:hAnsi="Menlo" w:cs="Menlo"/>
           <w:color w:val="86D0FF"/>
           <w:lang w:val="ca-ES"/>
-          <w:rPrChange w:id="112" w:author="Francisco Gorina" w:date="2022-09-07T12:32:00Z">
+          <w:rPrChange w:id="113" w:author="Francisco Gorina" w:date="2022-09-07T12:32:00Z">
             <w:rPr>
               <w:rFonts w:ascii="Menlo" w:hAnsi="Menlo" w:cs="Menlo"/>
               <w:color w:val="86D0FF"/>
@@ -3429,7 +3236,7 @@
           <w:rFonts w:ascii="Menlo" w:hAnsi="Menlo" w:cs="Menlo"/>
           <w:color w:val="86D0FF"/>
           <w:lang w:val="ca-ES"/>
-          <w:rPrChange w:id="113" w:author="Francisco Gorina" w:date="2022-09-07T12:32:00Z">
+          <w:rPrChange w:id="114" w:author="Francisco Gorina" w:date="2022-09-07T12:32:00Z">
             <w:rPr>
               <w:rFonts w:ascii="Menlo" w:hAnsi="Menlo" w:cs="Menlo"/>
               <w:color w:val="86D0FF"/>
@@ -3445,7 +3252,7 @@
           <w:rFonts w:ascii="Menlo" w:hAnsi="Menlo" w:cs="Menlo"/>
           <w:color w:val="86D0FF"/>
           <w:lang w:val="ca-ES"/>
-          <w:rPrChange w:id="114" w:author="Francisco Gorina" w:date="2022-09-07T12:32:00Z">
+          <w:rPrChange w:id="115" w:author="Francisco Gorina" w:date="2022-09-07T12:32:00Z">
             <w:rPr>
               <w:rFonts w:ascii="Menlo" w:hAnsi="Menlo" w:cs="Menlo"/>
               <w:color w:val="86D0FF"/>
@@ -3460,7 +3267,7 @@
           <w:rFonts w:ascii="Menlo" w:hAnsi="Menlo" w:cs="Menlo"/>
           <w:color w:val="9D9D9D"/>
           <w:lang w:val="ca-ES"/>
-          <w:rPrChange w:id="115" w:author="Francisco Gorina" w:date="2022-09-07T12:32:00Z">
+          <w:rPrChange w:id="116" w:author="Francisco Gorina" w:date="2022-09-07T12:32:00Z">
             <w:rPr>
               <w:rFonts w:ascii="Menlo" w:hAnsi="Menlo" w:cs="Menlo"/>
               <w:color w:val="9D9D9D"/>
@@ -3494,20 +3301,6 @@
           <w:rFonts w:ascii="Menlo" w:hAnsi="Menlo" w:cs="Menlo"/>
           <w:color w:val="9D9D9D"/>
           <w:lang w:val="ca-ES"/>
-          <w:rPrChange w:id="116" w:author="Francisco Gorina" w:date="2022-09-07T12:32:00Z">
-            <w:rPr>
-              <w:rFonts w:ascii="Menlo" w:hAnsi="Menlo" w:cs="Menlo"/>
-              <w:color w:val="9D9D9D"/>
-              <w:lang w:val="en-GB"/>
-            </w:rPr>
-          </w:rPrChange>
-        </w:rPr>
-      </w:pPr>
-      <w:r>
-        <w:rPr>
-          <w:rFonts w:ascii="Menlo" w:hAnsi="Menlo" w:cs="Menlo"/>
-          <w:color w:val="9D9D9D"/>
-          <w:lang w:val="ca-ES"/>
           <w:rPrChange w:id="117" w:author="Francisco Gorina" w:date="2022-09-07T12:32:00Z">
             <w:rPr>
               <w:rFonts w:ascii="Menlo" w:hAnsi="Menlo" w:cs="Menlo"/>
@@ -3516,6 +3309,20 @@
             </w:rPr>
           </w:rPrChange>
         </w:rPr>
+      </w:pPr>
+      <w:r>
+        <w:rPr>
+          <w:rFonts w:ascii="Menlo" w:hAnsi="Menlo" w:cs="Menlo"/>
+          <w:color w:val="9D9D9D"/>
+          <w:lang w:val="ca-ES"/>
+          <w:rPrChange w:id="118" w:author="Francisco Gorina" w:date="2022-09-07T12:32:00Z">
+            <w:rPr>
+              <w:rFonts w:ascii="Menlo" w:hAnsi="Menlo" w:cs="Menlo"/>
+              <w:color w:val="9D9D9D"/>
+              <w:lang w:val="en-GB"/>
+            </w:rPr>
+          </w:rPrChange>
+        </w:rPr>
         <w:tab/>
       </w:r>
       <w:r>
@@ -3523,7 +3330,7 @@
           <w:rFonts w:ascii="Menlo" w:hAnsi="Menlo" w:cs="Menlo"/>
           <w:color w:val="9D9D9D"/>
           <w:lang w:val="ca-ES"/>
-          <w:rPrChange w:id="118" w:author="Francisco Gorina" w:date="2022-09-07T12:32:00Z">
+          <w:rPrChange w:id="119" w:author="Francisco Gorina" w:date="2022-09-07T12:32:00Z">
             <w:rPr>
               <w:rFonts w:ascii="Menlo" w:hAnsi="Menlo" w:cs="Menlo"/>
               <w:color w:val="9D9D9D"/>
@@ -3538,7 +3345,7 @@
           <w:rFonts w:ascii="Menlo" w:hAnsi="Menlo" w:cs="Menlo"/>
           <w:color w:val="9D9D9D"/>
           <w:lang w:val="ca-ES"/>
-          <w:rPrChange w:id="119" w:author="Francisco Gorina" w:date="2022-09-07T12:32:00Z">
+          <w:rPrChange w:id="120" w:author="Francisco Gorina" w:date="2022-09-07T12:32:00Z">
             <w:rPr>
               <w:rFonts w:ascii="Menlo" w:hAnsi="Menlo" w:cs="Menlo"/>
               <w:color w:val="9D9D9D"/>
@@ -3553,7 +3360,7 @@
           <w:rFonts w:ascii="Menlo" w:hAnsi="Menlo" w:cs="Menlo"/>
           <w:color w:val="BBB844"/>
           <w:lang w:val="ca-ES"/>
-          <w:rPrChange w:id="120" w:author="Francisco Gorina" w:date="2022-09-07T12:32:00Z">
+          <w:rPrChange w:id="121" w:author="Francisco Gorina" w:date="2022-09-07T12:32:00Z">
             <w:rPr>
               <w:rFonts w:ascii="Menlo" w:hAnsi="Menlo" w:cs="Menlo"/>
               <w:color w:val="BBB844"/>
@@ -3569,7 +3376,7 @@
           <w:rFonts w:ascii="Menlo" w:hAnsi="Menlo" w:cs="Menlo"/>
           <w:color w:val="BBB844"/>
           <w:lang w:val="ca-ES"/>
-          <w:rPrChange w:id="121" w:author="Francisco Gorina" w:date="2022-09-07T12:32:00Z">
+          <w:rPrChange w:id="122" w:author="Francisco Gorina" w:date="2022-09-07T12:32:00Z">
             <w:rPr>
               <w:rFonts w:ascii="Menlo" w:hAnsi="Menlo" w:cs="Menlo"/>
               <w:color w:val="BBB844"/>
@@ -3585,7 +3392,7 @@
           <w:rFonts w:ascii="Menlo" w:hAnsi="Menlo" w:cs="Menlo"/>
           <w:color w:val="9D9D9D"/>
           <w:lang w:val="ca-ES"/>
-          <w:rPrChange w:id="122" w:author="Francisco Gorina" w:date="2022-09-07T12:32:00Z">
+          <w:rPrChange w:id="123" w:author="Francisco Gorina" w:date="2022-09-07T12:32:00Z">
             <w:rPr>
               <w:rFonts w:ascii="Menlo" w:hAnsi="Menlo" w:cs="Menlo"/>
               <w:color w:val="9D9D9D"/>
@@ -3600,7 +3407,7 @@
           <w:rFonts w:ascii="Menlo" w:hAnsi="Menlo" w:cs="Menlo"/>
           <w:color w:val="BBB844"/>
           <w:lang w:val="ca-ES"/>
-          <w:rPrChange w:id="123" w:author="Francisco Gorina" w:date="2022-09-07T12:32:00Z">
+          <w:rPrChange w:id="124" w:author="Francisco Gorina" w:date="2022-09-07T12:32:00Z">
             <w:rPr>
               <w:rFonts w:ascii="Menlo" w:hAnsi="Menlo" w:cs="Menlo"/>
               <w:color w:val="BBB844"/>
@@ -3616,7 +3423,7 @@
           <w:rFonts w:ascii="Menlo" w:hAnsi="Menlo" w:cs="Menlo"/>
           <w:color w:val="BBB844"/>
           <w:lang w:val="ca-ES"/>
-          <w:rPrChange w:id="124" w:author="Francisco Gorina" w:date="2022-09-07T12:32:00Z">
+          <w:rPrChange w:id="125" w:author="Francisco Gorina" w:date="2022-09-07T12:32:00Z">
             <w:rPr>
               <w:rFonts w:ascii="Menlo" w:hAnsi="Menlo" w:cs="Menlo"/>
               <w:color w:val="BBB844"/>
@@ -3632,7 +3439,7 @@
           <w:rFonts w:ascii="Menlo" w:hAnsi="Menlo" w:cs="Menlo"/>
           <w:color w:val="9D9D9D"/>
           <w:lang w:val="ca-ES"/>
-          <w:rPrChange w:id="125" w:author="Francisco Gorina" w:date="2022-09-07T12:32:00Z">
+          <w:rPrChange w:id="126" w:author="Francisco Gorina" w:date="2022-09-07T12:32:00Z">
             <w:rPr>
               <w:rFonts w:ascii="Menlo" w:hAnsi="Menlo" w:cs="Menlo"/>
               <w:color w:val="9D9D9D"/>
@@ -3647,7 +3454,7 @@
           <w:rFonts w:ascii="Menlo" w:hAnsi="Menlo" w:cs="Menlo"/>
           <w:color w:val="BBB844"/>
           <w:lang w:val="ca-ES"/>
-          <w:rPrChange w:id="126" w:author="Francisco Gorina" w:date="2022-09-07T12:32:00Z">
+          <w:rPrChange w:id="127" w:author="Francisco Gorina" w:date="2022-09-07T12:32:00Z">
             <w:rPr>
               <w:rFonts w:ascii="Menlo" w:hAnsi="Menlo" w:cs="Menlo"/>
               <w:color w:val="BBB844"/>
@@ -3663,7 +3470,7 @@
           <w:rFonts w:ascii="Menlo" w:hAnsi="Menlo" w:cs="Menlo"/>
           <w:color w:val="BBB844"/>
           <w:lang w:val="ca-ES"/>
-          <w:rPrChange w:id="127" w:author="Francisco Gorina" w:date="2022-09-07T12:32:00Z">
+          <w:rPrChange w:id="128" w:author="Francisco Gorina" w:date="2022-09-07T12:32:00Z">
             <w:rPr>
               <w:rFonts w:ascii="Menlo" w:hAnsi="Menlo" w:cs="Menlo"/>
               <w:color w:val="BBB844"/>
@@ -3679,7 +3486,7 @@
           <w:rFonts w:ascii="Menlo" w:hAnsi="Menlo" w:cs="Menlo"/>
           <w:color w:val="9D9D9D"/>
           <w:lang w:val="ca-ES"/>
-          <w:rPrChange w:id="128" w:author="Francisco Gorina" w:date="2022-09-07T12:32:00Z">
+          <w:rPrChange w:id="129" w:author="Francisco Gorina" w:date="2022-09-07T12:32:00Z">
             <w:rPr>
               <w:rFonts w:ascii="Menlo" w:hAnsi="Menlo" w:cs="Menlo"/>
               <w:color w:val="9D9D9D"/>
@@ -3694,7 +3501,7 @@
           <w:rFonts w:ascii="Menlo" w:hAnsi="Menlo" w:cs="Menlo"/>
           <w:color w:val="BBB844"/>
           <w:lang w:val="ca-ES"/>
-          <w:rPrChange w:id="129" w:author="Francisco Gorina" w:date="2022-09-07T12:32:00Z">
+          <w:rPrChange w:id="130" w:author="Francisco Gorina" w:date="2022-09-07T12:32:00Z">
             <w:rPr>
               <w:rFonts w:ascii="Menlo" w:hAnsi="Menlo" w:cs="Menlo"/>
               <w:color w:val="BBB844"/>
@@ -3710,7 +3517,7 @@
           <w:rFonts w:ascii="Menlo" w:hAnsi="Menlo" w:cs="Menlo"/>
           <w:color w:val="BBB844"/>
           <w:lang w:val="ca-ES"/>
-          <w:rPrChange w:id="130" w:author="Francisco Gorina" w:date="2022-09-07T12:32:00Z">
+          <w:rPrChange w:id="131" w:author="Francisco Gorina" w:date="2022-09-07T12:32:00Z">
             <w:rPr>
               <w:rFonts w:ascii="Menlo" w:hAnsi="Menlo" w:cs="Menlo"/>
               <w:color w:val="BBB844"/>
@@ -3726,7 +3533,7 @@
           <w:rFonts w:ascii="Menlo" w:hAnsi="Menlo" w:cs="Menlo"/>
           <w:color w:val="9D9D9D"/>
           <w:lang w:val="ca-ES"/>
-          <w:rPrChange w:id="131" w:author="Francisco Gorina" w:date="2022-09-07T12:32:00Z">
+          <w:rPrChange w:id="132" w:author="Francisco Gorina" w:date="2022-09-07T12:32:00Z">
             <w:rPr>
               <w:rFonts w:ascii="Menlo" w:hAnsi="Menlo" w:cs="Menlo"/>
               <w:color w:val="9D9D9D"/>
@@ -3760,20 +3567,6 @@
           <w:rFonts w:ascii="Menlo" w:hAnsi="Menlo" w:cs="Menlo"/>
           <w:color w:val="9D9D9D"/>
           <w:lang w:val="ca-ES"/>
-          <w:rPrChange w:id="132" w:author="Francisco Gorina" w:date="2022-09-07T12:32:00Z">
-            <w:rPr>
-              <w:rFonts w:ascii="Menlo" w:hAnsi="Menlo" w:cs="Menlo"/>
-              <w:color w:val="9D9D9D"/>
-              <w:lang w:val="en-GB"/>
-            </w:rPr>
-          </w:rPrChange>
-        </w:rPr>
-      </w:pPr>
-      <w:r>
-        <w:rPr>
-          <w:rFonts w:ascii="Menlo" w:hAnsi="Menlo" w:cs="Menlo"/>
-          <w:color w:val="9D9D9D"/>
-          <w:lang w:val="ca-ES"/>
           <w:rPrChange w:id="133" w:author="Francisco Gorina" w:date="2022-09-07T12:32:00Z">
             <w:rPr>
               <w:rFonts w:ascii="Menlo" w:hAnsi="Menlo" w:cs="Menlo"/>
@@ -3782,6 +3575,20 @@
             </w:rPr>
           </w:rPrChange>
         </w:rPr>
+      </w:pPr>
+      <w:r>
+        <w:rPr>
+          <w:rFonts w:ascii="Menlo" w:hAnsi="Menlo" w:cs="Menlo"/>
+          <w:color w:val="9D9D9D"/>
+          <w:lang w:val="ca-ES"/>
+          <w:rPrChange w:id="134" w:author="Francisco Gorina" w:date="2022-09-07T12:32:00Z">
+            <w:rPr>
+              <w:rFonts w:ascii="Menlo" w:hAnsi="Menlo" w:cs="Menlo"/>
+              <w:color w:val="9D9D9D"/>
+              <w:lang w:val="en-GB"/>
+            </w:rPr>
+          </w:rPrChange>
+        </w:rPr>
         <w:tab/>
       </w:r>
       <w:r>
@@ -3789,7 +3596,7 @@
           <w:rFonts w:ascii="Menlo" w:hAnsi="Menlo" w:cs="Menlo"/>
           <w:color w:val="9D9D9D"/>
           <w:lang w:val="ca-ES"/>
-          <w:rPrChange w:id="134" w:author="Francisco Gorina" w:date="2022-09-07T12:32:00Z">
+          <w:rPrChange w:id="135" w:author="Francisco Gorina" w:date="2022-09-07T12:32:00Z">
             <w:rPr>
               <w:rFonts w:ascii="Menlo" w:hAnsi="Menlo" w:cs="Menlo"/>
               <w:color w:val="9D9D9D"/>
@@ -3804,7 +3611,7 @@
           <w:rFonts w:ascii="Menlo" w:hAnsi="Menlo" w:cs="Menlo"/>
           <w:color w:val="9D9D9D"/>
           <w:lang w:val="ca-ES"/>
-          <w:rPrChange w:id="135" w:author="Francisco Gorina" w:date="2022-09-07T12:32:00Z">
+          <w:rPrChange w:id="136" w:author="Francisco Gorina" w:date="2022-09-07T12:32:00Z">
             <w:rPr>
               <w:rFonts w:ascii="Menlo" w:hAnsi="Menlo" w:cs="Menlo"/>
               <w:color w:val="9D9D9D"/>
@@ -3820,7 +3627,7 @@
           <w:rFonts w:ascii="Menlo" w:hAnsi="Menlo" w:cs="Menlo"/>
           <w:color w:val="9D9D9D"/>
           <w:lang w:val="ca-ES"/>
-          <w:rPrChange w:id="136" w:author="Francisco Gorina" w:date="2022-09-07T12:32:00Z">
+          <w:rPrChange w:id="137" w:author="Francisco Gorina" w:date="2022-09-07T12:32:00Z">
             <w:rPr>
               <w:rFonts w:ascii="Menlo" w:hAnsi="Menlo" w:cs="Menlo"/>
               <w:color w:val="9D9D9D"/>
@@ -3854,20 +3661,6 @@
           <w:rFonts w:ascii="Menlo" w:hAnsi="Menlo" w:cs="Menlo"/>
           <w:color w:val="9D9D9D"/>
           <w:lang w:val="ca-ES"/>
-          <w:rPrChange w:id="137" w:author="Francisco Gorina" w:date="2022-09-07T12:32:00Z">
-            <w:rPr>
-              <w:rFonts w:ascii="Menlo" w:hAnsi="Menlo" w:cs="Menlo"/>
-              <w:color w:val="9D9D9D"/>
-              <w:lang w:val="en-GB"/>
-            </w:rPr>
-          </w:rPrChange>
-        </w:rPr>
-      </w:pPr>
-      <w:r>
-        <w:rPr>
-          <w:rFonts w:ascii="Menlo" w:hAnsi="Menlo" w:cs="Menlo"/>
-          <w:color w:val="9D9D9D"/>
-          <w:lang w:val="ca-ES"/>
           <w:rPrChange w:id="138" w:author="Francisco Gorina" w:date="2022-09-07T12:32:00Z">
             <w:rPr>
               <w:rFonts w:ascii="Menlo" w:hAnsi="Menlo" w:cs="Menlo"/>
@@ -3876,6 +3669,20 @@
             </w:rPr>
           </w:rPrChange>
         </w:rPr>
+      </w:pPr>
+      <w:r>
+        <w:rPr>
+          <w:rFonts w:ascii="Menlo" w:hAnsi="Menlo" w:cs="Menlo"/>
+          <w:color w:val="9D9D9D"/>
+          <w:lang w:val="ca-ES"/>
+          <w:rPrChange w:id="139" w:author="Francisco Gorina" w:date="2022-09-07T12:32:00Z">
+            <w:rPr>
+              <w:rFonts w:ascii="Menlo" w:hAnsi="Menlo" w:cs="Menlo"/>
+              <w:color w:val="9D9D9D"/>
+              <w:lang w:val="en-GB"/>
+            </w:rPr>
+          </w:rPrChange>
+        </w:rPr>
         <w:tab/>
       </w:r>
       <w:r>
@@ -3883,7 +3690,7 @@
           <w:rFonts w:ascii="Menlo" w:hAnsi="Menlo" w:cs="Menlo"/>
           <w:color w:val="9D9D9D"/>
           <w:lang w:val="ca-ES"/>
-          <w:rPrChange w:id="139" w:author="Francisco Gorina" w:date="2022-09-07T12:32:00Z">
+          <w:rPrChange w:id="140" w:author="Francisco Gorina" w:date="2022-09-07T12:32:00Z">
             <w:rPr>
               <w:rFonts w:ascii="Menlo" w:hAnsi="Menlo" w:cs="Menlo"/>
               <w:color w:val="9D9D9D"/>
@@ -3918,7 +3725,7 @@
           <w:rFonts w:ascii="Menlo" w:hAnsi="Menlo" w:cs="Menlo"/>
           <w:color w:val="9D9D9D"/>
           <w:lang w:val="ca-ES"/>
-          <w:rPrChange w:id="140" w:author="Francisco Gorina" w:date="2022-09-07T12:32:00Z">
+          <w:rPrChange w:id="141" w:author="Francisco Gorina" w:date="2022-09-07T12:32:00Z">
             <w:rPr>
               <w:rFonts w:ascii="Menlo" w:hAnsi="Menlo" w:cs="Menlo"/>
               <w:color w:val="9D9D9D"/>
@@ -3951,7 +3758,7 @@
           <w:rFonts w:ascii="Menlo" w:hAnsi="Menlo" w:cs="Menlo"/>
           <w:color w:val="9D9D9D"/>
           <w:lang w:val="ca-ES"/>
-          <w:rPrChange w:id="141" w:author="Francisco Gorina" w:date="2022-09-07T12:32:00Z">
+          <w:rPrChange w:id="142" w:author="Francisco Gorina" w:date="2022-09-07T12:32:00Z">
             <w:rPr>
               <w:rFonts w:ascii="Menlo" w:hAnsi="Menlo" w:cs="Menlo"/>
               <w:color w:val="9D9D9D"/>
@@ -3984,20 +3791,6 @@
           <w:rFonts w:ascii="Menlo" w:hAnsi="Menlo" w:cs="Menlo"/>
           <w:color w:val="9D9D9D"/>
           <w:lang w:val="ca-ES"/>
-          <w:rPrChange w:id="142" w:author="Francisco Gorina" w:date="2022-09-07T12:32:00Z">
-            <w:rPr>
-              <w:rFonts w:ascii="Menlo" w:hAnsi="Menlo" w:cs="Menlo"/>
-              <w:color w:val="9D9D9D"/>
-              <w:lang w:val="en-GB"/>
-            </w:rPr>
-          </w:rPrChange>
-        </w:rPr>
-      </w:pPr>
-      <w:r>
-        <w:rPr>
-          <w:rFonts w:ascii="Menlo" w:hAnsi="Menlo" w:cs="Menlo"/>
-          <w:color w:val="9D9D9D"/>
-          <w:lang w:val="ca-ES"/>
           <w:rPrChange w:id="143" w:author="Francisco Gorina" w:date="2022-09-07T12:32:00Z">
             <w:rPr>
               <w:rFonts w:ascii="Menlo" w:hAnsi="Menlo" w:cs="Menlo"/>
@@ -4006,6 +3799,20 @@
             </w:rPr>
           </w:rPrChange>
         </w:rPr>
+      </w:pPr>
+      <w:r>
+        <w:rPr>
+          <w:rFonts w:ascii="Menlo" w:hAnsi="Menlo" w:cs="Menlo"/>
+          <w:color w:val="9D9D9D"/>
+          <w:lang w:val="ca-ES"/>
+          <w:rPrChange w:id="144" w:author="Francisco Gorina" w:date="2022-09-07T12:32:00Z">
+            <w:rPr>
+              <w:rFonts w:ascii="Menlo" w:hAnsi="Menlo" w:cs="Menlo"/>
+              <w:color w:val="9D9D9D"/>
+              <w:lang w:val="en-GB"/>
+            </w:rPr>
+          </w:rPrChange>
+        </w:rPr>
         <w:tab/>
       </w:r>
       <w:r>
@@ -4013,7 +3820,7 @@
           <w:rFonts w:ascii="Menlo" w:hAnsi="Menlo" w:cs="Menlo"/>
           <w:color w:val="BBB844"/>
           <w:lang w:val="ca-ES"/>
-          <w:rPrChange w:id="144" w:author="Francisco Gorina" w:date="2022-09-07T12:32:00Z">
+          <w:rPrChange w:id="145" w:author="Francisco Gorina" w:date="2022-09-07T12:32:00Z">
             <w:rPr>
               <w:rFonts w:ascii="Menlo" w:hAnsi="Menlo" w:cs="Menlo"/>
               <w:color w:val="BBB844"/>
@@ -4029,7 +3836,7 @@
           <w:rFonts w:ascii="Menlo" w:hAnsi="Menlo" w:cs="Menlo"/>
           <w:color w:val="BBB844"/>
           <w:lang w:val="ca-ES"/>
-          <w:rPrChange w:id="145" w:author="Francisco Gorina" w:date="2022-09-07T12:32:00Z">
+          <w:rPrChange w:id="146" w:author="Francisco Gorina" w:date="2022-09-07T12:32:00Z">
             <w:rPr>
               <w:rFonts w:ascii="Menlo" w:hAnsi="Menlo" w:cs="Menlo"/>
               <w:color w:val="BBB844"/>
@@ -4045,7 +3852,7 @@
           <w:rFonts w:ascii="Menlo" w:hAnsi="Menlo" w:cs="Menlo"/>
           <w:color w:val="9D9D9D"/>
           <w:lang w:val="ca-ES"/>
-          <w:rPrChange w:id="146" w:author="Francisco Gorina" w:date="2022-09-07T12:32:00Z">
+          <w:rPrChange w:id="147" w:author="Francisco Gorina" w:date="2022-09-07T12:32:00Z">
             <w:rPr>
               <w:rFonts w:ascii="Menlo" w:hAnsi="Menlo" w:cs="Menlo"/>
               <w:color w:val="9D9D9D"/>
@@ -4061,7 +3868,7 @@
           <w:rFonts w:ascii="Menlo" w:hAnsi="Menlo" w:cs="Menlo"/>
           <w:color w:val="15748F"/>
           <w:lang w:val="ca-ES"/>
-          <w:rPrChange w:id="147" w:author="Francisco Gorina" w:date="2022-09-07T12:32:00Z">
+          <w:rPrChange w:id="148" w:author="Francisco Gorina" w:date="2022-09-07T12:32:00Z">
             <w:rPr>
               <w:rFonts w:ascii="Menlo" w:hAnsi="Menlo" w:cs="Menlo"/>
               <w:color w:val="15748F"/>
@@ -4077,7 +3884,7 @@
           <w:rFonts w:ascii="Menlo" w:hAnsi="Menlo" w:cs="Menlo"/>
           <w:color w:val="9D9D9D"/>
           <w:lang w:val="ca-ES"/>
-          <w:rPrChange w:id="148" w:author="Francisco Gorina" w:date="2022-09-07T12:32:00Z">
+          <w:rPrChange w:id="149" w:author="Francisco Gorina" w:date="2022-09-07T12:32:00Z">
             <w:rPr>
               <w:rFonts w:ascii="Menlo" w:hAnsi="Menlo" w:cs="Menlo"/>
               <w:color w:val="9D9D9D"/>
@@ -4092,7 +3899,7 @@
           <w:rFonts w:ascii="Menlo" w:hAnsi="Menlo" w:cs="Menlo"/>
           <w:color w:val="BBB844"/>
           <w:lang w:val="ca-ES"/>
-          <w:rPrChange w:id="149" w:author="Francisco Gorina" w:date="2022-09-07T12:32:00Z">
+          <w:rPrChange w:id="150" w:author="Francisco Gorina" w:date="2022-09-07T12:32:00Z">
             <w:rPr>
               <w:rFonts w:ascii="Menlo" w:hAnsi="Menlo" w:cs="Menlo"/>
               <w:color w:val="BBB844"/>
@@ -4108,7 +3915,7 @@
           <w:rFonts w:ascii="Menlo" w:hAnsi="Menlo" w:cs="Menlo"/>
           <w:color w:val="BBB844"/>
           <w:lang w:val="ca-ES"/>
-          <w:rPrChange w:id="150" w:author="Francisco Gorina" w:date="2022-09-07T12:32:00Z">
+          <w:rPrChange w:id="151" w:author="Francisco Gorina" w:date="2022-09-07T12:32:00Z">
             <w:rPr>
               <w:rFonts w:ascii="Menlo" w:hAnsi="Menlo" w:cs="Menlo"/>
               <w:color w:val="BBB844"/>
@@ -4124,7 +3931,7 @@
           <w:rFonts w:ascii="Menlo" w:hAnsi="Menlo" w:cs="Menlo"/>
           <w:color w:val="9D9D9D"/>
           <w:lang w:val="ca-ES"/>
-          <w:rPrChange w:id="151" w:author="Francisco Gorina" w:date="2022-09-07T12:32:00Z">
+          <w:rPrChange w:id="152" w:author="Francisco Gorina" w:date="2022-09-07T12:32:00Z">
             <w:rPr>
               <w:rFonts w:ascii="Menlo" w:hAnsi="Menlo" w:cs="Menlo"/>
               <w:color w:val="9D9D9D"/>
@@ -4139,7 +3946,7 @@
           <w:rFonts w:ascii="Menlo" w:hAnsi="Menlo" w:cs="Menlo"/>
           <w:color w:val="BBB844"/>
           <w:lang w:val="ca-ES"/>
-          <w:rPrChange w:id="152" w:author="Francisco Gorina" w:date="2022-09-07T12:32:00Z">
+          <w:rPrChange w:id="153" w:author="Francisco Gorina" w:date="2022-09-07T12:32:00Z">
             <w:rPr>
               <w:rFonts w:ascii="Menlo" w:hAnsi="Menlo" w:cs="Menlo"/>
               <w:color w:val="BBB844"/>
@@ -4155,7 +3962,7 @@
           <w:rFonts w:ascii="Menlo" w:hAnsi="Menlo" w:cs="Menlo"/>
           <w:color w:val="BBB844"/>
           <w:lang w:val="ca-ES"/>
-          <w:rPrChange w:id="153" w:author="Francisco Gorina" w:date="2022-09-07T12:32:00Z">
+          <w:rPrChange w:id="154" w:author="Francisco Gorina" w:date="2022-09-07T12:32:00Z">
             <w:rPr>
               <w:rFonts w:ascii="Menlo" w:hAnsi="Menlo" w:cs="Menlo"/>
               <w:color w:val="BBB844"/>
@@ -4171,7 +3978,7 @@
           <w:rFonts w:ascii="Menlo" w:hAnsi="Menlo" w:cs="Menlo"/>
           <w:color w:val="9D9D9D"/>
           <w:lang w:val="ca-ES"/>
-          <w:rPrChange w:id="154" w:author="Francisco Gorina" w:date="2022-09-07T12:32:00Z">
+          <w:rPrChange w:id="155" w:author="Francisco Gorina" w:date="2022-09-07T12:32:00Z">
             <w:rPr>
               <w:rFonts w:ascii="Menlo" w:hAnsi="Menlo" w:cs="Menlo"/>
               <w:color w:val="9D9D9D"/>
@@ -4186,7 +3993,7 @@
           <w:rFonts w:ascii="Menlo" w:hAnsi="Menlo" w:cs="Menlo"/>
           <w:color w:val="BBB844"/>
           <w:lang w:val="ca-ES"/>
-          <w:rPrChange w:id="155" w:author="Francisco Gorina" w:date="2022-09-07T12:32:00Z">
+          <w:rPrChange w:id="156" w:author="Francisco Gorina" w:date="2022-09-07T12:32:00Z">
             <w:rPr>
               <w:rFonts w:ascii="Menlo" w:hAnsi="Menlo" w:cs="Menlo"/>
               <w:color w:val="BBB844"/>
@@ -4201,7 +4008,7 @@
           <w:rFonts w:ascii="Menlo" w:hAnsi="Menlo" w:cs="Menlo"/>
           <w:color w:val="9D9D9D"/>
           <w:lang w:val="ca-ES"/>
-          <w:rPrChange w:id="156" w:author="Francisco Gorina" w:date="2022-09-07T12:32:00Z">
+          <w:rPrChange w:id="157" w:author="Francisco Gorina" w:date="2022-09-07T12:32:00Z">
             <w:rPr>
               <w:rFonts w:ascii="Menlo" w:hAnsi="Menlo" w:cs="Menlo"/>
               <w:color w:val="9D9D9D"/>
@@ -4235,20 +4042,6 @@
           <w:rFonts w:ascii="Menlo" w:hAnsi="Menlo" w:cs="Menlo"/>
           <w:color w:val="9D9D9D"/>
           <w:lang w:val="ca-ES"/>
-          <w:rPrChange w:id="157" w:author="Francisco Gorina" w:date="2022-09-07T12:32:00Z">
-            <w:rPr>
-              <w:rFonts w:ascii="Menlo" w:hAnsi="Menlo" w:cs="Menlo"/>
-              <w:color w:val="9D9D9D"/>
-              <w:lang w:val="en-GB"/>
-            </w:rPr>
-          </w:rPrChange>
-        </w:rPr>
-      </w:pPr>
-      <w:r>
-        <w:rPr>
-          <w:rFonts w:ascii="Menlo" w:hAnsi="Menlo" w:cs="Menlo"/>
-          <w:color w:val="9D9D9D"/>
-          <w:lang w:val="ca-ES"/>
           <w:rPrChange w:id="158" w:author="Francisco Gorina" w:date="2022-09-07T12:32:00Z">
             <w:rPr>
               <w:rFonts w:ascii="Menlo" w:hAnsi="Menlo" w:cs="Menlo"/>
@@ -4257,6 +4050,20 @@
             </w:rPr>
           </w:rPrChange>
         </w:rPr>
+      </w:pPr>
+      <w:r>
+        <w:rPr>
+          <w:rFonts w:ascii="Menlo" w:hAnsi="Menlo" w:cs="Menlo"/>
+          <w:color w:val="9D9D9D"/>
+          <w:lang w:val="ca-ES"/>
+          <w:rPrChange w:id="159" w:author="Francisco Gorina" w:date="2022-09-07T12:32:00Z">
+            <w:rPr>
+              <w:rFonts w:ascii="Menlo" w:hAnsi="Menlo" w:cs="Menlo"/>
+              <w:color w:val="9D9D9D"/>
+              <w:lang w:val="en-GB"/>
+            </w:rPr>
+          </w:rPrChange>
+        </w:rPr>
         <w:tab/>
       </w:r>
       <w:r>
@@ -4264,7 +4071,7 @@
           <w:rFonts w:ascii="Menlo" w:hAnsi="Menlo" w:cs="Menlo"/>
           <w:color w:val="9D9D9D"/>
           <w:lang w:val="ca-ES"/>
-          <w:rPrChange w:id="159" w:author="Francisco Gorina" w:date="2022-09-07T12:32:00Z">
+          <w:rPrChange w:id="160" w:author="Francisco Gorina" w:date="2022-09-07T12:32:00Z">
             <w:rPr>
               <w:rFonts w:ascii="Menlo" w:hAnsi="Menlo" w:cs="Menlo"/>
               <w:color w:val="9D9D9D"/>
@@ -4298,20 +4105,6 @@
           <w:rFonts w:ascii="Menlo" w:hAnsi="Menlo" w:cs="Menlo"/>
           <w:color w:val="9D9D9D"/>
           <w:lang w:val="ca-ES"/>
-          <w:rPrChange w:id="160" w:author="Francisco Gorina" w:date="2022-09-07T12:32:00Z">
-            <w:rPr>
-              <w:rFonts w:ascii="Menlo" w:hAnsi="Menlo" w:cs="Menlo"/>
-              <w:color w:val="9D9D9D"/>
-              <w:lang w:val="en-GB"/>
-            </w:rPr>
-          </w:rPrChange>
-        </w:rPr>
-      </w:pPr>
-      <w:r>
-        <w:rPr>
-          <w:rFonts w:ascii="Menlo" w:hAnsi="Menlo" w:cs="Menlo"/>
-          <w:color w:val="9D9D9D"/>
-          <w:lang w:val="ca-ES"/>
           <w:rPrChange w:id="161" w:author="Francisco Gorina" w:date="2022-09-07T12:32:00Z">
             <w:rPr>
               <w:rFonts w:ascii="Menlo" w:hAnsi="Menlo" w:cs="Menlo"/>
@@ -4320,6 +4113,20 @@
             </w:rPr>
           </w:rPrChange>
         </w:rPr>
+      </w:pPr>
+      <w:r>
+        <w:rPr>
+          <w:rFonts w:ascii="Menlo" w:hAnsi="Menlo" w:cs="Menlo"/>
+          <w:color w:val="9D9D9D"/>
+          <w:lang w:val="ca-ES"/>
+          <w:rPrChange w:id="162" w:author="Francisco Gorina" w:date="2022-09-07T12:32:00Z">
+            <w:rPr>
+              <w:rFonts w:ascii="Menlo" w:hAnsi="Menlo" w:cs="Menlo"/>
+              <w:color w:val="9D9D9D"/>
+              <w:lang w:val="en-GB"/>
+            </w:rPr>
+          </w:rPrChange>
+        </w:rPr>
         <w:tab/>
       </w:r>
       <w:proofErr w:type="spellStart"/>
@@ -4328,7 +4135,7 @@
           <w:rFonts w:ascii="Menlo" w:hAnsi="Menlo" w:cs="Menlo"/>
           <w:color w:val="4D7DD9"/>
           <w:lang w:val="ca-ES"/>
-          <w:rPrChange w:id="162" w:author="Francisco Gorina" w:date="2022-09-07T12:32:00Z">
+          <w:rPrChange w:id="163" w:author="Francisco Gorina" w:date="2022-09-07T12:32:00Z">
             <w:rPr>
               <w:rFonts w:ascii="Menlo" w:hAnsi="Menlo" w:cs="Menlo"/>
               <w:color w:val="4D7DD9"/>
@@ -4344,7 +4151,7 @@
           <w:rFonts w:ascii="Menlo" w:hAnsi="Menlo" w:cs="Menlo"/>
           <w:color w:val="9D9D9D"/>
           <w:lang w:val="ca-ES"/>
-          <w:rPrChange w:id="163" w:author="Francisco Gorina" w:date="2022-09-07T12:32:00Z">
+          <w:rPrChange w:id="164" w:author="Francisco Gorina" w:date="2022-09-07T12:32:00Z">
             <w:rPr>
               <w:rFonts w:ascii="Menlo" w:hAnsi="Menlo" w:cs="Menlo"/>
               <w:color w:val="9D9D9D"/>
@@ -4359,7 +4166,7 @@
           <w:rFonts w:ascii="Menlo" w:hAnsi="Menlo" w:cs="Menlo"/>
           <w:color w:val="BBB844"/>
           <w:lang w:val="ca-ES"/>
-          <w:rPrChange w:id="164" w:author="Francisco Gorina" w:date="2022-09-07T12:32:00Z">
+          <w:rPrChange w:id="165" w:author="Francisco Gorina" w:date="2022-09-07T12:32:00Z">
             <w:rPr>
               <w:rFonts w:ascii="Menlo" w:hAnsi="Menlo" w:cs="Menlo"/>
               <w:color w:val="BBB844"/>
@@ -4375,7 +4182,7 @@
           <w:rFonts w:ascii="Menlo" w:hAnsi="Menlo" w:cs="Menlo"/>
           <w:color w:val="BBB844"/>
           <w:lang w:val="ca-ES"/>
-          <w:rPrChange w:id="165" w:author="Francisco Gorina" w:date="2022-09-07T12:32:00Z">
+          <w:rPrChange w:id="166" w:author="Francisco Gorina" w:date="2022-09-07T12:32:00Z">
             <w:rPr>
               <w:rFonts w:ascii="Menlo" w:hAnsi="Menlo" w:cs="Menlo"/>
               <w:color w:val="BBB844"/>
@@ -4391,7 +4198,7 @@
           <w:rFonts w:ascii="Menlo" w:hAnsi="Menlo" w:cs="Menlo"/>
           <w:color w:val="9D9D9D"/>
           <w:lang w:val="ca-ES"/>
-          <w:rPrChange w:id="166" w:author="Francisco Gorina" w:date="2022-09-07T12:32:00Z">
+          <w:rPrChange w:id="167" w:author="Francisco Gorina" w:date="2022-09-07T12:32:00Z">
             <w:rPr>
               <w:rFonts w:ascii="Menlo" w:hAnsi="Menlo" w:cs="Menlo"/>
               <w:color w:val="9D9D9D"/>
@@ -4406,7 +4213,7 @@
           <w:rFonts w:ascii="Menlo" w:hAnsi="Menlo" w:cs="Menlo"/>
           <w:color w:val="BBB844"/>
           <w:lang w:val="ca-ES"/>
-          <w:rPrChange w:id="167" w:author="Francisco Gorina" w:date="2022-09-07T12:32:00Z">
+          <w:rPrChange w:id="168" w:author="Francisco Gorina" w:date="2022-09-07T12:32:00Z">
             <w:rPr>
               <w:rFonts w:ascii="Menlo" w:hAnsi="Menlo" w:cs="Menlo"/>
               <w:color w:val="BBB844"/>
@@ -4422,7 +4229,7 @@
           <w:rFonts w:ascii="Menlo" w:hAnsi="Menlo" w:cs="Menlo"/>
           <w:color w:val="BBB844"/>
           <w:lang w:val="ca-ES"/>
-          <w:rPrChange w:id="168" w:author="Francisco Gorina" w:date="2022-09-07T12:32:00Z">
+          <w:rPrChange w:id="169" w:author="Francisco Gorina" w:date="2022-09-07T12:32:00Z">
             <w:rPr>
               <w:rFonts w:ascii="Menlo" w:hAnsi="Menlo" w:cs="Menlo"/>
               <w:color w:val="BBB844"/>
@@ -4438,7 +4245,7 @@
           <w:rFonts w:ascii="Menlo" w:hAnsi="Menlo" w:cs="Menlo"/>
           <w:color w:val="9D9D9D"/>
           <w:lang w:val="ca-ES"/>
-          <w:rPrChange w:id="169" w:author="Francisco Gorina" w:date="2022-09-07T12:32:00Z">
+          <w:rPrChange w:id="170" w:author="Francisco Gorina" w:date="2022-09-07T12:32:00Z">
             <w:rPr>
               <w:rFonts w:ascii="Menlo" w:hAnsi="Menlo" w:cs="Menlo"/>
               <w:color w:val="9D9D9D"/>
@@ -4453,7 +4260,7 @@
           <w:rFonts w:ascii="Menlo" w:hAnsi="Menlo" w:cs="Menlo"/>
           <w:color w:val="86D0FF"/>
           <w:lang w:val="ca-ES"/>
-          <w:rPrChange w:id="170" w:author="Francisco Gorina" w:date="2022-09-07T12:32:00Z">
+          <w:rPrChange w:id="171" w:author="Francisco Gorina" w:date="2022-09-07T12:32:00Z">
             <w:rPr>
               <w:rFonts w:ascii="Menlo" w:hAnsi="Menlo" w:cs="Menlo"/>
               <w:color w:val="86D0FF"/>
@@ -4469,7 +4276,7 @@
           <w:rFonts w:ascii="Menlo" w:hAnsi="Menlo" w:cs="Menlo"/>
           <w:color w:val="86D0FF"/>
           <w:lang w:val="ca-ES"/>
-          <w:rPrChange w:id="171" w:author="Francisco Gorina" w:date="2022-09-07T12:32:00Z">
+          <w:rPrChange w:id="172" w:author="Francisco Gorina" w:date="2022-09-07T12:32:00Z">
             <w:rPr>
               <w:rFonts w:ascii="Menlo" w:hAnsi="Menlo" w:cs="Menlo"/>
               <w:color w:val="86D0FF"/>
@@ -4485,7 +4292,7 @@
           <w:rFonts w:ascii="Menlo" w:hAnsi="Menlo" w:cs="Menlo"/>
           <w:color w:val="86D0FF"/>
           <w:lang w:val="ca-ES"/>
-          <w:rPrChange w:id="172" w:author="Francisco Gorina" w:date="2022-09-07T12:32:00Z">
+          <w:rPrChange w:id="173" w:author="Francisco Gorina" w:date="2022-09-07T12:32:00Z">
             <w:rPr>
               <w:rFonts w:ascii="Menlo" w:hAnsi="Menlo" w:cs="Menlo"/>
               <w:color w:val="86D0FF"/>
@@ -4500,7 +4307,7 @@
           <w:rFonts w:ascii="Menlo" w:hAnsi="Menlo" w:cs="Menlo"/>
           <w:color w:val="9D9D9D"/>
           <w:lang w:val="ca-ES"/>
-          <w:rPrChange w:id="173" w:author="Francisco Gorina" w:date="2022-09-07T12:32:00Z">
+          <w:rPrChange w:id="174" w:author="Francisco Gorina" w:date="2022-09-07T12:32:00Z">
             <w:rPr>
               <w:rFonts w:ascii="Menlo" w:hAnsi="Menlo" w:cs="Menlo"/>
               <w:color w:val="9D9D9D"/>
@@ -4534,21 +4341,21 @@
           <w:rFonts w:ascii="Menlo" w:hAnsi="Menlo" w:cs="Menlo"/>
           <w:color w:val="9D9D9D"/>
           <w:lang w:val="ca-ES"/>
-          <w:rPrChange w:id="174" w:author="Francisco Gorina" w:date="2022-09-07T12:32:00Z">
-            <w:rPr>
-              <w:rFonts w:ascii="Menlo" w:hAnsi="Menlo" w:cs="Menlo"/>
-              <w:color w:val="9D9D9D"/>
-              <w:lang w:val="en-GB"/>
-            </w:rPr>
-          </w:rPrChange>
-        </w:rPr>
-      </w:pPr>
-      <w:r>
-        <w:rPr>
-          <w:rFonts w:ascii="Menlo" w:hAnsi="Menlo" w:cs="Menlo"/>
-          <w:color w:val="9D9D9D"/>
-          <w:lang w:val="ca-ES"/>
           <w:rPrChange w:id="175" w:author="Francisco Gorina" w:date="2022-09-07T12:32:00Z">
+            <w:rPr>
+              <w:rFonts w:ascii="Menlo" w:hAnsi="Menlo" w:cs="Menlo"/>
+              <w:color w:val="9D9D9D"/>
+              <w:lang w:val="en-GB"/>
+            </w:rPr>
+          </w:rPrChange>
+        </w:rPr>
+      </w:pPr>
+      <w:r>
+        <w:rPr>
+          <w:rFonts w:ascii="Menlo" w:hAnsi="Menlo" w:cs="Menlo"/>
+          <w:color w:val="9D9D9D"/>
+          <w:lang w:val="ca-ES"/>
+          <w:rPrChange w:id="176" w:author="Francisco Gorina" w:date="2022-09-07T12:32:00Z">
             <w:rPr>
               <w:rFonts w:ascii="Menlo" w:hAnsi="Menlo" w:cs="Menlo"/>
               <w:color w:val="9D9D9D"/>
@@ -4582,7 +4389,7 @@
           <w:rFonts w:ascii="Menlo" w:hAnsi="Menlo" w:cs="Menlo"/>
           <w:color w:val="9D9D9D"/>
           <w:lang w:val="ca-ES"/>
-          <w:rPrChange w:id="176" w:author="Francisco Gorina" w:date="2022-09-07T12:32:00Z">
+          <w:rPrChange w:id="177" w:author="Francisco Gorina" w:date="2022-09-07T12:32:00Z">
             <w:rPr>
               <w:rFonts w:ascii="Menlo" w:hAnsi="Menlo" w:cs="Menlo"/>
               <w:color w:val="9D9D9D"/>
@@ -4615,7 +4422,7 @@
           <w:rFonts w:ascii="Menlo" w:hAnsi="Menlo" w:cs="Menlo"/>
           <w:color w:val="9D9D9D"/>
           <w:lang w:val="ca-ES"/>
-          <w:rPrChange w:id="177" w:author="Francisco Gorina" w:date="2022-09-07T12:32:00Z">
+          <w:rPrChange w:id="178" w:author="Francisco Gorina" w:date="2022-09-07T12:32:00Z">
             <w:rPr>
               <w:rFonts w:ascii="Menlo" w:hAnsi="Menlo" w:cs="Menlo"/>
               <w:color w:val="9D9D9D"/>
@@ -4630,7 +4437,7 @@
           <w:rFonts w:ascii="Menlo" w:hAnsi="Menlo" w:cs="Menlo"/>
           <w:color w:val="4D7DD9"/>
           <w:lang w:val="ca-ES"/>
-          <w:rPrChange w:id="178" w:author="Francisco Gorina" w:date="2022-09-07T12:32:00Z">
+          <w:rPrChange w:id="179" w:author="Francisco Gorina" w:date="2022-09-07T12:32:00Z">
             <w:rPr>
               <w:rFonts w:ascii="Menlo" w:hAnsi="Menlo" w:cs="Menlo"/>
               <w:color w:val="4D7DD9"/>
@@ -4646,7 +4453,7 @@
           <w:rFonts w:ascii="Menlo" w:hAnsi="Menlo" w:cs="Menlo"/>
           <w:color w:val="9D9D9D"/>
           <w:lang w:val="ca-ES"/>
-          <w:rPrChange w:id="179" w:author="Francisco Gorina" w:date="2022-09-07T12:32:00Z">
+          <w:rPrChange w:id="180" w:author="Francisco Gorina" w:date="2022-09-07T12:32:00Z">
             <w:rPr>
               <w:rFonts w:ascii="Menlo" w:hAnsi="Menlo" w:cs="Menlo"/>
               <w:color w:val="9D9D9D"/>
@@ -4662,7 +4469,7 @@
           <w:rFonts w:ascii="Menlo" w:hAnsi="Menlo" w:cs="Menlo"/>
           <w:color w:val="9D9D9D"/>
           <w:lang w:val="ca-ES"/>
-          <w:rPrChange w:id="180" w:author="Francisco Gorina" w:date="2022-09-07T12:32:00Z">
+          <w:rPrChange w:id="181" w:author="Francisco Gorina" w:date="2022-09-07T12:32:00Z">
             <w:rPr>
               <w:rFonts w:ascii="Menlo" w:hAnsi="Menlo" w:cs="Menlo"/>
               <w:color w:val="9D9D9D"/>
@@ -4678,7 +4485,7 @@
           <w:rFonts w:ascii="Menlo" w:hAnsi="Menlo" w:cs="Menlo"/>
           <w:color w:val="9D9D9D"/>
           <w:lang w:val="ca-ES"/>
-          <w:rPrChange w:id="181" w:author="Francisco Gorina" w:date="2022-09-07T12:32:00Z">
+          <w:rPrChange w:id="182" w:author="Francisco Gorina" w:date="2022-09-07T12:32:00Z">
             <w:rPr>
               <w:rFonts w:ascii="Menlo" w:hAnsi="Menlo" w:cs="Menlo"/>
               <w:color w:val="9D9D9D"/>
@@ -4693,7 +4500,7 @@
           <w:rFonts w:ascii="Menlo" w:hAnsi="Menlo" w:cs="Menlo"/>
           <w:color w:val="BBB844"/>
           <w:lang w:val="ca-ES"/>
-          <w:rPrChange w:id="182" w:author="Francisco Gorina" w:date="2022-09-07T12:32:00Z">
+          <w:rPrChange w:id="183" w:author="Francisco Gorina" w:date="2022-09-07T12:32:00Z">
             <w:rPr>
               <w:rFonts w:ascii="Menlo" w:hAnsi="Menlo" w:cs="Menlo"/>
               <w:color w:val="BBB844"/>
@@ -4709,7 +4516,7 @@
           <w:rFonts w:ascii="Menlo" w:hAnsi="Menlo" w:cs="Menlo"/>
           <w:color w:val="BBB844"/>
           <w:lang w:val="ca-ES"/>
-          <w:rPrChange w:id="183" w:author="Francisco Gorina" w:date="2022-09-07T12:32:00Z">
+          <w:rPrChange w:id="184" w:author="Francisco Gorina" w:date="2022-09-07T12:32:00Z">
             <w:rPr>
               <w:rFonts w:ascii="Menlo" w:hAnsi="Menlo" w:cs="Menlo"/>
               <w:color w:val="BBB844"/>
@@ -4725,7 +4532,7 @@
           <w:rFonts w:ascii="Menlo" w:hAnsi="Menlo" w:cs="Menlo"/>
           <w:color w:val="9D9D9D"/>
           <w:lang w:val="ca-ES"/>
-          <w:rPrChange w:id="184" w:author="Francisco Gorina" w:date="2022-09-07T12:32:00Z">
+          <w:rPrChange w:id="185" w:author="Francisco Gorina" w:date="2022-09-07T12:32:00Z">
             <w:rPr>
               <w:rFonts w:ascii="Menlo" w:hAnsi="Menlo" w:cs="Menlo"/>
               <w:color w:val="9D9D9D"/>
@@ -4740,7 +4547,7 @@
           <w:rFonts w:ascii="Menlo" w:hAnsi="Menlo" w:cs="Menlo"/>
           <w:color w:val="BBB844"/>
           <w:lang w:val="ca-ES"/>
-          <w:rPrChange w:id="185" w:author="Francisco Gorina" w:date="2022-09-07T12:32:00Z">
+          <w:rPrChange w:id="186" w:author="Francisco Gorina" w:date="2022-09-07T12:32:00Z">
             <w:rPr>
               <w:rFonts w:ascii="Menlo" w:hAnsi="Menlo" w:cs="Menlo"/>
               <w:color w:val="BBB844"/>
@@ -4755,7 +4562,7 @@
           <w:rFonts w:ascii="Menlo" w:hAnsi="Menlo" w:cs="Menlo"/>
           <w:color w:val="9D9D9D"/>
           <w:lang w:val="ca-ES"/>
-          <w:rPrChange w:id="186" w:author="Francisco Gorina" w:date="2022-09-07T12:32:00Z">
+          <w:rPrChange w:id="187" w:author="Francisco Gorina" w:date="2022-09-07T12:32:00Z">
             <w:rPr>
               <w:rFonts w:ascii="Menlo" w:hAnsi="Menlo" w:cs="Menlo"/>
               <w:color w:val="9D9D9D"/>
@@ -4770,7 +4577,7 @@
           <w:rFonts w:ascii="Menlo" w:hAnsi="Menlo" w:cs="Menlo"/>
           <w:color w:val="BBB844"/>
           <w:lang w:val="ca-ES"/>
-          <w:rPrChange w:id="187" w:author="Francisco Gorina" w:date="2022-09-07T12:32:00Z">
+          <w:rPrChange w:id="188" w:author="Francisco Gorina" w:date="2022-09-07T12:32:00Z">
             <w:rPr>
               <w:rFonts w:ascii="Menlo" w:hAnsi="Menlo" w:cs="Menlo"/>
               <w:color w:val="BBB844"/>
@@ -4785,7 +4592,7 @@
           <w:rFonts w:ascii="Menlo" w:hAnsi="Menlo" w:cs="Menlo"/>
           <w:color w:val="9D9D9D"/>
           <w:lang w:val="ca-ES"/>
-          <w:rPrChange w:id="188" w:author="Francisco Gorina" w:date="2022-09-07T12:32:00Z">
+          <w:rPrChange w:id="189" w:author="Francisco Gorina" w:date="2022-09-07T12:32:00Z">
             <w:rPr>
               <w:rFonts w:ascii="Menlo" w:hAnsi="Menlo" w:cs="Menlo"/>
               <w:color w:val="9D9D9D"/>
@@ -4800,7 +4607,7 @@
           <w:rFonts w:ascii="Menlo" w:hAnsi="Menlo" w:cs="Menlo"/>
           <w:color w:val="BBB844"/>
           <w:lang w:val="ca-ES"/>
-          <w:rPrChange w:id="189" w:author="Francisco Gorina" w:date="2022-09-07T12:32:00Z">
+          <w:rPrChange w:id="190" w:author="Francisco Gorina" w:date="2022-09-07T12:32:00Z">
             <w:rPr>
               <w:rFonts w:ascii="Menlo" w:hAnsi="Menlo" w:cs="Menlo"/>
               <w:color w:val="BBB844"/>
@@ -4816,7 +4623,7 @@
           <w:rFonts w:ascii="Menlo" w:hAnsi="Menlo" w:cs="Menlo"/>
           <w:color w:val="BBB844"/>
           <w:lang w:val="ca-ES"/>
-          <w:rPrChange w:id="190" w:author="Francisco Gorina" w:date="2022-09-07T12:32:00Z">
+          <w:rPrChange w:id="191" w:author="Francisco Gorina" w:date="2022-09-07T12:32:00Z">
             <w:rPr>
               <w:rFonts w:ascii="Menlo" w:hAnsi="Menlo" w:cs="Menlo"/>
               <w:color w:val="BBB844"/>
@@ -4832,7 +4639,7 @@
           <w:rFonts w:ascii="Menlo" w:hAnsi="Menlo" w:cs="Menlo"/>
           <w:color w:val="9D9D9D"/>
           <w:lang w:val="ca-ES"/>
-          <w:rPrChange w:id="191" w:author="Francisco Gorina" w:date="2022-09-07T12:32:00Z">
+          <w:rPrChange w:id="192" w:author="Francisco Gorina" w:date="2022-09-07T12:32:00Z">
             <w:rPr>
               <w:rFonts w:ascii="Menlo" w:hAnsi="Menlo" w:cs="Menlo"/>
               <w:color w:val="9D9D9D"/>
@@ -4847,7 +4654,7 @@
           <w:rFonts w:ascii="Menlo" w:hAnsi="Menlo" w:cs="Menlo"/>
           <w:color w:val="BBB844"/>
           <w:lang w:val="ca-ES"/>
-          <w:rPrChange w:id="192" w:author="Francisco Gorina" w:date="2022-09-07T12:32:00Z">
+          <w:rPrChange w:id="193" w:author="Francisco Gorina" w:date="2022-09-07T12:32:00Z">
             <w:rPr>
               <w:rFonts w:ascii="Menlo" w:hAnsi="Menlo" w:cs="Menlo"/>
               <w:color w:val="BBB844"/>
@@ -4862,7 +4669,7 @@
           <w:rFonts w:ascii="Menlo" w:hAnsi="Menlo" w:cs="Menlo"/>
           <w:color w:val="9D9D9D"/>
           <w:lang w:val="ca-ES"/>
-          <w:rPrChange w:id="193" w:author="Francisco Gorina" w:date="2022-09-07T12:32:00Z">
+          <w:rPrChange w:id="194" w:author="Francisco Gorina" w:date="2022-09-07T12:32:00Z">
             <w:rPr>
               <w:rFonts w:ascii="Menlo" w:hAnsi="Menlo" w:cs="Menlo"/>
               <w:color w:val="9D9D9D"/>
@@ -4896,7 +4703,7 @@
           <w:rFonts w:ascii="Menlo" w:hAnsi="Menlo" w:cs="Menlo"/>
           <w:color w:val="9D9D9D"/>
           <w:lang w:val="ca-ES"/>
-          <w:rPrChange w:id="194" w:author="Francisco Gorina" w:date="2022-09-07T12:32:00Z">
+          <w:rPrChange w:id="195" w:author="Francisco Gorina" w:date="2022-09-07T12:32:00Z">
             <w:rPr>
               <w:rFonts w:ascii="Menlo" w:hAnsi="Menlo" w:cs="Menlo"/>
               <w:color w:val="9D9D9D"/>
@@ -4929,7 +4736,7 @@
           <w:rFonts w:ascii="Menlo" w:hAnsi="Menlo" w:cs="Menlo"/>
           <w:color w:val="555D9D"/>
           <w:lang w:val="ca-ES"/>
-          <w:rPrChange w:id="195" w:author="Francisco Gorina" w:date="2022-09-07T12:32:00Z">
+          <w:rPrChange w:id="196" w:author="Francisco Gorina" w:date="2022-09-07T12:32:00Z">
             <w:rPr>
               <w:rFonts w:ascii="Menlo" w:hAnsi="Menlo" w:cs="Menlo"/>
               <w:color w:val="555D9D"/>
@@ -4943,7 +4750,7 @@
           <w:rFonts w:ascii="Menlo" w:hAnsi="Menlo" w:cs="Menlo"/>
           <w:color w:val="9D9D9D"/>
           <w:lang w:val="ca-ES"/>
-          <w:rPrChange w:id="196" w:author="Francisco Gorina" w:date="2022-09-07T12:32:00Z">
+          <w:rPrChange w:id="197" w:author="Francisco Gorina" w:date="2022-09-07T12:32:00Z">
             <w:rPr>
               <w:rFonts w:ascii="Menlo" w:hAnsi="Menlo" w:cs="Menlo"/>
               <w:color w:val="9D9D9D"/>
@@ -4958,7 +4765,7 @@
           <w:rFonts w:ascii="Menlo" w:hAnsi="Menlo" w:cs="Menlo"/>
           <w:color w:val="BBB844"/>
           <w:lang w:val="ca-ES"/>
-          <w:rPrChange w:id="197" w:author="Francisco Gorina" w:date="2022-09-07T12:32:00Z">
+          <w:rPrChange w:id="198" w:author="Francisco Gorina" w:date="2022-09-07T12:32:00Z">
             <w:rPr>
               <w:rFonts w:ascii="Menlo" w:hAnsi="Menlo" w:cs="Menlo"/>
               <w:color w:val="BBB844"/>
@@ -4973,7 +4780,7 @@
           <w:rFonts w:ascii="Menlo" w:hAnsi="Menlo" w:cs="Menlo"/>
           <w:color w:val="9D9D9D"/>
           <w:lang w:val="ca-ES"/>
-          <w:rPrChange w:id="198" w:author="Francisco Gorina" w:date="2022-09-07T12:32:00Z">
+          <w:rPrChange w:id="199" w:author="Francisco Gorina" w:date="2022-09-07T12:32:00Z">
             <w:rPr>
               <w:rFonts w:ascii="Menlo" w:hAnsi="Menlo" w:cs="Menlo"/>
               <w:color w:val="9D9D9D"/>
@@ -4989,7 +4796,7 @@
           <w:rFonts w:ascii="Menlo" w:hAnsi="Menlo" w:cs="Menlo"/>
           <w:color w:val="4D7DD9"/>
           <w:lang w:val="ca-ES"/>
-          <w:rPrChange w:id="199" w:author="Francisco Gorina" w:date="2022-09-07T12:32:00Z">
+          <w:rPrChange w:id="200" w:author="Francisco Gorina" w:date="2022-09-07T12:32:00Z">
             <w:rPr>
               <w:rFonts w:ascii="Menlo" w:hAnsi="Menlo" w:cs="Menlo"/>
               <w:color w:val="4D7DD9"/>
@@ -5005,7 +4812,7 @@
           <w:rFonts w:ascii="Menlo" w:hAnsi="Menlo" w:cs="Menlo"/>
           <w:color w:val="9D9D9D"/>
           <w:lang w:val="ca-ES"/>
-          <w:rPrChange w:id="200" w:author="Francisco Gorina" w:date="2022-09-07T12:32:00Z">
+          <w:rPrChange w:id="201" w:author="Francisco Gorina" w:date="2022-09-07T12:32:00Z">
             <w:rPr>
               <w:rFonts w:ascii="Menlo" w:hAnsi="Menlo" w:cs="Menlo"/>
               <w:color w:val="9D9D9D"/>
@@ -5021,7 +4828,7 @@
           <w:rFonts w:ascii="Menlo" w:hAnsi="Menlo" w:cs="Menlo"/>
           <w:color w:val="15748F"/>
           <w:lang w:val="ca-ES"/>
-          <w:rPrChange w:id="201" w:author="Francisco Gorina" w:date="2022-09-07T12:32:00Z">
+          <w:rPrChange w:id="202" w:author="Francisco Gorina" w:date="2022-09-07T12:32:00Z">
             <w:rPr>
               <w:rFonts w:ascii="Menlo" w:hAnsi="Menlo" w:cs="Menlo"/>
               <w:color w:val="15748F"/>
@@ -5037,7 +4844,7 @@
           <w:rFonts w:ascii="Menlo" w:hAnsi="Menlo" w:cs="Menlo"/>
           <w:color w:val="9D9D9D"/>
           <w:lang w:val="ca-ES"/>
-          <w:rPrChange w:id="202" w:author="Francisco Gorina" w:date="2022-09-07T12:32:00Z">
+          <w:rPrChange w:id="203" w:author="Francisco Gorina" w:date="2022-09-07T12:32:00Z">
             <w:rPr>
               <w:rFonts w:ascii="Menlo" w:hAnsi="Menlo" w:cs="Menlo"/>
               <w:color w:val="9D9D9D"/>
@@ -5052,7 +4859,7 @@
           <w:rFonts w:ascii="Menlo" w:hAnsi="Menlo" w:cs="Menlo"/>
           <w:color w:val="555D9D"/>
           <w:lang w:val="ca-ES"/>
-          <w:rPrChange w:id="203" w:author="Francisco Gorina" w:date="2022-09-07T12:32:00Z">
+          <w:rPrChange w:id="204" w:author="Francisco Gorina" w:date="2022-09-07T12:32:00Z">
             <w:rPr>
               <w:rFonts w:ascii="Menlo" w:hAnsi="Menlo" w:cs="Menlo"/>
               <w:color w:val="555D9D"/>
@@ -5068,7 +4875,7 @@
           <w:rFonts w:ascii="Menlo" w:hAnsi="Menlo" w:cs="Menlo"/>
           <w:color w:val="555D9D"/>
           <w:lang w:val="ca-ES"/>
-          <w:rPrChange w:id="204" w:author="Francisco Gorina" w:date="2022-09-07T12:32:00Z">
+          <w:rPrChange w:id="205" w:author="Francisco Gorina" w:date="2022-09-07T12:32:00Z">
             <w:rPr>
               <w:rFonts w:ascii="Menlo" w:hAnsi="Menlo" w:cs="Menlo"/>
               <w:color w:val="555D9D"/>
@@ -5084,7 +4891,7 @@
           <w:rFonts w:ascii="Menlo" w:hAnsi="Menlo" w:cs="Menlo"/>
           <w:color w:val="555D9D"/>
           <w:lang w:val="ca-ES"/>
-          <w:rPrChange w:id="205" w:author="Francisco Gorina" w:date="2022-09-07T12:32:00Z">
+          <w:rPrChange w:id="206" w:author="Francisco Gorina" w:date="2022-09-07T12:32:00Z">
             <w:rPr>
               <w:rFonts w:ascii="Menlo" w:hAnsi="Menlo" w:cs="Menlo"/>
               <w:color w:val="555D9D"/>
@@ -5118,20 +4925,6 @@
           <w:rFonts w:ascii="Menlo" w:hAnsi="Menlo" w:cs="Menlo"/>
           <w:color w:val="9D9D9D"/>
           <w:lang w:val="ca-ES"/>
-          <w:rPrChange w:id="206" w:author="Francisco Gorina" w:date="2022-09-07T12:32:00Z">
-            <w:rPr>
-              <w:rFonts w:ascii="Menlo" w:hAnsi="Menlo" w:cs="Menlo"/>
-              <w:color w:val="9D9D9D"/>
-              <w:lang w:val="en-GB"/>
-            </w:rPr>
-          </w:rPrChange>
-        </w:rPr>
-      </w:pPr>
-      <w:r>
-        <w:rPr>
-          <w:rFonts w:ascii="Menlo" w:hAnsi="Menlo" w:cs="Menlo"/>
-          <w:color w:val="9D9D9D"/>
-          <w:lang w:val="ca-ES"/>
           <w:rPrChange w:id="207" w:author="Francisco Gorina" w:date="2022-09-07T12:32:00Z">
             <w:rPr>
               <w:rFonts w:ascii="Menlo" w:hAnsi="Menlo" w:cs="Menlo"/>
@@ -5140,6 +4933,20 @@
             </w:rPr>
           </w:rPrChange>
         </w:rPr>
+      </w:pPr>
+      <w:r>
+        <w:rPr>
+          <w:rFonts w:ascii="Menlo" w:hAnsi="Menlo" w:cs="Menlo"/>
+          <w:color w:val="9D9D9D"/>
+          <w:lang w:val="ca-ES"/>
+          <w:rPrChange w:id="208" w:author="Francisco Gorina" w:date="2022-09-07T12:32:00Z">
+            <w:rPr>
+              <w:rFonts w:ascii="Menlo" w:hAnsi="Menlo" w:cs="Menlo"/>
+              <w:color w:val="9D9D9D"/>
+              <w:lang w:val="en-GB"/>
+            </w:rPr>
+          </w:rPrChange>
+        </w:rPr>
         <w:tab/>
       </w:r>
       <w:r>
@@ -5147,7 +4954,7 @@
           <w:rFonts w:ascii="Menlo" w:hAnsi="Menlo" w:cs="Menlo"/>
           <w:color w:val="BBB844"/>
           <w:lang w:val="ca-ES"/>
-          <w:rPrChange w:id="208" w:author="Francisco Gorina" w:date="2022-09-07T12:32:00Z">
+          <w:rPrChange w:id="209" w:author="Francisco Gorina" w:date="2022-09-07T12:32:00Z">
             <w:rPr>
               <w:rFonts w:ascii="Menlo" w:hAnsi="Menlo" w:cs="Menlo"/>
               <w:color w:val="BBB844"/>
@@ -5163,7 +4970,7 @@
           <w:rFonts w:ascii="Menlo" w:hAnsi="Menlo" w:cs="Menlo"/>
           <w:color w:val="BBB844"/>
           <w:lang w:val="ca-ES"/>
-          <w:rPrChange w:id="209" w:author="Francisco Gorina" w:date="2022-09-07T12:32:00Z">
+          <w:rPrChange w:id="210" w:author="Francisco Gorina" w:date="2022-09-07T12:32:00Z">
             <w:rPr>
               <w:rFonts w:ascii="Menlo" w:hAnsi="Menlo" w:cs="Menlo"/>
               <w:color w:val="BBB844"/>
@@ -5179,7 +4986,7 @@
           <w:rFonts w:ascii="Menlo" w:hAnsi="Menlo" w:cs="Menlo"/>
           <w:color w:val="9D9D9D"/>
           <w:lang w:val="ca-ES"/>
-          <w:rPrChange w:id="210" w:author="Francisco Gorina" w:date="2022-09-07T12:32:00Z">
+          <w:rPrChange w:id="211" w:author="Francisco Gorina" w:date="2022-09-07T12:32:00Z">
             <w:rPr>
               <w:rFonts w:ascii="Menlo" w:hAnsi="Menlo" w:cs="Menlo"/>
               <w:color w:val="9D9D9D"/>
@@ -5194,7 +5001,7 @@
           <w:rFonts w:ascii="Menlo" w:hAnsi="Menlo" w:cs="Menlo"/>
           <w:color w:val="BBB844"/>
           <w:lang w:val="ca-ES"/>
-          <w:rPrChange w:id="211" w:author="Francisco Gorina" w:date="2022-09-07T12:32:00Z">
+          <w:rPrChange w:id="212" w:author="Francisco Gorina" w:date="2022-09-07T12:32:00Z">
             <w:rPr>
               <w:rFonts w:ascii="Menlo" w:hAnsi="Menlo" w:cs="Menlo"/>
               <w:color w:val="BBB844"/>
@@ -5209,7 +5016,7 @@
           <w:rFonts w:ascii="Menlo" w:hAnsi="Menlo" w:cs="Menlo"/>
           <w:color w:val="9D9D9D"/>
           <w:lang w:val="ca-ES"/>
-          <w:rPrChange w:id="212" w:author="Francisco Gorina" w:date="2022-09-07T12:32:00Z">
+          <w:rPrChange w:id="213" w:author="Francisco Gorina" w:date="2022-09-07T12:32:00Z">
             <w:rPr>
               <w:rFonts w:ascii="Menlo" w:hAnsi="Menlo" w:cs="Menlo"/>
               <w:color w:val="9D9D9D"/>
@@ -5224,7 +5031,7 @@
           <w:rFonts w:ascii="Menlo" w:hAnsi="Menlo" w:cs="Menlo"/>
           <w:color w:val="86D0FF"/>
           <w:lang w:val="ca-ES"/>
-          <w:rPrChange w:id="213" w:author="Francisco Gorina" w:date="2022-09-07T12:32:00Z">
+          <w:rPrChange w:id="214" w:author="Francisco Gorina" w:date="2022-09-07T12:32:00Z">
             <w:rPr>
               <w:rFonts w:ascii="Menlo" w:hAnsi="Menlo" w:cs="Menlo"/>
               <w:color w:val="86D0FF"/>
@@ -5239,7 +5046,7 @@
           <w:rFonts w:ascii="Menlo" w:hAnsi="Menlo" w:cs="Menlo"/>
           <w:color w:val="9D9D9D"/>
           <w:lang w:val="ca-ES"/>
-          <w:rPrChange w:id="214" w:author="Francisco Gorina" w:date="2022-09-07T12:32:00Z">
+          <w:rPrChange w:id="215" w:author="Francisco Gorina" w:date="2022-09-07T12:32:00Z">
             <w:rPr>
               <w:rFonts w:ascii="Menlo" w:hAnsi="Menlo" w:cs="Menlo"/>
               <w:color w:val="9D9D9D"/>
@@ -5254,7 +5061,7 @@
           <w:rFonts w:ascii="Menlo" w:hAnsi="Menlo" w:cs="Menlo"/>
           <w:color w:val="BBB844"/>
           <w:lang w:val="ca-ES"/>
-          <w:rPrChange w:id="215" w:author="Francisco Gorina" w:date="2022-09-07T12:32:00Z">
+          <w:rPrChange w:id="216" w:author="Francisco Gorina" w:date="2022-09-07T12:32:00Z">
             <w:rPr>
               <w:rFonts w:ascii="Menlo" w:hAnsi="Menlo" w:cs="Menlo"/>
               <w:color w:val="BBB844"/>
@@ -5269,7 +5076,7 @@
           <w:rFonts w:ascii="Menlo" w:hAnsi="Menlo" w:cs="Menlo"/>
           <w:color w:val="9D9D9D"/>
           <w:lang w:val="ca-ES"/>
-          <w:rPrChange w:id="216" w:author="Francisco Gorina" w:date="2022-09-07T12:32:00Z">
+          <w:rPrChange w:id="217" w:author="Francisco Gorina" w:date="2022-09-07T12:32:00Z">
             <w:rPr>
               <w:rFonts w:ascii="Menlo" w:hAnsi="Menlo" w:cs="Menlo"/>
               <w:color w:val="9D9D9D"/>
@@ -5284,7 +5091,7 @@
           <w:rFonts w:ascii="Menlo" w:hAnsi="Menlo" w:cs="Menlo"/>
           <w:color w:val="86D0FF"/>
           <w:lang w:val="ca-ES"/>
-          <w:rPrChange w:id="217" w:author="Francisco Gorina" w:date="2022-09-07T12:32:00Z">
+          <w:rPrChange w:id="218" w:author="Francisco Gorina" w:date="2022-09-07T12:32:00Z">
             <w:rPr>
               <w:rFonts w:ascii="Menlo" w:hAnsi="Menlo" w:cs="Menlo"/>
               <w:color w:val="86D0FF"/>
@@ -5299,7 +5106,7 @@
           <w:rFonts w:ascii="Menlo" w:hAnsi="Menlo" w:cs="Menlo"/>
           <w:color w:val="9D9D9D"/>
           <w:lang w:val="ca-ES"/>
-          <w:rPrChange w:id="218" w:author="Francisco Gorina" w:date="2022-09-07T12:32:00Z">
+          <w:rPrChange w:id="219" w:author="Francisco Gorina" w:date="2022-09-07T12:32:00Z">
             <w:rPr>
               <w:rFonts w:ascii="Menlo" w:hAnsi="Menlo" w:cs="Menlo"/>
               <w:color w:val="9D9D9D"/>
@@ -5314,7 +5121,7 @@
           <w:rFonts w:ascii="Menlo" w:hAnsi="Menlo" w:cs="Menlo"/>
           <w:color w:val="BBB844"/>
           <w:lang w:val="ca-ES"/>
-          <w:rPrChange w:id="219" w:author="Francisco Gorina" w:date="2022-09-07T12:32:00Z">
+          <w:rPrChange w:id="220" w:author="Francisco Gorina" w:date="2022-09-07T12:32:00Z">
             <w:rPr>
               <w:rFonts w:ascii="Menlo" w:hAnsi="Menlo" w:cs="Menlo"/>
               <w:color w:val="BBB844"/>
@@ -5330,7 +5137,7 @@
           <w:rFonts w:ascii="Menlo" w:hAnsi="Menlo" w:cs="Menlo"/>
           <w:color w:val="BBB844"/>
           <w:lang w:val="ca-ES"/>
-          <w:rPrChange w:id="220" w:author="Francisco Gorina" w:date="2022-09-07T12:32:00Z">
+          <w:rPrChange w:id="221" w:author="Francisco Gorina" w:date="2022-09-07T12:32:00Z">
             <w:rPr>
               <w:rFonts w:ascii="Menlo" w:hAnsi="Menlo" w:cs="Menlo"/>
               <w:color w:val="BBB844"/>
@@ -5346,7 +5153,7 @@
           <w:rFonts w:ascii="Menlo" w:hAnsi="Menlo" w:cs="Menlo"/>
           <w:color w:val="9D9D9D"/>
           <w:lang w:val="ca-ES"/>
-          <w:rPrChange w:id="221" w:author="Francisco Gorina" w:date="2022-09-07T12:32:00Z">
+          <w:rPrChange w:id="222" w:author="Francisco Gorina" w:date="2022-09-07T12:32:00Z">
             <w:rPr>
               <w:rFonts w:ascii="Menlo" w:hAnsi="Menlo" w:cs="Menlo"/>
               <w:color w:val="9D9D9D"/>
@@ -5361,7 +5168,7 @@
           <w:rFonts w:ascii="Menlo" w:hAnsi="Menlo" w:cs="Menlo"/>
           <w:color w:val="86D0FF"/>
           <w:lang w:val="ca-ES"/>
-          <w:rPrChange w:id="222" w:author="Francisco Gorina" w:date="2022-09-07T12:32:00Z">
+          <w:rPrChange w:id="223" w:author="Francisco Gorina" w:date="2022-09-07T12:32:00Z">
             <w:rPr>
               <w:rFonts w:ascii="Menlo" w:hAnsi="Menlo" w:cs="Menlo"/>
               <w:color w:val="86D0FF"/>
@@ -5376,7 +5183,7 @@
           <w:rFonts w:ascii="Menlo" w:hAnsi="Menlo" w:cs="Menlo"/>
           <w:color w:val="9D9D9D"/>
           <w:lang w:val="ca-ES"/>
-          <w:rPrChange w:id="223" w:author="Francisco Gorina" w:date="2022-09-07T12:32:00Z">
+          <w:rPrChange w:id="224" w:author="Francisco Gorina" w:date="2022-09-07T12:32:00Z">
             <w:rPr>
               <w:rFonts w:ascii="Menlo" w:hAnsi="Menlo" w:cs="Menlo"/>
               <w:color w:val="9D9D9D"/>
@@ -5391,7 +5198,7 @@
           <w:rFonts w:ascii="Menlo" w:hAnsi="Menlo" w:cs="Menlo"/>
           <w:color w:val="BBB844"/>
           <w:lang w:val="ca-ES"/>
-          <w:rPrChange w:id="224" w:author="Francisco Gorina" w:date="2022-09-07T12:32:00Z">
+          <w:rPrChange w:id="225" w:author="Francisco Gorina" w:date="2022-09-07T12:32:00Z">
             <w:rPr>
               <w:rFonts w:ascii="Menlo" w:hAnsi="Menlo" w:cs="Menlo"/>
               <w:color w:val="BBB844"/>
@@ -5406,7 +5213,7 @@
           <w:rFonts w:ascii="Menlo" w:hAnsi="Menlo" w:cs="Menlo"/>
           <w:color w:val="9D9D9D"/>
           <w:lang w:val="ca-ES"/>
-          <w:rPrChange w:id="225" w:author="Francisco Gorina" w:date="2022-09-07T12:32:00Z">
+          <w:rPrChange w:id="226" w:author="Francisco Gorina" w:date="2022-09-07T12:32:00Z">
             <w:rPr>
               <w:rFonts w:ascii="Menlo" w:hAnsi="Menlo" w:cs="Menlo"/>
               <w:color w:val="9D9D9D"/>
@@ -5440,20 +5247,6 @@
           <w:rFonts w:ascii="Menlo" w:hAnsi="Menlo" w:cs="Menlo"/>
           <w:color w:val="9D9D9D"/>
           <w:lang w:val="ca-ES"/>
-          <w:rPrChange w:id="226" w:author="Francisco Gorina" w:date="2022-09-07T12:32:00Z">
-            <w:rPr>
-              <w:rFonts w:ascii="Menlo" w:hAnsi="Menlo" w:cs="Menlo"/>
-              <w:color w:val="9D9D9D"/>
-              <w:lang w:val="en-GB"/>
-            </w:rPr>
-          </w:rPrChange>
-        </w:rPr>
-      </w:pPr>
-      <w:r>
-        <w:rPr>
-          <w:rFonts w:ascii="Menlo" w:hAnsi="Menlo" w:cs="Menlo"/>
-          <w:color w:val="9D9D9D"/>
-          <w:lang w:val="ca-ES"/>
           <w:rPrChange w:id="227" w:author="Francisco Gorina" w:date="2022-09-07T12:32:00Z">
             <w:rPr>
               <w:rFonts w:ascii="Menlo" w:hAnsi="Menlo" w:cs="Menlo"/>
@@ -5462,6 +5255,20 @@
             </w:rPr>
           </w:rPrChange>
         </w:rPr>
+      </w:pPr>
+      <w:r>
+        <w:rPr>
+          <w:rFonts w:ascii="Menlo" w:hAnsi="Menlo" w:cs="Menlo"/>
+          <w:color w:val="9D9D9D"/>
+          <w:lang w:val="ca-ES"/>
+          <w:rPrChange w:id="228" w:author="Francisco Gorina" w:date="2022-09-07T12:32:00Z">
+            <w:rPr>
+              <w:rFonts w:ascii="Menlo" w:hAnsi="Menlo" w:cs="Menlo"/>
+              <w:color w:val="9D9D9D"/>
+              <w:lang w:val="en-GB"/>
+            </w:rPr>
+          </w:rPrChange>
+        </w:rPr>
         <w:tab/>
       </w:r>
       <w:r>
@@ -5469,7 +5276,7 @@
           <w:rFonts w:ascii="Menlo" w:hAnsi="Menlo" w:cs="Menlo"/>
           <w:color w:val="BBB844"/>
           <w:lang w:val="ca-ES"/>
-          <w:rPrChange w:id="228" w:author="Francisco Gorina" w:date="2022-09-07T12:32:00Z">
+          <w:rPrChange w:id="229" w:author="Francisco Gorina" w:date="2022-09-07T12:32:00Z">
             <w:rPr>
               <w:rFonts w:ascii="Menlo" w:hAnsi="Menlo" w:cs="Menlo"/>
               <w:color w:val="BBB844"/>
@@ -5485,7 +5292,7 @@
           <w:rFonts w:ascii="Menlo" w:hAnsi="Menlo" w:cs="Menlo"/>
           <w:color w:val="BBB844"/>
           <w:lang w:val="ca-ES"/>
-          <w:rPrChange w:id="229" w:author="Francisco Gorina" w:date="2022-09-07T12:32:00Z">
+          <w:rPrChange w:id="230" w:author="Francisco Gorina" w:date="2022-09-07T12:32:00Z">
             <w:rPr>
               <w:rFonts w:ascii="Menlo" w:hAnsi="Menlo" w:cs="Menlo"/>
               <w:color w:val="BBB844"/>
@@ -5501,7 +5308,7 @@
           <w:rFonts w:ascii="Menlo" w:hAnsi="Menlo" w:cs="Menlo"/>
           <w:color w:val="9D9D9D"/>
           <w:lang w:val="ca-ES"/>
-          <w:rPrChange w:id="230" w:author="Francisco Gorina" w:date="2022-09-07T12:32:00Z">
+          <w:rPrChange w:id="231" w:author="Francisco Gorina" w:date="2022-09-07T12:32:00Z">
             <w:rPr>
               <w:rFonts w:ascii="Menlo" w:hAnsi="Menlo" w:cs="Menlo"/>
               <w:color w:val="9D9D9D"/>
@@ -5517,7 +5324,7 @@
           <w:rFonts w:ascii="Menlo" w:hAnsi="Menlo" w:cs="Menlo"/>
           <w:color w:val="15748F"/>
           <w:lang w:val="ca-ES"/>
-          <w:rPrChange w:id="231" w:author="Francisco Gorina" w:date="2022-09-07T12:32:00Z">
+          <w:rPrChange w:id="232" w:author="Francisco Gorina" w:date="2022-09-07T12:32:00Z">
             <w:rPr>
               <w:rFonts w:ascii="Menlo" w:hAnsi="Menlo" w:cs="Menlo"/>
               <w:color w:val="15748F"/>
@@ -5533,7 +5340,7 @@
           <w:rFonts w:ascii="Menlo" w:hAnsi="Menlo" w:cs="Menlo"/>
           <w:color w:val="9D9D9D"/>
           <w:lang w:val="ca-ES"/>
-          <w:rPrChange w:id="232" w:author="Francisco Gorina" w:date="2022-09-07T12:32:00Z">
+          <w:rPrChange w:id="233" w:author="Francisco Gorina" w:date="2022-09-07T12:32:00Z">
             <w:rPr>
               <w:rFonts w:ascii="Menlo" w:hAnsi="Menlo" w:cs="Menlo"/>
               <w:color w:val="9D9D9D"/>
@@ -5548,7 +5355,7 @@
           <w:rFonts w:ascii="Menlo" w:hAnsi="Menlo" w:cs="Menlo"/>
           <w:color w:val="BBB844"/>
           <w:lang w:val="ca-ES"/>
-          <w:rPrChange w:id="233" w:author="Francisco Gorina" w:date="2022-09-07T12:32:00Z">
+          <w:rPrChange w:id="234" w:author="Francisco Gorina" w:date="2022-09-07T12:32:00Z">
             <w:rPr>
               <w:rFonts w:ascii="Menlo" w:hAnsi="Menlo" w:cs="Menlo"/>
               <w:color w:val="BBB844"/>
@@ -5564,7 +5371,7 @@
           <w:rFonts w:ascii="Menlo" w:hAnsi="Menlo" w:cs="Menlo"/>
           <w:color w:val="BBB844"/>
           <w:lang w:val="ca-ES"/>
-          <w:rPrChange w:id="234" w:author="Francisco Gorina" w:date="2022-09-07T12:32:00Z">
+          <w:rPrChange w:id="235" w:author="Francisco Gorina" w:date="2022-09-07T12:32:00Z">
             <w:rPr>
               <w:rFonts w:ascii="Menlo" w:hAnsi="Menlo" w:cs="Menlo"/>
               <w:color w:val="BBB844"/>
@@ -5580,7 +5387,7 @@
           <w:rFonts w:ascii="Menlo" w:hAnsi="Menlo" w:cs="Menlo"/>
           <w:color w:val="9D9D9D"/>
           <w:lang w:val="ca-ES"/>
-          <w:rPrChange w:id="235" w:author="Francisco Gorina" w:date="2022-09-07T12:32:00Z">
+          <w:rPrChange w:id="236" w:author="Francisco Gorina" w:date="2022-09-07T12:32:00Z">
             <w:rPr>
               <w:rFonts w:ascii="Menlo" w:hAnsi="Menlo" w:cs="Menlo"/>
               <w:color w:val="9D9D9D"/>
@@ -5595,7 +5402,7 @@
           <w:rFonts w:ascii="Menlo" w:hAnsi="Menlo" w:cs="Menlo"/>
           <w:color w:val="BBB844"/>
           <w:lang w:val="ca-ES"/>
-          <w:rPrChange w:id="236" w:author="Francisco Gorina" w:date="2022-09-07T12:32:00Z">
+          <w:rPrChange w:id="237" w:author="Francisco Gorina" w:date="2022-09-07T12:32:00Z">
             <w:rPr>
               <w:rFonts w:ascii="Menlo" w:hAnsi="Menlo" w:cs="Menlo"/>
               <w:color w:val="BBB844"/>
@@ -5611,7 +5418,7 @@
           <w:rFonts w:ascii="Menlo" w:hAnsi="Menlo" w:cs="Menlo"/>
           <w:color w:val="BBB844"/>
           <w:lang w:val="ca-ES"/>
-          <w:rPrChange w:id="237" w:author="Francisco Gorina" w:date="2022-09-07T12:32:00Z">
+          <w:rPrChange w:id="238" w:author="Francisco Gorina" w:date="2022-09-07T12:32:00Z">
             <w:rPr>
               <w:rFonts w:ascii="Menlo" w:hAnsi="Menlo" w:cs="Menlo"/>
               <w:color w:val="BBB844"/>
@@ -5627,7 +5434,7 @@
           <w:rFonts w:ascii="Menlo" w:hAnsi="Menlo" w:cs="Menlo"/>
           <w:color w:val="9D9D9D"/>
           <w:lang w:val="ca-ES"/>
-          <w:rPrChange w:id="238" w:author="Francisco Gorina" w:date="2022-09-07T12:32:00Z">
+          <w:rPrChange w:id="239" w:author="Francisco Gorina" w:date="2022-09-07T12:32:00Z">
             <w:rPr>
               <w:rFonts w:ascii="Menlo" w:hAnsi="Menlo" w:cs="Menlo"/>
               <w:color w:val="9D9D9D"/>
@@ -5642,7 +5449,7 @@
           <w:rFonts w:ascii="Menlo" w:hAnsi="Menlo" w:cs="Menlo"/>
           <w:color w:val="BBB844"/>
           <w:lang w:val="ca-ES"/>
-          <w:rPrChange w:id="239" w:author="Francisco Gorina" w:date="2022-09-07T12:32:00Z">
+          <w:rPrChange w:id="240" w:author="Francisco Gorina" w:date="2022-09-07T12:32:00Z">
             <w:rPr>
               <w:rFonts w:ascii="Menlo" w:hAnsi="Menlo" w:cs="Menlo"/>
               <w:color w:val="BBB844"/>
@@ -5657,7 +5464,7 @@
           <w:rFonts w:ascii="Menlo" w:hAnsi="Menlo" w:cs="Menlo"/>
           <w:color w:val="9D9D9D"/>
           <w:lang w:val="ca-ES"/>
-          <w:rPrChange w:id="240" w:author="Francisco Gorina" w:date="2022-09-07T12:32:00Z">
+          <w:rPrChange w:id="241" w:author="Francisco Gorina" w:date="2022-09-07T12:32:00Z">
             <w:rPr>
               <w:rFonts w:ascii="Menlo" w:hAnsi="Menlo" w:cs="Menlo"/>
               <w:color w:val="9D9D9D"/>
@@ -5691,20 +5498,6 @@
           <w:rFonts w:ascii="Menlo" w:hAnsi="Menlo" w:cs="Menlo"/>
           <w:color w:val="9D9D9D"/>
           <w:lang w:val="ca-ES"/>
-          <w:rPrChange w:id="241" w:author="Francisco Gorina" w:date="2022-09-07T12:32:00Z">
-            <w:rPr>
-              <w:rFonts w:ascii="Menlo" w:hAnsi="Menlo" w:cs="Menlo"/>
-              <w:color w:val="9D9D9D"/>
-              <w:lang w:val="en-GB"/>
-            </w:rPr>
-          </w:rPrChange>
-        </w:rPr>
-      </w:pPr>
-      <w:r>
-        <w:rPr>
-          <w:rFonts w:ascii="Menlo" w:hAnsi="Menlo" w:cs="Menlo"/>
-          <w:color w:val="9D9D9D"/>
-          <w:lang w:val="ca-ES"/>
           <w:rPrChange w:id="242" w:author="Francisco Gorina" w:date="2022-09-07T12:32:00Z">
             <w:rPr>
               <w:rFonts w:ascii="Menlo" w:hAnsi="Menlo" w:cs="Menlo"/>
@@ -5713,6 +5506,20 @@
             </w:rPr>
           </w:rPrChange>
         </w:rPr>
+      </w:pPr>
+      <w:r>
+        <w:rPr>
+          <w:rFonts w:ascii="Menlo" w:hAnsi="Menlo" w:cs="Menlo"/>
+          <w:color w:val="9D9D9D"/>
+          <w:lang w:val="ca-ES"/>
+          <w:rPrChange w:id="243" w:author="Francisco Gorina" w:date="2022-09-07T12:32:00Z">
+            <w:rPr>
+              <w:rFonts w:ascii="Menlo" w:hAnsi="Menlo" w:cs="Menlo"/>
+              <w:color w:val="9D9D9D"/>
+              <w:lang w:val="en-GB"/>
+            </w:rPr>
+          </w:rPrChange>
+        </w:rPr>
         <w:tab/>
       </w:r>
       <w:proofErr w:type="spellStart"/>
@@ -5721,7 +5528,7 @@
           <w:rFonts w:ascii="Menlo" w:hAnsi="Menlo" w:cs="Menlo"/>
           <w:color w:val="4D7DD9"/>
           <w:lang w:val="ca-ES"/>
-          <w:rPrChange w:id="243" w:author="Francisco Gorina" w:date="2022-09-07T12:32:00Z">
+          <w:rPrChange w:id="244" w:author="Francisco Gorina" w:date="2022-09-07T12:32:00Z">
             <w:rPr>
               <w:rFonts w:ascii="Menlo" w:hAnsi="Menlo" w:cs="Menlo"/>
               <w:color w:val="4D7DD9"/>
@@ -5737,7 +5544,7 @@
           <w:rFonts w:ascii="Menlo" w:hAnsi="Menlo" w:cs="Menlo"/>
           <w:color w:val="9D9D9D"/>
           <w:lang w:val="ca-ES"/>
-          <w:rPrChange w:id="244" w:author="Francisco Gorina" w:date="2022-09-07T12:32:00Z">
+          <w:rPrChange w:id="245" w:author="Francisco Gorina" w:date="2022-09-07T12:32:00Z">
             <w:rPr>
               <w:rFonts w:ascii="Menlo" w:hAnsi="Menlo" w:cs="Menlo"/>
               <w:color w:val="9D9D9D"/>
@@ -5752,7 +5559,7 @@
           <w:rFonts w:ascii="Menlo" w:hAnsi="Menlo" w:cs="Menlo"/>
           <w:color w:val="BBB844"/>
           <w:lang w:val="ca-ES"/>
-          <w:rPrChange w:id="245" w:author="Francisco Gorina" w:date="2022-09-07T12:32:00Z">
+          <w:rPrChange w:id="246" w:author="Francisco Gorina" w:date="2022-09-07T12:32:00Z">
             <w:rPr>
               <w:rFonts w:ascii="Menlo" w:hAnsi="Menlo" w:cs="Menlo"/>
               <w:color w:val="BBB844"/>
@@ -5768,7 +5575,7 @@
           <w:rFonts w:ascii="Menlo" w:hAnsi="Menlo" w:cs="Menlo"/>
           <w:color w:val="BBB844"/>
           <w:lang w:val="ca-ES"/>
-          <w:rPrChange w:id="246" w:author="Francisco Gorina" w:date="2022-09-07T12:32:00Z">
+          <w:rPrChange w:id="247" w:author="Francisco Gorina" w:date="2022-09-07T12:32:00Z">
             <w:rPr>
               <w:rFonts w:ascii="Menlo" w:hAnsi="Menlo" w:cs="Menlo"/>
               <w:color w:val="BBB844"/>
@@ -5784,7 +5591,7 @@
           <w:rFonts w:ascii="Menlo" w:hAnsi="Menlo" w:cs="Menlo"/>
           <w:color w:val="9D9D9D"/>
           <w:lang w:val="ca-ES"/>
-          <w:rPrChange w:id="247" w:author="Francisco Gorina" w:date="2022-09-07T12:32:00Z">
+          <w:rPrChange w:id="248" w:author="Francisco Gorina" w:date="2022-09-07T12:32:00Z">
             <w:rPr>
               <w:rFonts w:ascii="Menlo" w:hAnsi="Menlo" w:cs="Menlo"/>
               <w:color w:val="9D9D9D"/>
@@ -5799,7 +5606,7 @@
           <w:rFonts w:ascii="Menlo" w:hAnsi="Menlo" w:cs="Menlo"/>
           <w:color w:val="86D0FF"/>
           <w:lang w:val="ca-ES"/>
-          <w:rPrChange w:id="248" w:author="Francisco Gorina" w:date="2022-09-07T12:32:00Z">
+          <w:rPrChange w:id="249" w:author="Francisco Gorina" w:date="2022-09-07T12:32:00Z">
             <w:rPr>
               <w:rFonts w:ascii="Menlo" w:hAnsi="Menlo" w:cs="Menlo"/>
               <w:color w:val="86D0FF"/>
@@ -5814,7 +5621,7 @@
           <w:rFonts w:ascii="Menlo" w:hAnsi="Menlo" w:cs="Menlo"/>
           <w:color w:val="9D9D9D"/>
           <w:lang w:val="ca-ES"/>
-          <w:rPrChange w:id="249" w:author="Francisco Gorina" w:date="2022-09-07T12:32:00Z">
+          <w:rPrChange w:id="250" w:author="Francisco Gorina" w:date="2022-09-07T12:32:00Z">
             <w:rPr>
               <w:rFonts w:ascii="Menlo" w:hAnsi="Menlo" w:cs="Menlo"/>
               <w:color w:val="9D9D9D"/>
@@ -5829,7 +5636,7 @@
           <w:rFonts w:ascii="Menlo" w:hAnsi="Menlo" w:cs="Menlo"/>
           <w:color w:val="BBB844"/>
           <w:lang w:val="ca-ES"/>
-          <w:rPrChange w:id="250" w:author="Francisco Gorina" w:date="2022-09-07T12:32:00Z">
+          <w:rPrChange w:id="251" w:author="Francisco Gorina" w:date="2022-09-07T12:32:00Z">
             <w:rPr>
               <w:rFonts w:ascii="Menlo" w:hAnsi="Menlo" w:cs="Menlo"/>
               <w:color w:val="BBB844"/>
@@ -5845,7 +5652,7 @@
           <w:rFonts w:ascii="Menlo" w:hAnsi="Menlo" w:cs="Menlo"/>
           <w:color w:val="BBB844"/>
           <w:lang w:val="ca-ES"/>
-          <w:rPrChange w:id="251" w:author="Francisco Gorina" w:date="2022-09-07T12:32:00Z">
+          <w:rPrChange w:id="252" w:author="Francisco Gorina" w:date="2022-09-07T12:32:00Z">
             <w:rPr>
               <w:rFonts w:ascii="Menlo" w:hAnsi="Menlo" w:cs="Menlo"/>
               <w:color w:val="BBB844"/>
@@ -5861,7 +5668,7 @@
           <w:rFonts w:ascii="Menlo" w:hAnsi="Menlo" w:cs="Menlo"/>
           <w:color w:val="9D9D9D"/>
           <w:lang w:val="ca-ES"/>
-          <w:rPrChange w:id="252" w:author="Francisco Gorina" w:date="2022-09-07T12:32:00Z">
+          <w:rPrChange w:id="253" w:author="Francisco Gorina" w:date="2022-09-07T12:32:00Z">
             <w:rPr>
               <w:rFonts w:ascii="Menlo" w:hAnsi="Menlo" w:cs="Menlo"/>
               <w:color w:val="9D9D9D"/>
@@ -5895,7 +5702,7 @@
           <w:rFonts w:ascii="Menlo" w:hAnsi="Menlo" w:cs="Menlo"/>
           <w:color w:val="9D9D9D"/>
           <w:lang w:val="ca-ES"/>
-          <w:rPrChange w:id="253" w:author="Francisco Gorina" w:date="2022-09-07T12:32:00Z">
+          <w:rPrChange w:id="254" w:author="Francisco Gorina" w:date="2022-09-07T12:32:00Z">
             <w:rPr>
               <w:rFonts w:ascii="Menlo" w:hAnsi="Menlo" w:cs="Menlo"/>
               <w:color w:val="9D9D9D"/>
@@ -5928,21 +5735,21 @@
           <w:rFonts w:ascii="Menlo" w:hAnsi="Menlo" w:cs="Menlo"/>
           <w:color w:val="9D9D9D"/>
           <w:lang w:val="ca-ES"/>
-          <w:rPrChange w:id="254" w:author="Francisco Gorina" w:date="2022-09-07T12:32:00Z">
-            <w:rPr>
-              <w:rFonts w:ascii="Menlo" w:hAnsi="Menlo" w:cs="Menlo"/>
-              <w:color w:val="9D9D9D"/>
-              <w:lang w:val="en-GB"/>
-            </w:rPr>
-          </w:rPrChange>
-        </w:rPr>
-      </w:pPr>
-      <w:r>
-        <w:rPr>
-          <w:rFonts w:ascii="Menlo" w:hAnsi="Menlo" w:cs="Menlo"/>
-          <w:color w:val="9D9D9D"/>
-          <w:lang w:val="ca-ES"/>
           <w:rPrChange w:id="255" w:author="Francisco Gorina" w:date="2022-09-07T12:32:00Z">
+            <w:rPr>
+              <w:rFonts w:ascii="Menlo" w:hAnsi="Menlo" w:cs="Menlo"/>
+              <w:color w:val="9D9D9D"/>
+              <w:lang w:val="en-GB"/>
+            </w:rPr>
+          </w:rPrChange>
+        </w:rPr>
+      </w:pPr>
+      <w:r>
+        <w:rPr>
+          <w:rFonts w:ascii="Menlo" w:hAnsi="Menlo" w:cs="Menlo"/>
+          <w:color w:val="9D9D9D"/>
+          <w:lang w:val="ca-ES"/>
+          <w:rPrChange w:id="256" w:author="Francisco Gorina" w:date="2022-09-07T12:32:00Z">
             <w:rPr>
               <w:rFonts w:ascii="Menlo" w:hAnsi="Menlo" w:cs="Menlo"/>
               <w:color w:val="9D9D9D"/>
@@ -5976,7 +5783,7 @@
           <w:rFonts w:ascii="Menlo" w:hAnsi="Menlo" w:cs="Menlo"/>
           <w:color w:val="9D9D9D"/>
           <w:lang w:val="ca-ES"/>
-          <w:rPrChange w:id="256" w:author="Francisco Gorina" w:date="2022-09-07T12:32:00Z">
+          <w:rPrChange w:id="257" w:author="Francisco Gorina" w:date="2022-09-07T12:32:00Z">
             <w:rPr>
               <w:rFonts w:ascii="Menlo" w:hAnsi="Menlo" w:cs="Menlo"/>
               <w:color w:val="9D9D9D"/>
@@ -6009,7 +5816,7 @@
           <w:rFonts w:ascii="Menlo" w:hAnsi="Menlo" w:cs="Menlo"/>
           <w:color w:val="555D9D"/>
           <w:lang w:val="ca-ES"/>
-          <w:rPrChange w:id="257" w:author="Francisco Gorina" w:date="2022-09-07T12:32:00Z">
+          <w:rPrChange w:id="258" w:author="Francisco Gorina" w:date="2022-09-07T12:32:00Z">
             <w:rPr>
               <w:rFonts w:ascii="Menlo" w:hAnsi="Menlo" w:cs="Menlo"/>
               <w:color w:val="555D9D"/>
@@ -6023,7 +5830,7 @@
           <w:rFonts w:ascii="Menlo" w:hAnsi="Menlo" w:cs="Menlo"/>
           <w:color w:val="555D9D"/>
           <w:lang w:val="ca-ES"/>
-          <w:rPrChange w:id="258" w:author="Francisco Gorina" w:date="2022-09-07T12:32:00Z">
+          <w:rPrChange w:id="259" w:author="Francisco Gorina" w:date="2022-09-07T12:32:00Z">
             <w:rPr>
               <w:rFonts w:ascii="Menlo" w:hAnsi="Menlo" w:cs="Menlo"/>
               <w:color w:val="555D9D"/>
@@ -6057,7 +5864,7 @@
           <w:rFonts w:ascii="Menlo" w:hAnsi="Menlo" w:cs="Menlo"/>
           <w:color w:val="9D9D9D"/>
           <w:lang w:val="ca-ES"/>
-          <w:rPrChange w:id="259" w:author="Francisco Gorina" w:date="2022-09-07T12:32:00Z">
+          <w:rPrChange w:id="260" w:author="Francisco Gorina" w:date="2022-09-07T12:32:00Z">
             <w:rPr>
               <w:rFonts w:ascii="Menlo" w:hAnsi="Menlo" w:cs="Menlo"/>
               <w:color w:val="9D9D9D"/>
@@ -6090,7 +5897,7 @@
           <w:rFonts w:ascii="Menlo" w:hAnsi="Menlo" w:cs="Menlo"/>
           <w:color w:val="9D9D9D"/>
           <w:lang w:val="ca-ES"/>
-          <w:rPrChange w:id="260" w:author="Francisco Gorina" w:date="2022-09-07T12:32:00Z">
+          <w:rPrChange w:id="261" w:author="Francisco Gorina" w:date="2022-09-07T12:32:00Z">
             <w:rPr>
               <w:rFonts w:ascii="Menlo" w:hAnsi="Menlo" w:cs="Menlo"/>
               <w:color w:val="9D9D9D"/>
@@ -6105,7 +5912,7 @@
           <w:rFonts w:ascii="Menlo" w:hAnsi="Menlo" w:cs="Menlo"/>
           <w:color w:val="4D7DD9"/>
           <w:lang w:val="ca-ES"/>
-          <w:rPrChange w:id="261" w:author="Francisco Gorina" w:date="2022-09-07T12:32:00Z">
+          <w:rPrChange w:id="262" w:author="Francisco Gorina" w:date="2022-09-07T12:32:00Z">
             <w:rPr>
               <w:rFonts w:ascii="Menlo" w:hAnsi="Menlo" w:cs="Menlo"/>
               <w:color w:val="4D7DD9"/>
@@ -6121,7 +5928,7 @@
           <w:rFonts w:ascii="Menlo" w:hAnsi="Menlo" w:cs="Menlo"/>
           <w:color w:val="9D9D9D"/>
           <w:lang w:val="ca-ES"/>
-          <w:rPrChange w:id="262" w:author="Francisco Gorina" w:date="2022-09-07T12:32:00Z">
+          <w:rPrChange w:id="263" w:author="Francisco Gorina" w:date="2022-09-07T12:32:00Z">
             <w:rPr>
               <w:rFonts w:ascii="Menlo" w:hAnsi="Menlo" w:cs="Menlo"/>
               <w:color w:val="9D9D9D"/>
@@ -6137,7 +5944,7 @@
           <w:rFonts w:ascii="Menlo" w:hAnsi="Menlo" w:cs="Menlo"/>
           <w:color w:val="9D9D9D"/>
           <w:lang w:val="ca-ES"/>
-          <w:rPrChange w:id="263" w:author="Francisco Gorina" w:date="2022-09-07T12:32:00Z">
+          <w:rPrChange w:id="264" w:author="Francisco Gorina" w:date="2022-09-07T12:32:00Z">
             <w:rPr>
               <w:rFonts w:ascii="Menlo" w:hAnsi="Menlo" w:cs="Menlo"/>
               <w:color w:val="9D9D9D"/>
@@ -6153,7 +5960,7 @@
           <w:rFonts w:ascii="Menlo" w:hAnsi="Menlo" w:cs="Menlo"/>
           <w:color w:val="9D9D9D"/>
           <w:lang w:val="ca-ES"/>
-          <w:rPrChange w:id="264" w:author="Francisco Gorina" w:date="2022-09-07T12:32:00Z">
+          <w:rPrChange w:id="265" w:author="Francisco Gorina" w:date="2022-09-07T12:32:00Z">
             <w:rPr>
               <w:rFonts w:ascii="Menlo" w:hAnsi="Menlo" w:cs="Menlo"/>
               <w:color w:val="9D9D9D"/>
@@ -6168,7 +5975,7 @@
           <w:rFonts w:ascii="Menlo" w:hAnsi="Menlo" w:cs="Menlo"/>
           <w:color w:val="BBB844"/>
           <w:lang w:val="ca-ES"/>
-          <w:rPrChange w:id="265" w:author="Francisco Gorina" w:date="2022-09-07T12:32:00Z">
+          <w:rPrChange w:id="266" w:author="Francisco Gorina" w:date="2022-09-07T12:32:00Z">
             <w:rPr>
               <w:rFonts w:ascii="Menlo" w:hAnsi="Menlo" w:cs="Menlo"/>
               <w:color w:val="BBB844"/>
@@ -6184,7 +5991,7 @@
           <w:rFonts w:ascii="Menlo" w:hAnsi="Menlo" w:cs="Menlo"/>
           <w:color w:val="BBB844"/>
           <w:lang w:val="ca-ES"/>
-          <w:rPrChange w:id="266" w:author="Francisco Gorina" w:date="2022-09-07T12:32:00Z">
+          <w:rPrChange w:id="267" w:author="Francisco Gorina" w:date="2022-09-07T12:32:00Z">
             <w:rPr>
               <w:rFonts w:ascii="Menlo" w:hAnsi="Menlo" w:cs="Menlo"/>
               <w:color w:val="BBB844"/>
@@ -6200,7 +6007,7 @@
           <w:rFonts w:ascii="Menlo" w:hAnsi="Menlo" w:cs="Menlo"/>
           <w:color w:val="9D9D9D"/>
           <w:lang w:val="ca-ES"/>
-          <w:rPrChange w:id="267" w:author="Francisco Gorina" w:date="2022-09-07T12:32:00Z">
+          <w:rPrChange w:id="268" w:author="Francisco Gorina" w:date="2022-09-07T12:32:00Z">
             <w:rPr>
               <w:rFonts w:ascii="Menlo" w:hAnsi="Menlo" w:cs="Menlo"/>
               <w:color w:val="9D9D9D"/>
@@ -6215,7 +6022,7 @@
           <w:rFonts w:ascii="Menlo" w:hAnsi="Menlo" w:cs="Menlo"/>
           <w:color w:val="BBB844"/>
           <w:lang w:val="ca-ES"/>
-          <w:rPrChange w:id="268" w:author="Francisco Gorina" w:date="2022-09-07T12:32:00Z">
+          <w:rPrChange w:id="269" w:author="Francisco Gorina" w:date="2022-09-07T12:32:00Z">
             <w:rPr>
               <w:rFonts w:ascii="Menlo" w:hAnsi="Menlo" w:cs="Menlo"/>
               <w:color w:val="BBB844"/>
@@ -6231,7 +6038,7 @@
           <w:rFonts w:ascii="Menlo" w:hAnsi="Menlo" w:cs="Menlo"/>
           <w:color w:val="BBB844"/>
           <w:lang w:val="ca-ES"/>
-          <w:rPrChange w:id="269" w:author="Francisco Gorina" w:date="2022-09-07T12:32:00Z">
+          <w:rPrChange w:id="270" w:author="Francisco Gorina" w:date="2022-09-07T12:32:00Z">
             <w:rPr>
               <w:rFonts w:ascii="Menlo" w:hAnsi="Menlo" w:cs="Menlo"/>
               <w:color w:val="BBB844"/>
@@ -6247,7 +6054,7 @@
           <w:rFonts w:ascii="Menlo" w:hAnsi="Menlo" w:cs="Menlo"/>
           <w:color w:val="BBB844"/>
           <w:lang w:val="ca-ES"/>
-          <w:rPrChange w:id="270" w:author="Francisco Gorina" w:date="2022-09-07T12:32:00Z">
+          <w:rPrChange w:id="271" w:author="Francisco Gorina" w:date="2022-09-07T12:32:00Z">
             <w:rPr>
               <w:rFonts w:ascii="Menlo" w:hAnsi="Menlo" w:cs="Menlo"/>
               <w:color w:val="BBB844"/>
@@ -6262,7 +6069,7 @@
           <w:rFonts w:ascii="Menlo" w:hAnsi="Menlo" w:cs="Menlo"/>
           <w:color w:val="9D9D9D"/>
           <w:lang w:val="ca-ES"/>
-          <w:rPrChange w:id="271" w:author="Francisco Gorina" w:date="2022-09-07T12:32:00Z">
+          <w:rPrChange w:id="272" w:author="Francisco Gorina" w:date="2022-09-07T12:32:00Z">
             <w:rPr>
               <w:rFonts w:ascii="Menlo" w:hAnsi="Menlo" w:cs="Menlo"/>
               <w:color w:val="9D9D9D"/>
@@ -6296,7 +6103,7 @@
           <w:rFonts w:ascii="Menlo" w:hAnsi="Menlo" w:cs="Menlo"/>
           <w:color w:val="9D9D9D"/>
           <w:lang w:val="ca-ES"/>
-          <w:rPrChange w:id="272" w:author="Francisco Gorina" w:date="2022-09-07T12:32:00Z">
+          <w:rPrChange w:id="273" w:author="Francisco Gorina" w:date="2022-09-07T12:32:00Z">
             <w:rPr>
               <w:rFonts w:ascii="Menlo" w:hAnsi="Menlo" w:cs="Menlo"/>
               <w:color w:val="9D9D9D"/>
@@ -6329,7 +6136,7 @@
           <w:rFonts w:ascii="Menlo" w:hAnsi="Menlo" w:cs="Menlo"/>
           <w:color w:val="9D9D9D"/>
           <w:lang w:val="ca-ES"/>
-          <w:rPrChange w:id="273" w:author="Francisco Gorina" w:date="2022-09-07T12:32:00Z">
+          <w:rPrChange w:id="274" w:author="Francisco Gorina" w:date="2022-09-07T12:32:00Z">
             <w:rPr>
               <w:rFonts w:ascii="Menlo" w:hAnsi="Menlo" w:cs="Menlo"/>
               <w:color w:val="9D9D9D"/>
@@ -6344,7 +6151,7 @@
           <w:rFonts w:ascii="Menlo" w:hAnsi="Menlo" w:cs="Menlo"/>
           <w:color w:val="4D7DD9"/>
           <w:lang w:val="ca-ES"/>
-          <w:rPrChange w:id="274" w:author="Francisco Gorina" w:date="2022-09-07T12:32:00Z">
+          <w:rPrChange w:id="275" w:author="Francisco Gorina" w:date="2022-09-07T12:32:00Z">
             <w:rPr>
               <w:rFonts w:ascii="Menlo" w:hAnsi="Menlo" w:cs="Menlo"/>
               <w:color w:val="4D7DD9"/>
@@ -6360,7 +6167,7 @@
           <w:rFonts w:ascii="Menlo" w:hAnsi="Menlo" w:cs="Menlo"/>
           <w:color w:val="9D9D9D"/>
           <w:lang w:val="ca-ES"/>
-          <w:rPrChange w:id="275" w:author="Francisco Gorina" w:date="2022-09-07T12:32:00Z">
+          <w:rPrChange w:id="276" w:author="Francisco Gorina" w:date="2022-09-07T12:32:00Z">
             <w:rPr>
               <w:rFonts w:ascii="Menlo" w:hAnsi="Menlo" w:cs="Menlo"/>
               <w:color w:val="9D9D9D"/>
@@ -6375,7 +6182,7 @@
           <w:rFonts w:ascii="Menlo" w:hAnsi="Menlo" w:cs="Menlo"/>
           <w:color w:val="BBB844"/>
           <w:lang w:val="ca-ES"/>
-          <w:rPrChange w:id="276" w:author="Francisco Gorina" w:date="2022-09-07T12:32:00Z">
+          <w:rPrChange w:id="277" w:author="Francisco Gorina" w:date="2022-09-07T12:32:00Z">
             <w:rPr>
               <w:rFonts w:ascii="Menlo" w:hAnsi="Menlo" w:cs="Menlo"/>
               <w:color w:val="BBB844"/>
@@ -6391,7 +6198,7 @@
           <w:rFonts w:ascii="Menlo" w:hAnsi="Menlo" w:cs="Menlo"/>
           <w:color w:val="BBB844"/>
           <w:lang w:val="ca-ES"/>
-          <w:rPrChange w:id="277" w:author="Francisco Gorina" w:date="2022-09-07T12:32:00Z">
+          <w:rPrChange w:id="278" w:author="Francisco Gorina" w:date="2022-09-07T12:32:00Z">
             <w:rPr>
               <w:rFonts w:ascii="Menlo" w:hAnsi="Menlo" w:cs="Menlo"/>
               <w:color w:val="BBB844"/>
@@ -6407,7 +6214,7 @@
           <w:rFonts w:ascii="Menlo" w:hAnsi="Menlo" w:cs="Menlo"/>
           <w:color w:val="9D9D9D"/>
           <w:lang w:val="ca-ES"/>
-          <w:rPrChange w:id="278" w:author="Francisco Gorina" w:date="2022-09-07T12:32:00Z">
+          <w:rPrChange w:id="279" w:author="Francisco Gorina" w:date="2022-09-07T12:32:00Z">
             <w:rPr>
               <w:rFonts w:ascii="Menlo" w:hAnsi="Menlo" w:cs="Menlo"/>
               <w:color w:val="9D9D9D"/>
@@ -6422,7 +6229,7 @@
           <w:rFonts w:ascii="Menlo" w:hAnsi="Menlo" w:cs="Menlo"/>
           <w:color w:val="86D0FF"/>
           <w:lang w:val="ca-ES"/>
-          <w:rPrChange w:id="279" w:author="Francisco Gorina" w:date="2022-09-07T12:32:00Z">
+          <w:rPrChange w:id="280" w:author="Francisco Gorina" w:date="2022-09-07T12:32:00Z">
             <w:rPr>
               <w:rFonts w:ascii="Menlo" w:hAnsi="Menlo" w:cs="Menlo"/>
               <w:color w:val="86D0FF"/>
@@ -6437,7 +6244,7 @@
           <w:rFonts w:ascii="Menlo" w:hAnsi="Menlo" w:cs="Menlo"/>
           <w:color w:val="9D9D9D"/>
           <w:lang w:val="ca-ES"/>
-          <w:rPrChange w:id="280" w:author="Francisco Gorina" w:date="2022-09-07T12:32:00Z">
+          <w:rPrChange w:id="281" w:author="Francisco Gorina" w:date="2022-09-07T12:32:00Z">
             <w:rPr>
               <w:rFonts w:ascii="Menlo" w:hAnsi="Menlo" w:cs="Menlo"/>
               <w:color w:val="9D9D9D"/>
@@ -6471,7 +6278,7 @@
           <w:rFonts w:ascii="Menlo" w:hAnsi="Menlo" w:cs="Menlo"/>
           <w:color w:val="555D9D"/>
           <w:lang w:val="ca-ES"/>
-          <w:rPrChange w:id="281" w:author="Francisco Gorina" w:date="2022-09-07T12:32:00Z">
+          <w:rPrChange w:id="282" w:author="Francisco Gorina" w:date="2022-09-07T12:32:00Z">
             <w:rPr>
               <w:rFonts w:ascii="Menlo" w:hAnsi="Menlo" w:cs="Menlo"/>
               <w:color w:val="555D9D"/>
@@ -6485,7 +6292,7 @@
           <w:rFonts w:ascii="Menlo" w:hAnsi="Menlo" w:cs="Menlo"/>
           <w:color w:val="9D9D9D"/>
           <w:lang w:val="ca-ES"/>
-          <w:rPrChange w:id="282" w:author="Francisco Gorina" w:date="2022-09-07T12:32:00Z">
+          <w:rPrChange w:id="283" w:author="Francisco Gorina" w:date="2022-09-07T12:32:00Z">
             <w:rPr>
               <w:rFonts w:ascii="Menlo" w:hAnsi="Menlo" w:cs="Menlo"/>
               <w:color w:val="9D9D9D"/>
@@ -6500,7 +6307,7 @@
           <w:rFonts w:ascii="Menlo" w:hAnsi="Menlo" w:cs="Menlo"/>
           <w:color w:val="BBB844"/>
           <w:lang w:val="ca-ES"/>
-          <w:rPrChange w:id="283" w:author="Francisco Gorina" w:date="2022-09-07T12:32:00Z">
+          <w:rPrChange w:id="284" w:author="Francisco Gorina" w:date="2022-09-07T12:32:00Z">
             <w:rPr>
               <w:rFonts w:ascii="Menlo" w:hAnsi="Menlo" w:cs="Menlo"/>
               <w:color w:val="BBB844"/>
@@ -6515,7 +6322,7 @@
           <w:rFonts w:ascii="Menlo" w:hAnsi="Menlo" w:cs="Menlo"/>
           <w:color w:val="9D9D9D"/>
           <w:lang w:val="ca-ES"/>
-          <w:rPrChange w:id="284" w:author="Francisco Gorina" w:date="2022-09-07T12:32:00Z">
+          <w:rPrChange w:id="285" w:author="Francisco Gorina" w:date="2022-09-07T12:32:00Z">
             <w:rPr>
               <w:rFonts w:ascii="Menlo" w:hAnsi="Menlo" w:cs="Menlo"/>
               <w:color w:val="9D9D9D"/>
@@ -6530,7 +6337,7 @@
           <w:rFonts w:ascii="Menlo" w:hAnsi="Menlo" w:cs="Menlo"/>
           <w:color w:val="86D0FF"/>
           <w:lang w:val="ca-ES"/>
-          <w:rPrChange w:id="285" w:author="Francisco Gorina" w:date="2022-09-07T12:32:00Z">
+          <w:rPrChange w:id="286" w:author="Francisco Gorina" w:date="2022-09-07T12:32:00Z">
             <w:rPr>
               <w:rFonts w:ascii="Menlo" w:hAnsi="Menlo" w:cs="Menlo"/>
               <w:color w:val="86D0FF"/>
@@ -6545,7 +6352,7 @@
           <w:rFonts w:ascii="Menlo" w:hAnsi="Menlo" w:cs="Menlo"/>
           <w:color w:val="9D9D9D"/>
           <w:lang w:val="ca-ES"/>
-          <w:rPrChange w:id="286" w:author="Francisco Gorina" w:date="2022-09-07T12:32:00Z">
+          <w:rPrChange w:id="287" w:author="Francisco Gorina" w:date="2022-09-07T12:32:00Z">
             <w:rPr>
               <w:rFonts w:ascii="Menlo" w:hAnsi="Menlo" w:cs="Menlo"/>
               <w:color w:val="9D9D9D"/>
@@ -6560,7 +6367,7 @@
           <w:rFonts w:ascii="Menlo" w:hAnsi="Menlo" w:cs="Menlo"/>
           <w:color w:val="555D9D"/>
           <w:lang w:val="ca-ES"/>
-          <w:rPrChange w:id="287" w:author="Francisco Gorina" w:date="2022-09-07T12:32:00Z">
+          <w:rPrChange w:id="288" w:author="Francisco Gorina" w:date="2022-09-07T12:32:00Z">
             <w:rPr>
               <w:rFonts w:ascii="Menlo" w:hAnsi="Menlo" w:cs="Menlo"/>
               <w:color w:val="555D9D"/>
@@ -6594,21 +6401,21 @@
           <w:rFonts w:ascii="Menlo" w:hAnsi="Menlo" w:cs="Menlo"/>
           <w:color w:val="9D9D9D"/>
           <w:lang w:val="ca-ES"/>
-          <w:rPrChange w:id="288" w:author="Francisco Gorina" w:date="2022-09-07T12:32:00Z">
-            <w:rPr>
-              <w:rFonts w:ascii="Menlo" w:hAnsi="Menlo" w:cs="Menlo"/>
-              <w:color w:val="9D9D9D"/>
-              <w:lang w:val="en-GB"/>
-            </w:rPr>
-          </w:rPrChange>
-        </w:rPr>
-      </w:pPr>
-      <w:r>
-        <w:rPr>
-          <w:rFonts w:ascii="Menlo" w:hAnsi="Menlo" w:cs="Menlo"/>
-          <w:color w:val="9D9D9D"/>
-          <w:lang w:val="ca-ES"/>
           <w:rPrChange w:id="289" w:author="Francisco Gorina" w:date="2022-09-07T12:32:00Z">
+            <w:rPr>
+              <w:rFonts w:ascii="Menlo" w:hAnsi="Menlo" w:cs="Menlo"/>
+              <w:color w:val="9D9D9D"/>
+              <w:lang w:val="en-GB"/>
+            </w:rPr>
+          </w:rPrChange>
+        </w:rPr>
+      </w:pPr>
+      <w:r>
+        <w:rPr>
+          <w:rFonts w:ascii="Menlo" w:hAnsi="Menlo" w:cs="Menlo"/>
+          <w:color w:val="9D9D9D"/>
+          <w:lang w:val="ca-ES"/>
+          <w:rPrChange w:id="290" w:author="Francisco Gorina" w:date="2022-09-07T12:32:00Z">
             <w:rPr>
               <w:rFonts w:ascii="Menlo" w:hAnsi="Menlo" w:cs="Menlo"/>
               <w:color w:val="9D9D9D"/>
@@ -6624,7 +6431,7 @@
           <w:rFonts w:ascii="Menlo" w:hAnsi="Menlo" w:cs="Menlo"/>
           <w:color w:val="BBB844"/>
           <w:lang w:val="ca-ES"/>
-          <w:rPrChange w:id="290" w:author="Francisco Gorina" w:date="2022-09-07T12:32:00Z">
+          <w:rPrChange w:id="291" w:author="Francisco Gorina" w:date="2022-09-07T12:32:00Z">
             <w:rPr>
               <w:rFonts w:ascii="Menlo" w:hAnsi="Menlo" w:cs="Menlo"/>
               <w:color w:val="BBB844"/>
@@ -6640,7 +6447,7 @@
           <w:rFonts w:ascii="Menlo" w:hAnsi="Menlo" w:cs="Menlo"/>
           <w:color w:val="BBB844"/>
           <w:lang w:val="ca-ES"/>
-          <w:rPrChange w:id="291" w:author="Francisco Gorina" w:date="2022-09-07T12:32:00Z">
+          <w:rPrChange w:id="292" w:author="Francisco Gorina" w:date="2022-09-07T12:32:00Z">
             <w:rPr>
               <w:rFonts w:ascii="Menlo" w:hAnsi="Menlo" w:cs="Menlo"/>
               <w:color w:val="BBB844"/>
@@ -6656,7 +6463,7 @@
           <w:rFonts w:ascii="Menlo" w:hAnsi="Menlo" w:cs="Menlo"/>
           <w:color w:val="9D9D9D"/>
           <w:lang w:val="ca-ES"/>
-          <w:rPrChange w:id="292" w:author="Francisco Gorina" w:date="2022-09-07T12:32:00Z">
+          <w:rPrChange w:id="293" w:author="Francisco Gorina" w:date="2022-09-07T12:32:00Z">
             <w:rPr>
               <w:rFonts w:ascii="Menlo" w:hAnsi="Menlo" w:cs="Menlo"/>
               <w:color w:val="9D9D9D"/>
@@ -6671,7 +6478,7 @@
           <w:rFonts w:ascii="Menlo" w:hAnsi="Menlo" w:cs="Menlo"/>
           <w:color w:val="86D0FF"/>
           <w:lang w:val="ca-ES"/>
-          <w:rPrChange w:id="293" w:author="Francisco Gorina" w:date="2022-09-07T12:32:00Z">
+          <w:rPrChange w:id="294" w:author="Francisco Gorina" w:date="2022-09-07T12:32:00Z">
             <w:rPr>
               <w:rFonts w:ascii="Menlo" w:hAnsi="Menlo" w:cs="Menlo"/>
               <w:color w:val="86D0FF"/>
@@ -6686,7 +6493,7 @@
           <w:rFonts w:ascii="Menlo" w:hAnsi="Menlo" w:cs="Menlo"/>
           <w:color w:val="9D9D9D"/>
           <w:lang w:val="ca-ES"/>
-          <w:rPrChange w:id="294" w:author="Francisco Gorina" w:date="2022-09-07T12:32:00Z">
+          <w:rPrChange w:id="295" w:author="Francisco Gorina" w:date="2022-09-07T12:32:00Z">
             <w:rPr>
               <w:rFonts w:ascii="Menlo" w:hAnsi="Menlo" w:cs="Menlo"/>
               <w:color w:val="9D9D9D"/>
@@ -6720,7 +6527,7 @@
           <w:rFonts w:ascii="Menlo" w:hAnsi="Menlo" w:cs="Menlo"/>
           <w:color w:val="9D9D9D"/>
           <w:lang w:val="ca-ES"/>
-          <w:rPrChange w:id="295" w:author="Francisco Gorina" w:date="2022-09-07T12:32:00Z">
+          <w:rPrChange w:id="296" w:author="Francisco Gorina" w:date="2022-09-07T12:32:00Z">
             <w:rPr>
               <w:rFonts w:ascii="Menlo" w:hAnsi="Menlo" w:cs="Menlo"/>
               <w:color w:val="9D9D9D"/>
@@ -6753,7 +6560,7 @@
           <w:rFonts w:ascii="Menlo" w:hAnsi="Menlo" w:cs="Menlo"/>
           <w:color w:val="9D9D9D"/>
           <w:lang w:val="ca-ES"/>
-          <w:rPrChange w:id="296" w:author="Francisco Gorina" w:date="2022-09-07T12:32:00Z">
+          <w:rPrChange w:id="297" w:author="Francisco Gorina" w:date="2022-09-07T12:32:00Z">
             <w:rPr>
               <w:rFonts w:ascii="Menlo" w:hAnsi="Menlo" w:cs="Menlo"/>
               <w:color w:val="9D9D9D"/>
@@ -6786,20 +6593,6 @@
           <w:rFonts w:ascii="Menlo" w:hAnsi="Menlo" w:cs="Menlo"/>
           <w:color w:val="9D9D9D"/>
           <w:lang w:val="ca-ES"/>
-          <w:rPrChange w:id="297" w:author="Francisco Gorina" w:date="2022-09-07T12:32:00Z">
-            <w:rPr>
-              <w:rFonts w:ascii="Menlo" w:hAnsi="Menlo" w:cs="Menlo"/>
-              <w:color w:val="9D9D9D"/>
-              <w:lang w:val="en-GB"/>
-            </w:rPr>
-          </w:rPrChange>
-        </w:rPr>
-      </w:pPr>
-      <w:r>
-        <w:rPr>
-          <w:rFonts w:ascii="Menlo" w:hAnsi="Menlo" w:cs="Menlo"/>
-          <w:color w:val="9D9D9D"/>
-          <w:lang w:val="ca-ES"/>
           <w:rPrChange w:id="298" w:author="Francisco Gorina" w:date="2022-09-07T12:32:00Z">
             <w:rPr>
               <w:rFonts w:ascii="Menlo" w:hAnsi="Menlo" w:cs="Menlo"/>
@@ -6808,6 +6601,20 @@
             </w:rPr>
           </w:rPrChange>
         </w:rPr>
+      </w:pPr>
+      <w:r>
+        <w:rPr>
+          <w:rFonts w:ascii="Menlo" w:hAnsi="Menlo" w:cs="Menlo"/>
+          <w:color w:val="9D9D9D"/>
+          <w:lang w:val="ca-ES"/>
+          <w:rPrChange w:id="299" w:author="Francisco Gorina" w:date="2022-09-07T12:32:00Z">
+            <w:rPr>
+              <w:rFonts w:ascii="Menlo" w:hAnsi="Menlo" w:cs="Menlo"/>
+              <w:color w:val="9D9D9D"/>
+              <w:lang w:val="en-GB"/>
+            </w:rPr>
+          </w:rPrChange>
+        </w:rPr>
         <w:tab/>
       </w:r>
       <w:r>
@@ -6815,7 +6622,7 @@
           <w:rFonts w:ascii="Menlo" w:hAnsi="Menlo" w:cs="Menlo"/>
           <w:color w:val="9D9D9D"/>
           <w:lang w:val="ca-ES"/>
-          <w:rPrChange w:id="299" w:author="Francisco Gorina" w:date="2022-09-07T12:32:00Z">
+          <w:rPrChange w:id="300" w:author="Francisco Gorina" w:date="2022-09-07T12:32:00Z">
             <w:rPr>
               <w:rFonts w:ascii="Menlo" w:hAnsi="Menlo" w:cs="Menlo"/>
               <w:color w:val="9D9D9D"/>
@@ -6830,7 +6637,7 @@
           <w:rFonts w:ascii="Menlo" w:hAnsi="Menlo" w:cs="Menlo"/>
           <w:color w:val="BBB844"/>
           <w:lang w:val="ca-ES"/>
-          <w:rPrChange w:id="300" w:author="Francisco Gorina" w:date="2022-09-07T12:32:00Z">
+          <w:rPrChange w:id="301" w:author="Francisco Gorina" w:date="2022-09-07T12:32:00Z">
             <w:rPr>
               <w:rFonts w:ascii="Menlo" w:hAnsi="Menlo" w:cs="Menlo"/>
               <w:color w:val="BBB844"/>
@@ -6845,7 +6652,7 @@
           <w:rFonts w:ascii="Menlo" w:hAnsi="Menlo" w:cs="Menlo"/>
           <w:color w:val="9D9D9D"/>
           <w:lang w:val="ca-ES"/>
-          <w:rPrChange w:id="301" w:author="Francisco Gorina" w:date="2022-09-07T12:32:00Z">
+          <w:rPrChange w:id="302" w:author="Francisco Gorina" w:date="2022-09-07T12:32:00Z">
             <w:rPr>
               <w:rFonts w:ascii="Menlo" w:hAnsi="Menlo" w:cs="Menlo"/>
               <w:color w:val="9D9D9D"/>
@@ -6860,7 +6667,7 @@
           <w:rFonts w:ascii="Menlo" w:hAnsi="Menlo" w:cs="Menlo"/>
           <w:color w:val="86D0FF"/>
           <w:lang w:val="ca-ES"/>
-          <w:rPrChange w:id="302" w:author="Francisco Gorina" w:date="2022-09-07T12:32:00Z">
+          <w:rPrChange w:id="303" w:author="Francisco Gorina" w:date="2022-09-07T12:32:00Z">
             <w:rPr>
               <w:rFonts w:ascii="Menlo" w:hAnsi="Menlo" w:cs="Menlo"/>
               <w:color w:val="86D0FF"/>
@@ -6875,7 +6682,7 @@
           <w:rFonts w:ascii="Menlo" w:hAnsi="Menlo" w:cs="Menlo"/>
           <w:color w:val="9D9D9D"/>
           <w:lang w:val="ca-ES"/>
-          <w:rPrChange w:id="303" w:author="Francisco Gorina" w:date="2022-09-07T12:32:00Z">
+          <w:rPrChange w:id="304" w:author="Francisco Gorina" w:date="2022-09-07T12:32:00Z">
             <w:rPr>
               <w:rFonts w:ascii="Menlo" w:hAnsi="Menlo" w:cs="Menlo"/>
               <w:color w:val="9D9D9D"/>
@@ -6909,20 +6716,6 @@
           <w:rFonts w:ascii="Menlo" w:hAnsi="Menlo" w:cs="Menlo"/>
           <w:color w:val="9D9D9D"/>
           <w:lang w:val="ca-ES"/>
-          <w:rPrChange w:id="304" w:author="Francisco Gorina" w:date="2022-09-07T12:32:00Z">
-            <w:rPr>
-              <w:rFonts w:ascii="Menlo" w:hAnsi="Menlo" w:cs="Menlo"/>
-              <w:color w:val="9D9D9D"/>
-              <w:lang w:val="en-GB"/>
-            </w:rPr>
-          </w:rPrChange>
-        </w:rPr>
-      </w:pPr>
-      <w:r>
-        <w:rPr>
-          <w:rFonts w:ascii="Menlo" w:hAnsi="Menlo" w:cs="Menlo"/>
-          <w:color w:val="9D9D9D"/>
-          <w:lang w:val="ca-ES"/>
           <w:rPrChange w:id="305" w:author="Francisco Gorina" w:date="2022-09-07T12:32:00Z">
             <w:rPr>
               <w:rFonts w:ascii="Menlo" w:hAnsi="Menlo" w:cs="Menlo"/>
@@ -6931,6 +6724,20 @@
             </w:rPr>
           </w:rPrChange>
         </w:rPr>
+      </w:pPr>
+      <w:r>
+        <w:rPr>
+          <w:rFonts w:ascii="Menlo" w:hAnsi="Menlo" w:cs="Menlo"/>
+          <w:color w:val="9D9D9D"/>
+          <w:lang w:val="ca-ES"/>
+          <w:rPrChange w:id="306" w:author="Francisco Gorina" w:date="2022-09-07T12:32:00Z">
+            <w:rPr>
+              <w:rFonts w:ascii="Menlo" w:hAnsi="Menlo" w:cs="Menlo"/>
+              <w:color w:val="9D9D9D"/>
+              <w:lang w:val="en-GB"/>
+            </w:rPr>
+          </w:rPrChange>
+        </w:rPr>
         <w:tab/>
       </w:r>
       <w:r>
@@ -6938,7 +6745,7 @@
           <w:rFonts w:ascii="Menlo" w:hAnsi="Menlo" w:cs="Menlo"/>
           <w:color w:val="9D9D9D"/>
           <w:lang w:val="ca-ES"/>
-          <w:rPrChange w:id="306" w:author="Francisco Gorina" w:date="2022-09-07T12:32:00Z">
+          <w:rPrChange w:id="307" w:author="Francisco Gorina" w:date="2022-09-07T12:32:00Z">
             <w:rPr>
               <w:rFonts w:ascii="Menlo" w:hAnsi="Menlo" w:cs="Menlo"/>
               <w:color w:val="9D9D9D"/>
@@ -6953,7 +6760,7 @@
           <w:rFonts w:ascii="Menlo" w:hAnsi="Menlo" w:cs="Menlo"/>
           <w:color w:val="BBB844"/>
           <w:lang w:val="ca-ES"/>
-          <w:rPrChange w:id="307" w:author="Francisco Gorina" w:date="2022-09-07T12:32:00Z">
+          <w:rPrChange w:id="308" w:author="Francisco Gorina" w:date="2022-09-07T12:32:00Z">
             <w:rPr>
               <w:rFonts w:ascii="Menlo" w:hAnsi="Menlo" w:cs="Menlo"/>
               <w:color w:val="BBB844"/>
@@ -6968,7 +6775,7 @@
           <w:rFonts w:ascii="Menlo" w:hAnsi="Menlo" w:cs="Menlo"/>
           <w:color w:val="9D9D9D"/>
           <w:lang w:val="ca-ES"/>
-          <w:rPrChange w:id="308" w:author="Francisco Gorina" w:date="2022-09-07T12:32:00Z">
+          <w:rPrChange w:id="309" w:author="Francisco Gorina" w:date="2022-09-07T12:32:00Z">
             <w:rPr>
               <w:rFonts w:ascii="Menlo" w:hAnsi="Menlo" w:cs="Menlo"/>
               <w:color w:val="9D9D9D"/>
@@ -6983,7 +6790,7 @@
           <w:rFonts w:ascii="Menlo" w:hAnsi="Menlo" w:cs="Menlo"/>
           <w:color w:val="BBB844"/>
           <w:lang w:val="ca-ES"/>
-          <w:rPrChange w:id="309" w:author="Francisco Gorina" w:date="2022-09-07T12:32:00Z">
+          <w:rPrChange w:id="310" w:author="Francisco Gorina" w:date="2022-09-07T12:32:00Z">
             <w:rPr>
               <w:rFonts w:ascii="Menlo" w:hAnsi="Menlo" w:cs="Menlo"/>
               <w:color w:val="BBB844"/>
@@ -6998,7 +6805,7 @@
           <w:rFonts w:ascii="Menlo" w:hAnsi="Menlo" w:cs="Menlo"/>
           <w:color w:val="9D9D9D"/>
           <w:lang w:val="ca-ES"/>
-          <w:rPrChange w:id="310" w:author="Francisco Gorina" w:date="2022-09-07T12:32:00Z">
+          <w:rPrChange w:id="311" w:author="Francisco Gorina" w:date="2022-09-07T12:32:00Z">
             <w:rPr>
               <w:rFonts w:ascii="Menlo" w:hAnsi="Menlo" w:cs="Menlo"/>
               <w:color w:val="9D9D9D"/>
@@ -7013,7 +6820,7 @@
           <w:rFonts w:ascii="Menlo" w:hAnsi="Menlo" w:cs="Menlo"/>
           <w:color w:val="86D0FF"/>
           <w:lang w:val="ca-ES"/>
-          <w:rPrChange w:id="311" w:author="Francisco Gorina" w:date="2022-09-07T12:32:00Z">
+          <w:rPrChange w:id="312" w:author="Francisco Gorina" w:date="2022-09-07T12:32:00Z">
             <w:rPr>
               <w:rFonts w:ascii="Menlo" w:hAnsi="Menlo" w:cs="Menlo"/>
               <w:color w:val="86D0FF"/>
@@ -7028,7 +6835,7 @@
           <w:rFonts w:ascii="Menlo" w:hAnsi="Menlo" w:cs="Menlo"/>
           <w:color w:val="9D9D9D"/>
           <w:lang w:val="ca-ES"/>
-          <w:rPrChange w:id="312" w:author="Francisco Gorina" w:date="2022-09-07T12:32:00Z">
+          <w:rPrChange w:id="313" w:author="Francisco Gorina" w:date="2022-09-07T12:32:00Z">
             <w:rPr>
               <w:rFonts w:ascii="Menlo" w:hAnsi="Menlo" w:cs="Menlo"/>
               <w:color w:val="9D9D9D"/>
@@ -7043,7 +6850,7 @@
           <w:rFonts w:ascii="Menlo" w:hAnsi="Menlo" w:cs="Menlo"/>
           <w:color w:val="BBB844"/>
           <w:lang w:val="ca-ES"/>
-          <w:rPrChange w:id="313" w:author="Francisco Gorina" w:date="2022-09-07T12:32:00Z">
+          <w:rPrChange w:id="314" w:author="Francisco Gorina" w:date="2022-09-07T12:32:00Z">
             <w:rPr>
               <w:rFonts w:ascii="Menlo" w:hAnsi="Menlo" w:cs="Menlo"/>
               <w:color w:val="BBB844"/>
@@ -7059,7 +6866,7 @@
           <w:rFonts w:ascii="Menlo" w:hAnsi="Menlo" w:cs="Menlo"/>
           <w:color w:val="BBB844"/>
           <w:lang w:val="ca-ES"/>
-          <w:rPrChange w:id="314" w:author="Francisco Gorina" w:date="2022-09-07T12:32:00Z">
+          <w:rPrChange w:id="315" w:author="Francisco Gorina" w:date="2022-09-07T12:32:00Z">
             <w:rPr>
               <w:rFonts w:ascii="Menlo" w:hAnsi="Menlo" w:cs="Menlo"/>
               <w:color w:val="BBB844"/>
@@ -7075,7 +6882,7 @@
           <w:rFonts w:ascii="Menlo" w:hAnsi="Menlo" w:cs="Menlo"/>
           <w:color w:val="9D9D9D"/>
           <w:lang w:val="ca-ES"/>
-          <w:rPrChange w:id="315" w:author="Francisco Gorina" w:date="2022-09-07T12:32:00Z">
+          <w:rPrChange w:id="316" w:author="Francisco Gorina" w:date="2022-09-07T12:32:00Z">
             <w:rPr>
               <w:rFonts w:ascii="Menlo" w:hAnsi="Menlo" w:cs="Menlo"/>
               <w:color w:val="9D9D9D"/>
@@ -7090,7 +6897,7 @@
           <w:rFonts w:ascii="Menlo" w:hAnsi="Menlo" w:cs="Menlo"/>
           <w:color w:val="86D0FF"/>
           <w:lang w:val="ca-ES"/>
-          <w:rPrChange w:id="316" w:author="Francisco Gorina" w:date="2022-09-07T12:32:00Z">
+          <w:rPrChange w:id="317" w:author="Francisco Gorina" w:date="2022-09-07T12:32:00Z">
             <w:rPr>
               <w:rFonts w:ascii="Menlo" w:hAnsi="Menlo" w:cs="Menlo"/>
               <w:color w:val="86D0FF"/>
@@ -7105,7 +6912,7 @@
           <w:rFonts w:ascii="Menlo" w:hAnsi="Menlo" w:cs="Menlo"/>
           <w:color w:val="9D9D9D"/>
           <w:lang w:val="ca-ES"/>
-          <w:rPrChange w:id="317" w:author="Francisco Gorina" w:date="2022-09-07T12:32:00Z">
+          <w:rPrChange w:id="318" w:author="Francisco Gorina" w:date="2022-09-07T12:32:00Z">
             <w:rPr>
               <w:rFonts w:ascii="Menlo" w:hAnsi="Menlo" w:cs="Menlo"/>
               <w:color w:val="9D9D9D"/>
@@ -7139,7 +6946,7 @@
           <w:rFonts w:ascii="Menlo" w:hAnsi="Menlo" w:cs="Menlo"/>
           <w:color w:val="9D9D9D"/>
           <w:lang w:val="ca-ES"/>
-          <w:rPrChange w:id="318" w:author="Francisco Gorina" w:date="2022-09-07T12:32:00Z">
+          <w:rPrChange w:id="319" w:author="Francisco Gorina" w:date="2022-09-07T12:32:00Z">
             <w:rPr>
               <w:rFonts w:ascii="Menlo" w:hAnsi="Menlo" w:cs="Menlo"/>
               <w:color w:val="9D9D9D"/>
@@ -7172,21 +6979,21 @@
           <w:rFonts w:ascii="Menlo" w:hAnsi="Menlo" w:cs="Menlo"/>
           <w:color w:val="9D9D9D"/>
           <w:lang w:val="ca-ES"/>
-          <w:rPrChange w:id="319" w:author="Francisco Gorina" w:date="2022-09-07T12:32:00Z">
-            <w:rPr>
-              <w:rFonts w:ascii="Menlo" w:hAnsi="Menlo" w:cs="Menlo"/>
-              <w:color w:val="9D9D9D"/>
-              <w:lang w:val="en-GB"/>
-            </w:rPr>
-          </w:rPrChange>
-        </w:rPr>
-      </w:pPr>
-      <w:r>
-        <w:rPr>
-          <w:rFonts w:ascii="Menlo" w:hAnsi="Menlo" w:cs="Menlo"/>
-          <w:color w:val="9D9D9D"/>
-          <w:lang w:val="ca-ES"/>
           <w:rPrChange w:id="320" w:author="Francisco Gorina" w:date="2022-09-07T12:32:00Z">
+            <w:rPr>
+              <w:rFonts w:ascii="Menlo" w:hAnsi="Menlo" w:cs="Menlo"/>
+              <w:color w:val="9D9D9D"/>
+              <w:lang w:val="en-GB"/>
+            </w:rPr>
+          </w:rPrChange>
+        </w:rPr>
+      </w:pPr>
+      <w:r>
+        <w:rPr>
+          <w:rFonts w:ascii="Menlo" w:hAnsi="Menlo" w:cs="Menlo"/>
+          <w:color w:val="9D9D9D"/>
+          <w:lang w:val="ca-ES"/>
+          <w:rPrChange w:id="321" w:author="Francisco Gorina" w:date="2022-09-07T12:32:00Z">
             <w:rPr>
               <w:rFonts w:ascii="Menlo" w:hAnsi="Menlo" w:cs="Menlo"/>
               <w:color w:val="9D9D9D"/>
@@ -7203,7 +7010,7 @@
           <w:rFonts w:ascii="Menlo" w:hAnsi="Menlo" w:cs="Menlo"/>
           <w:color w:val="4D7DD9"/>
           <w:lang w:val="ca-ES"/>
-          <w:rPrChange w:id="321" w:author="Francisco Gorina" w:date="2022-09-07T12:32:00Z">
+          <w:rPrChange w:id="322" w:author="Francisco Gorina" w:date="2022-09-07T12:32:00Z">
             <w:rPr>
               <w:rFonts w:ascii="Menlo" w:hAnsi="Menlo" w:cs="Menlo"/>
               <w:color w:val="4D7DD9"/>
@@ -7219,7 +7026,7 @@
           <w:rFonts w:ascii="Menlo" w:hAnsi="Menlo" w:cs="Menlo"/>
           <w:color w:val="9D9D9D"/>
           <w:lang w:val="ca-ES"/>
-          <w:rPrChange w:id="322" w:author="Francisco Gorina" w:date="2022-09-07T12:32:00Z">
+          <w:rPrChange w:id="323" w:author="Francisco Gorina" w:date="2022-09-07T12:32:00Z">
             <w:rPr>
               <w:rFonts w:ascii="Menlo" w:hAnsi="Menlo" w:cs="Menlo"/>
               <w:color w:val="9D9D9D"/>
@@ -7253,21 +7060,21 @@
           <w:rFonts w:ascii="Menlo" w:hAnsi="Menlo" w:cs="Menlo"/>
           <w:color w:val="9D9D9D"/>
           <w:lang w:val="ca-ES"/>
-          <w:rPrChange w:id="323" w:author="Francisco Gorina" w:date="2022-09-07T12:32:00Z">
-            <w:rPr>
-              <w:rFonts w:ascii="Menlo" w:hAnsi="Menlo" w:cs="Menlo"/>
-              <w:color w:val="9D9D9D"/>
-              <w:lang w:val="en-GB"/>
-            </w:rPr>
-          </w:rPrChange>
-        </w:rPr>
-      </w:pPr>
-      <w:r>
-        <w:rPr>
-          <w:rFonts w:ascii="Menlo" w:hAnsi="Menlo" w:cs="Menlo"/>
-          <w:color w:val="9D9D9D"/>
-          <w:lang w:val="ca-ES"/>
           <w:rPrChange w:id="324" w:author="Francisco Gorina" w:date="2022-09-07T12:32:00Z">
+            <w:rPr>
+              <w:rFonts w:ascii="Menlo" w:hAnsi="Menlo" w:cs="Menlo"/>
+              <w:color w:val="9D9D9D"/>
+              <w:lang w:val="en-GB"/>
+            </w:rPr>
+          </w:rPrChange>
+        </w:rPr>
+      </w:pPr>
+      <w:r>
+        <w:rPr>
+          <w:rFonts w:ascii="Menlo" w:hAnsi="Menlo" w:cs="Menlo"/>
+          <w:color w:val="9D9D9D"/>
+          <w:lang w:val="ca-ES"/>
+          <w:rPrChange w:id="325" w:author="Francisco Gorina" w:date="2022-09-07T12:32:00Z">
             <w:rPr>
               <w:rFonts w:ascii="Menlo" w:hAnsi="Menlo" w:cs="Menlo"/>
               <w:color w:val="9D9D9D"/>
@@ -7301,20 +7108,6 @@
           <w:rFonts w:ascii="Menlo" w:hAnsi="Menlo" w:cs="Menlo"/>
           <w:color w:val="9D9D9D"/>
           <w:lang w:val="ca-ES"/>
-          <w:rPrChange w:id="325" w:author="Francisco Gorina" w:date="2022-09-07T12:32:00Z">
-            <w:rPr>
-              <w:rFonts w:ascii="Menlo" w:hAnsi="Menlo" w:cs="Menlo"/>
-              <w:color w:val="9D9D9D"/>
-              <w:lang w:val="en-GB"/>
-            </w:rPr>
-          </w:rPrChange>
-        </w:rPr>
-      </w:pPr>
-      <w:r>
-        <w:rPr>
-          <w:rFonts w:ascii="Menlo" w:hAnsi="Menlo" w:cs="Menlo"/>
-          <w:color w:val="9D9D9D"/>
-          <w:lang w:val="ca-ES"/>
           <w:rPrChange w:id="326" w:author="Francisco Gorina" w:date="2022-09-07T12:32:00Z">
             <w:rPr>
               <w:rFonts w:ascii="Menlo" w:hAnsi="Menlo" w:cs="Menlo"/>
@@ -7323,6 +7116,20 @@
             </w:rPr>
           </w:rPrChange>
         </w:rPr>
+      </w:pPr>
+      <w:r>
+        <w:rPr>
+          <w:rFonts w:ascii="Menlo" w:hAnsi="Menlo" w:cs="Menlo"/>
+          <w:color w:val="9D9D9D"/>
+          <w:lang w:val="ca-ES"/>
+          <w:rPrChange w:id="327" w:author="Francisco Gorina" w:date="2022-09-07T12:32:00Z">
+            <w:rPr>
+              <w:rFonts w:ascii="Menlo" w:hAnsi="Menlo" w:cs="Menlo"/>
+              <w:color w:val="9D9D9D"/>
+              <w:lang w:val="en-GB"/>
+            </w:rPr>
+          </w:rPrChange>
+        </w:rPr>
         <w:tab/>
       </w:r>
       <w:r>
@@ -7330,7 +7137,7 @@
           <w:rFonts w:ascii="Menlo" w:hAnsi="Menlo" w:cs="Menlo"/>
           <w:color w:val="9D9D9D"/>
           <w:lang w:val="ca-ES"/>
-          <w:rPrChange w:id="327" w:author="Francisco Gorina" w:date="2022-09-07T12:32:00Z">
+          <w:rPrChange w:id="328" w:author="Francisco Gorina" w:date="2022-09-07T12:32:00Z">
             <w:rPr>
               <w:rFonts w:ascii="Menlo" w:hAnsi="Menlo" w:cs="Menlo"/>
               <w:color w:val="9D9D9D"/>
@@ -7345,7 +7152,7 @@
           <w:rFonts w:ascii="Menlo" w:hAnsi="Menlo" w:cs="Menlo"/>
           <w:color w:val="BBB844"/>
           <w:lang w:val="ca-ES"/>
-          <w:rPrChange w:id="328" w:author="Francisco Gorina" w:date="2022-09-07T12:32:00Z">
+          <w:rPrChange w:id="329" w:author="Francisco Gorina" w:date="2022-09-07T12:32:00Z">
             <w:rPr>
               <w:rFonts w:ascii="Menlo" w:hAnsi="Menlo" w:cs="Menlo"/>
               <w:color w:val="BBB844"/>
@@ -7360,7 +7167,7 @@
           <w:rFonts w:ascii="Menlo" w:hAnsi="Menlo" w:cs="Menlo"/>
           <w:color w:val="9D9D9D"/>
           <w:lang w:val="ca-ES"/>
-          <w:rPrChange w:id="329" w:author="Francisco Gorina" w:date="2022-09-07T12:32:00Z">
+          <w:rPrChange w:id="330" w:author="Francisco Gorina" w:date="2022-09-07T12:32:00Z">
             <w:rPr>
               <w:rFonts w:ascii="Menlo" w:hAnsi="Menlo" w:cs="Menlo"/>
               <w:color w:val="9D9D9D"/>
@@ -7375,7 +7182,7 @@
           <w:rFonts w:ascii="Menlo" w:hAnsi="Menlo" w:cs="Menlo"/>
           <w:color w:val="86D0FF"/>
           <w:lang w:val="ca-ES"/>
-          <w:rPrChange w:id="330" w:author="Francisco Gorina" w:date="2022-09-07T12:32:00Z">
+          <w:rPrChange w:id="331" w:author="Francisco Gorina" w:date="2022-09-07T12:32:00Z">
             <w:rPr>
               <w:rFonts w:ascii="Menlo" w:hAnsi="Menlo" w:cs="Menlo"/>
               <w:color w:val="86D0FF"/>
@@ -7390,7 +7197,7 @@
           <w:rFonts w:ascii="Menlo" w:hAnsi="Menlo" w:cs="Menlo"/>
           <w:color w:val="9D9D9D"/>
           <w:lang w:val="ca-ES"/>
-          <w:rPrChange w:id="331" w:author="Francisco Gorina" w:date="2022-09-07T12:32:00Z">
+          <w:rPrChange w:id="332" w:author="Francisco Gorina" w:date="2022-09-07T12:32:00Z">
             <w:rPr>
               <w:rFonts w:ascii="Menlo" w:hAnsi="Menlo" w:cs="Menlo"/>
               <w:color w:val="9D9D9D"/>
@@ -7424,20 +7231,6 @@
           <w:rFonts w:ascii="Menlo" w:hAnsi="Menlo" w:cs="Menlo"/>
           <w:color w:val="9D9D9D"/>
           <w:lang w:val="ca-ES"/>
-          <w:rPrChange w:id="332" w:author="Francisco Gorina" w:date="2022-09-07T12:32:00Z">
-            <w:rPr>
-              <w:rFonts w:ascii="Menlo" w:hAnsi="Menlo" w:cs="Menlo"/>
-              <w:color w:val="9D9D9D"/>
-              <w:lang w:val="en-GB"/>
-            </w:rPr>
-          </w:rPrChange>
-        </w:rPr>
-      </w:pPr>
-      <w:r>
-        <w:rPr>
-          <w:rFonts w:ascii="Menlo" w:hAnsi="Menlo" w:cs="Menlo"/>
-          <w:color w:val="9D9D9D"/>
-          <w:lang w:val="ca-ES"/>
           <w:rPrChange w:id="333" w:author="Francisco Gorina" w:date="2022-09-07T12:32:00Z">
             <w:rPr>
               <w:rFonts w:ascii="Menlo" w:hAnsi="Menlo" w:cs="Menlo"/>
@@ -7446,6 +7239,20 @@
             </w:rPr>
           </w:rPrChange>
         </w:rPr>
+      </w:pPr>
+      <w:r>
+        <w:rPr>
+          <w:rFonts w:ascii="Menlo" w:hAnsi="Menlo" w:cs="Menlo"/>
+          <w:color w:val="9D9D9D"/>
+          <w:lang w:val="ca-ES"/>
+          <w:rPrChange w:id="334" w:author="Francisco Gorina" w:date="2022-09-07T12:32:00Z">
+            <w:rPr>
+              <w:rFonts w:ascii="Menlo" w:hAnsi="Menlo" w:cs="Menlo"/>
+              <w:color w:val="9D9D9D"/>
+              <w:lang w:val="en-GB"/>
+            </w:rPr>
+          </w:rPrChange>
+        </w:rPr>
         <w:tab/>
       </w:r>
       <w:r>
@@ -7453,7 +7260,7 @@
           <w:rFonts w:ascii="Menlo" w:hAnsi="Menlo" w:cs="Menlo"/>
           <w:color w:val="9D9D9D"/>
           <w:lang w:val="ca-ES"/>
-          <w:rPrChange w:id="334" w:author="Francisco Gorina" w:date="2022-09-07T12:32:00Z">
+          <w:rPrChange w:id="335" w:author="Francisco Gorina" w:date="2022-09-07T12:32:00Z">
             <w:rPr>
               <w:rFonts w:ascii="Menlo" w:hAnsi="Menlo" w:cs="Menlo"/>
               <w:color w:val="9D9D9D"/>
@@ -7468,7 +7275,7 @@
           <w:rFonts w:ascii="Menlo" w:hAnsi="Menlo" w:cs="Menlo"/>
           <w:color w:val="BBB844"/>
           <w:lang w:val="ca-ES"/>
-          <w:rPrChange w:id="335" w:author="Francisco Gorina" w:date="2022-09-07T12:32:00Z">
+          <w:rPrChange w:id="336" w:author="Francisco Gorina" w:date="2022-09-07T12:32:00Z">
             <w:rPr>
               <w:rFonts w:ascii="Menlo" w:hAnsi="Menlo" w:cs="Menlo"/>
               <w:color w:val="BBB844"/>
@@ -7483,7 +7290,7 @@
           <w:rFonts w:ascii="Menlo" w:hAnsi="Menlo" w:cs="Menlo"/>
           <w:color w:val="9D9D9D"/>
           <w:lang w:val="ca-ES"/>
-          <w:rPrChange w:id="336" w:author="Francisco Gorina" w:date="2022-09-07T12:32:00Z">
+          <w:rPrChange w:id="337" w:author="Francisco Gorina" w:date="2022-09-07T12:32:00Z">
             <w:rPr>
               <w:rFonts w:ascii="Menlo" w:hAnsi="Menlo" w:cs="Menlo"/>
               <w:color w:val="9D9D9D"/>
@@ -7498,7 +7305,7 @@
           <w:rFonts w:ascii="Menlo" w:hAnsi="Menlo" w:cs="Menlo"/>
           <w:color w:val="86D0FF"/>
           <w:lang w:val="ca-ES"/>
-          <w:rPrChange w:id="337" w:author="Francisco Gorina" w:date="2022-09-07T12:32:00Z">
+          <w:rPrChange w:id="338" w:author="Francisco Gorina" w:date="2022-09-07T12:32:00Z">
             <w:rPr>
               <w:rFonts w:ascii="Menlo" w:hAnsi="Menlo" w:cs="Menlo"/>
               <w:color w:val="86D0FF"/>
@@ -7514,7 +7321,7 @@
           <w:rFonts w:ascii="Menlo" w:hAnsi="Menlo" w:cs="Menlo"/>
           <w:color w:val="86D0FF"/>
           <w:lang w:val="ca-ES"/>
-          <w:rPrChange w:id="338" w:author="Francisco Gorina" w:date="2022-09-07T12:32:00Z">
+          <w:rPrChange w:id="339" w:author="Francisco Gorina" w:date="2022-09-07T12:32:00Z">
             <w:rPr>
               <w:rFonts w:ascii="Menlo" w:hAnsi="Menlo" w:cs="Menlo"/>
               <w:color w:val="86D0FF"/>
@@ -7530,7 +7337,7 @@
           <w:rFonts w:ascii="Menlo" w:hAnsi="Menlo" w:cs="Menlo"/>
           <w:color w:val="86D0FF"/>
           <w:lang w:val="ca-ES"/>
-          <w:rPrChange w:id="339" w:author="Francisco Gorina" w:date="2022-09-07T12:32:00Z">
+          <w:rPrChange w:id="340" w:author="Francisco Gorina" w:date="2022-09-07T12:32:00Z">
             <w:rPr>
               <w:rFonts w:ascii="Menlo" w:hAnsi="Menlo" w:cs="Menlo"/>
               <w:color w:val="86D0FF"/>
@@ -7545,7 +7352,7 @@
           <w:rFonts w:ascii="Menlo" w:hAnsi="Menlo" w:cs="Menlo"/>
           <w:color w:val="9D9D9D"/>
           <w:lang w:val="ca-ES"/>
-          <w:rPrChange w:id="340" w:author="Francisco Gorina" w:date="2022-09-07T12:32:00Z">
+          <w:rPrChange w:id="341" w:author="Francisco Gorina" w:date="2022-09-07T12:32:00Z">
             <w:rPr>
               <w:rFonts w:ascii="Menlo" w:hAnsi="Menlo" w:cs="Menlo"/>
               <w:color w:val="9D9D9D"/>
@@ -7579,7 +7386,7 @@
           <w:rFonts w:ascii="Menlo" w:hAnsi="Menlo" w:cs="Menlo"/>
           <w:color w:val="9D9D9D"/>
           <w:lang w:val="ca-ES"/>
-          <w:rPrChange w:id="341" w:author="Francisco Gorina" w:date="2022-09-07T12:32:00Z">
+          <w:rPrChange w:id="342" w:author="Francisco Gorina" w:date="2022-09-07T12:32:00Z">
             <w:rPr>
               <w:rFonts w:ascii="Menlo" w:hAnsi="Menlo" w:cs="Menlo"/>
               <w:color w:val="9D9D9D"/>
@@ -7612,21 +7419,21 @@
           <w:rFonts w:ascii="Menlo" w:hAnsi="Menlo" w:cs="Menlo"/>
           <w:color w:val="9D9D9D"/>
           <w:lang w:val="ca-ES"/>
-          <w:rPrChange w:id="342" w:author="Francisco Gorina" w:date="2022-09-07T12:32:00Z">
-            <w:rPr>
-              <w:rFonts w:ascii="Menlo" w:hAnsi="Menlo" w:cs="Menlo"/>
-              <w:color w:val="9D9D9D"/>
-              <w:lang w:val="en-GB"/>
-            </w:rPr>
-          </w:rPrChange>
-        </w:rPr>
-      </w:pPr>
-      <w:r>
-        <w:rPr>
-          <w:rFonts w:ascii="Menlo" w:hAnsi="Menlo" w:cs="Menlo"/>
-          <w:color w:val="9D9D9D"/>
-          <w:lang w:val="ca-ES"/>
           <w:rPrChange w:id="343" w:author="Francisco Gorina" w:date="2022-09-07T12:32:00Z">
+            <w:rPr>
+              <w:rFonts w:ascii="Menlo" w:hAnsi="Menlo" w:cs="Menlo"/>
+              <w:color w:val="9D9D9D"/>
+              <w:lang w:val="en-GB"/>
+            </w:rPr>
+          </w:rPrChange>
+        </w:rPr>
+      </w:pPr>
+      <w:r>
+        <w:rPr>
+          <w:rFonts w:ascii="Menlo" w:hAnsi="Menlo" w:cs="Menlo"/>
+          <w:color w:val="9D9D9D"/>
+          <w:lang w:val="ca-ES"/>
+          <w:rPrChange w:id="344" w:author="Francisco Gorina" w:date="2022-09-07T12:32:00Z">
             <w:rPr>
               <w:rFonts w:ascii="Menlo" w:hAnsi="Menlo" w:cs="Menlo"/>
               <w:color w:val="9D9D9D"/>
@@ -7661,20 +7468,6 @@
           <w:rFonts w:ascii="Menlo" w:hAnsi="Menlo" w:cs="Menlo"/>
           <w:color w:val="9D9D9D"/>
           <w:lang w:val="ca-ES"/>
-          <w:rPrChange w:id="344" w:author="Francisco Gorina" w:date="2022-09-07T12:32:00Z">
-            <w:rPr>
-              <w:rFonts w:ascii="Menlo" w:hAnsi="Menlo" w:cs="Menlo"/>
-              <w:color w:val="9D9D9D"/>
-              <w:lang w:val="en-GB"/>
-            </w:rPr>
-          </w:rPrChange>
-        </w:rPr>
-      </w:pPr>
-      <w:r>
-        <w:rPr>
-          <w:rFonts w:ascii="Menlo" w:hAnsi="Menlo" w:cs="Menlo"/>
-          <w:color w:val="9D9D9D"/>
-          <w:lang w:val="ca-ES"/>
           <w:rPrChange w:id="345" w:author="Francisco Gorina" w:date="2022-09-07T12:32:00Z">
             <w:rPr>
               <w:rFonts w:ascii="Menlo" w:hAnsi="Menlo" w:cs="Menlo"/>
@@ -7683,6 +7476,20 @@
             </w:rPr>
           </w:rPrChange>
         </w:rPr>
+      </w:pPr>
+      <w:r>
+        <w:rPr>
+          <w:rFonts w:ascii="Menlo" w:hAnsi="Menlo" w:cs="Menlo"/>
+          <w:color w:val="9D9D9D"/>
+          <w:lang w:val="ca-ES"/>
+          <w:rPrChange w:id="346" w:author="Francisco Gorina" w:date="2022-09-07T12:32:00Z">
+            <w:rPr>
+              <w:rFonts w:ascii="Menlo" w:hAnsi="Menlo" w:cs="Menlo"/>
+              <w:color w:val="9D9D9D"/>
+              <w:lang w:val="en-GB"/>
+            </w:rPr>
+          </w:rPrChange>
+        </w:rPr>
         <w:tab/>
       </w:r>
       <w:proofErr w:type="spellStart"/>
@@ -7691,7 +7498,7 @@
           <w:rFonts w:ascii="Menlo" w:hAnsi="Menlo" w:cs="Menlo"/>
           <w:color w:val="4D7DD9"/>
           <w:lang w:val="ca-ES"/>
-          <w:rPrChange w:id="346" w:author="Francisco Gorina" w:date="2022-09-07T12:32:00Z">
+          <w:rPrChange w:id="347" w:author="Francisco Gorina" w:date="2022-09-07T12:32:00Z">
             <w:rPr>
               <w:rFonts w:ascii="Menlo" w:hAnsi="Menlo" w:cs="Menlo"/>
               <w:color w:val="4D7DD9"/>
@@ -7707,7 +7514,7 @@
           <w:rFonts w:ascii="Menlo" w:hAnsi="Menlo" w:cs="Menlo"/>
           <w:color w:val="9D9D9D"/>
           <w:lang w:val="ca-ES"/>
-          <w:rPrChange w:id="347" w:author="Francisco Gorina" w:date="2022-09-07T12:32:00Z">
+          <w:rPrChange w:id="348" w:author="Francisco Gorina" w:date="2022-09-07T12:32:00Z">
             <w:rPr>
               <w:rFonts w:ascii="Menlo" w:hAnsi="Menlo" w:cs="Menlo"/>
               <w:color w:val="9D9D9D"/>
@@ -7722,7 +7529,7 @@
           <w:rFonts w:ascii="Menlo" w:hAnsi="Menlo" w:cs="Menlo"/>
           <w:color w:val="BBB844"/>
           <w:lang w:val="ca-ES"/>
-          <w:rPrChange w:id="348" w:author="Francisco Gorina" w:date="2022-09-07T12:32:00Z">
+          <w:rPrChange w:id="349" w:author="Francisco Gorina" w:date="2022-09-07T12:32:00Z">
             <w:rPr>
               <w:rFonts w:ascii="Menlo" w:hAnsi="Menlo" w:cs="Menlo"/>
               <w:color w:val="BBB844"/>
@@ -7737,7 +7544,7 @@
           <w:rFonts w:ascii="Menlo" w:hAnsi="Menlo" w:cs="Menlo"/>
           <w:color w:val="9D9D9D"/>
           <w:lang w:val="ca-ES"/>
-          <w:rPrChange w:id="349" w:author="Francisco Gorina" w:date="2022-09-07T12:32:00Z">
+          <w:rPrChange w:id="350" w:author="Francisco Gorina" w:date="2022-09-07T12:32:00Z">
             <w:rPr>
               <w:rFonts w:ascii="Menlo" w:hAnsi="Menlo" w:cs="Menlo"/>
               <w:color w:val="9D9D9D"/>
@@ -7752,7 +7559,7 @@
           <w:rFonts w:ascii="Menlo" w:hAnsi="Menlo" w:cs="Menlo"/>
           <w:color w:val="BBB844"/>
           <w:lang w:val="ca-ES"/>
-          <w:rPrChange w:id="350" w:author="Francisco Gorina" w:date="2022-09-07T12:32:00Z">
+          <w:rPrChange w:id="351" w:author="Francisco Gorina" w:date="2022-09-07T12:32:00Z">
             <w:rPr>
               <w:rFonts w:ascii="Menlo" w:hAnsi="Menlo" w:cs="Menlo"/>
               <w:color w:val="BBB844"/>
@@ -7767,7 +7574,7 @@
           <w:rFonts w:ascii="Menlo" w:hAnsi="Menlo" w:cs="Menlo"/>
           <w:color w:val="9D9D9D"/>
           <w:lang w:val="ca-ES"/>
-          <w:rPrChange w:id="351" w:author="Francisco Gorina" w:date="2022-09-07T12:32:00Z">
+          <w:rPrChange w:id="352" w:author="Francisco Gorina" w:date="2022-09-07T12:32:00Z">
             <w:rPr>
               <w:rFonts w:ascii="Menlo" w:hAnsi="Menlo" w:cs="Menlo"/>
               <w:color w:val="9D9D9D"/>
@@ -7801,7 +7608,7 @@
           <w:rFonts w:ascii="Menlo" w:hAnsi="Menlo" w:cs="Menlo"/>
           <w:color w:val="9D9D9D"/>
           <w:lang w:val="ca-ES"/>
-          <w:rPrChange w:id="352" w:author="Francisco Gorina" w:date="2022-09-07T12:32:00Z">
+          <w:rPrChange w:id="353" w:author="Francisco Gorina" w:date="2022-09-07T12:32:00Z">
             <w:rPr>
               <w:rFonts w:ascii="Menlo" w:hAnsi="Menlo" w:cs="Menlo"/>
               <w:color w:val="9D9D9D"/>
@@ -7834,7 +7641,7 @@
           <w:rFonts w:ascii="Menlo" w:hAnsi="Menlo" w:cs="Menlo"/>
           <w:color w:val="9D9D9D"/>
           <w:lang w:val="ca-ES"/>
-          <w:rPrChange w:id="353" w:author="Francisco Gorina" w:date="2022-09-07T12:32:00Z">
+          <w:rPrChange w:id="354" w:author="Francisco Gorina" w:date="2022-09-07T12:32:00Z">
             <w:rPr>
               <w:rFonts w:ascii="Menlo" w:hAnsi="Menlo" w:cs="Menlo"/>
               <w:color w:val="9D9D9D"/>
@@ -7867,21 +7674,21 @@
           <w:rFonts w:ascii="Menlo" w:hAnsi="Menlo" w:cs="Menlo"/>
           <w:color w:val="9D9D9D"/>
           <w:lang w:val="ca-ES"/>
-          <w:rPrChange w:id="354" w:author="Francisco Gorina" w:date="2022-09-07T12:32:00Z">
-            <w:rPr>
-              <w:rFonts w:ascii="Menlo" w:hAnsi="Menlo" w:cs="Menlo"/>
-              <w:color w:val="9D9D9D"/>
-              <w:lang w:val="en-GB"/>
-            </w:rPr>
-          </w:rPrChange>
-        </w:rPr>
-      </w:pPr>
-      <w:r>
-        <w:rPr>
-          <w:rFonts w:ascii="Menlo" w:hAnsi="Menlo" w:cs="Menlo"/>
-          <w:color w:val="9D9D9D"/>
-          <w:lang w:val="ca-ES"/>
           <w:rPrChange w:id="355" w:author="Francisco Gorina" w:date="2022-09-07T12:32:00Z">
+            <w:rPr>
+              <w:rFonts w:ascii="Menlo" w:hAnsi="Menlo" w:cs="Menlo"/>
+              <w:color w:val="9D9D9D"/>
+              <w:lang w:val="en-GB"/>
+            </w:rPr>
+          </w:rPrChange>
+        </w:rPr>
+      </w:pPr>
+      <w:r>
+        <w:rPr>
+          <w:rFonts w:ascii="Menlo" w:hAnsi="Menlo" w:cs="Menlo"/>
+          <w:color w:val="9D9D9D"/>
+          <w:lang w:val="ca-ES"/>
+          <w:rPrChange w:id="356" w:author="Francisco Gorina" w:date="2022-09-07T12:32:00Z">
             <w:rPr>
               <w:rFonts w:ascii="Menlo" w:hAnsi="Menlo" w:cs="Menlo"/>
               <w:color w:val="9D9D9D"/>
@@ -7915,7 +7722,7 @@
           <w:rFonts w:ascii="Menlo" w:hAnsi="Menlo" w:cs="Menlo"/>
           <w:color w:val="9D9D9D"/>
           <w:lang w:val="ca-ES"/>
-          <w:rPrChange w:id="356" w:author="Francisco Gorina" w:date="2022-09-07T12:32:00Z">
+          <w:rPrChange w:id="357" w:author="Francisco Gorina" w:date="2022-09-07T12:32:00Z">
             <w:rPr>
               <w:rFonts w:ascii="Menlo" w:hAnsi="Menlo" w:cs="Menlo"/>
               <w:color w:val="9D9D9D"/>
@@ -7948,7 +7755,7 @@
           <w:rFonts w:ascii="Menlo" w:hAnsi="Menlo" w:cs="Menlo"/>
           <w:color w:val="555D9D"/>
           <w:lang w:val="ca-ES"/>
-          <w:rPrChange w:id="357" w:author="Francisco Gorina" w:date="2022-09-07T12:32:00Z">
+          <w:rPrChange w:id="358" w:author="Francisco Gorina" w:date="2022-09-07T12:32:00Z">
             <w:rPr>
               <w:rFonts w:ascii="Menlo" w:hAnsi="Menlo" w:cs="Menlo"/>
               <w:color w:val="555D9D"/>
@@ -7962,7 +7769,7 @@
           <w:rFonts w:ascii="Menlo" w:hAnsi="Menlo" w:cs="Menlo"/>
           <w:color w:val="555D9D"/>
           <w:lang w:val="ca-ES"/>
-          <w:rPrChange w:id="358" w:author="Francisco Gorina" w:date="2022-09-07T12:32:00Z">
+          <w:rPrChange w:id="359" w:author="Francisco Gorina" w:date="2022-09-07T12:32:00Z">
             <w:rPr>
               <w:rFonts w:ascii="Menlo" w:hAnsi="Menlo" w:cs="Menlo"/>
               <w:color w:val="555D9D"/>
@@ -7978,7 +7785,7 @@
           <w:rFonts w:ascii="Menlo" w:hAnsi="Menlo" w:cs="Menlo"/>
           <w:color w:val="555D9D"/>
           <w:lang w:val="ca-ES"/>
-          <w:rPrChange w:id="359" w:author="Francisco Gorina" w:date="2022-09-07T12:32:00Z">
+          <w:rPrChange w:id="360" w:author="Francisco Gorina" w:date="2022-09-07T12:32:00Z">
             <w:rPr>
               <w:rFonts w:ascii="Menlo" w:hAnsi="Menlo" w:cs="Menlo"/>
               <w:color w:val="555D9D"/>
@@ -7994,7 +7801,7 @@
           <w:rFonts w:ascii="Menlo" w:hAnsi="Menlo" w:cs="Menlo"/>
           <w:color w:val="555D9D"/>
           <w:lang w:val="ca-ES"/>
-          <w:rPrChange w:id="360" w:author="Francisco Gorina" w:date="2022-09-07T12:32:00Z">
+          <w:rPrChange w:id="361" w:author="Francisco Gorina" w:date="2022-09-07T12:32:00Z">
             <w:rPr>
               <w:rFonts w:ascii="Menlo" w:hAnsi="Menlo" w:cs="Menlo"/>
               <w:color w:val="555D9D"/>
@@ -8010,7 +7817,7 @@
           <w:rFonts w:ascii="Menlo" w:hAnsi="Menlo" w:cs="Menlo"/>
           <w:color w:val="555D9D"/>
           <w:lang w:val="ca-ES"/>
-          <w:rPrChange w:id="361" w:author="Francisco Gorina" w:date="2022-09-07T12:32:00Z">
+          <w:rPrChange w:id="362" w:author="Francisco Gorina" w:date="2022-09-07T12:32:00Z">
             <w:rPr>
               <w:rFonts w:ascii="Menlo" w:hAnsi="Menlo" w:cs="Menlo"/>
               <w:color w:val="555D9D"/>
@@ -8026,7 +7833,7 @@
           <w:rFonts w:ascii="Menlo" w:hAnsi="Menlo" w:cs="Menlo"/>
           <w:color w:val="555D9D"/>
           <w:lang w:val="ca-ES"/>
-          <w:rPrChange w:id="362" w:author="Francisco Gorina" w:date="2022-09-07T12:32:00Z">
+          <w:rPrChange w:id="363" w:author="Francisco Gorina" w:date="2022-09-07T12:32:00Z">
             <w:rPr>
               <w:rFonts w:ascii="Menlo" w:hAnsi="Menlo" w:cs="Menlo"/>
               <w:color w:val="555D9D"/>
@@ -8060,7 +7867,7 @@
           <w:rFonts w:ascii="Menlo" w:hAnsi="Menlo" w:cs="Menlo"/>
           <w:color w:val="9D9D9D"/>
           <w:lang w:val="ca-ES"/>
-          <w:rPrChange w:id="363" w:author="Francisco Gorina" w:date="2022-09-07T12:32:00Z">
+          <w:rPrChange w:id="364" w:author="Francisco Gorina" w:date="2022-09-07T12:32:00Z">
             <w:rPr>
               <w:rFonts w:ascii="Menlo" w:hAnsi="Menlo" w:cs="Menlo"/>
               <w:color w:val="9D9D9D"/>
@@ -8093,7 +7900,7 @@
           <w:rFonts w:ascii="Menlo" w:hAnsi="Menlo" w:cs="Menlo"/>
           <w:color w:val="9D9D9D"/>
           <w:lang w:val="ca-ES"/>
-          <w:rPrChange w:id="364" w:author="Francisco Gorina" w:date="2022-09-07T12:32:00Z">
+          <w:rPrChange w:id="365" w:author="Francisco Gorina" w:date="2022-09-07T12:32:00Z">
             <w:rPr>
               <w:rFonts w:ascii="Menlo" w:hAnsi="Menlo" w:cs="Menlo"/>
               <w:color w:val="9D9D9D"/>
@@ -8126,7 +7933,7 @@
           <w:rFonts w:ascii="Menlo" w:hAnsi="Menlo" w:cs="Menlo"/>
           <w:color w:val="9D9D9D"/>
           <w:lang w:val="ca-ES"/>
-          <w:rPrChange w:id="365" w:author="Francisco Gorina" w:date="2022-09-07T12:32:00Z">
+          <w:rPrChange w:id="366" w:author="Francisco Gorina" w:date="2022-09-07T12:32:00Z">
             <w:rPr>
               <w:rFonts w:ascii="Menlo" w:hAnsi="Menlo" w:cs="Menlo"/>
               <w:color w:val="9D9D9D"/>
@@ -8140,7 +7947,7 @@
           <w:rFonts w:ascii="Menlo" w:hAnsi="Menlo" w:cs="Menlo"/>
           <w:color w:val="BBB844"/>
           <w:lang w:val="ca-ES"/>
-          <w:rPrChange w:id="366" w:author="Francisco Gorina" w:date="2022-09-07T12:32:00Z">
+          <w:rPrChange w:id="367" w:author="Francisco Gorina" w:date="2022-09-07T12:32:00Z">
             <w:rPr>
               <w:rFonts w:ascii="Menlo" w:hAnsi="Menlo" w:cs="Menlo"/>
               <w:color w:val="BBB844"/>
@@ -8155,7 +7962,7 @@
           <w:rFonts w:ascii="Menlo" w:hAnsi="Menlo" w:cs="Menlo"/>
           <w:color w:val="9D9D9D"/>
           <w:lang w:val="ca-ES"/>
-          <w:rPrChange w:id="367" w:author="Francisco Gorina" w:date="2022-09-07T12:32:00Z">
+          <w:rPrChange w:id="368" w:author="Francisco Gorina" w:date="2022-09-07T12:32:00Z">
             <w:rPr>
               <w:rFonts w:ascii="Menlo" w:hAnsi="Menlo" w:cs="Menlo"/>
               <w:color w:val="9D9D9D"/>
@@ -8170,7 +7977,7 @@
           <w:rFonts w:ascii="Menlo" w:hAnsi="Menlo" w:cs="Menlo"/>
           <w:color w:val="86D0FF"/>
           <w:lang w:val="ca-ES"/>
-          <w:rPrChange w:id="368" w:author="Francisco Gorina" w:date="2022-09-07T12:32:00Z">
+          <w:rPrChange w:id="369" w:author="Francisco Gorina" w:date="2022-09-07T12:32:00Z">
             <w:rPr>
               <w:rFonts w:ascii="Menlo" w:hAnsi="Menlo" w:cs="Menlo"/>
               <w:color w:val="86D0FF"/>
@@ -8186,7 +7993,7 @@
           <w:rFonts w:ascii="Menlo" w:hAnsi="Menlo" w:cs="Menlo"/>
           <w:color w:val="86D0FF"/>
           <w:lang w:val="ca-ES"/>
-          <w:rPrChange w:id="369" w:author="Francisco Gorina" w:date="2022-09-07T12:32:00Z">
+          <w:rPrChange w:id="370" w:author="Francisco Gorina" w:date="2022-09-07T12:32:00Z">
             <w:rPr>
               <w:rFonts w:ascii="Menlo" w:hAnsi="Menlo" w:cs="Menlo"/>
               <w:color w:val="86D0FF"/>
@@ -8202,7 +8009,7 @@
           <w:rFonts w:ascii="Menlo" w:hAnsi="Menlo" w:cs="Menlo"/>
           <w:color w:val="86D0FF"/>
           <w:lang w:val="ca-ES"/>
-          <w:rPrChange w:id="370" w:author="Francisco Gorina" w:date="2022-09-07T12:32:00Z">
+          <w:rPrChange w:id="371" w:author="Francisco Gorina" w:date="2022-09-07T12:32:00Z">
             <w:rPr>
               <w:rFonts w:ascii="Menlo" w:hAnsi="Menlo" w:cs="Menlo"/>
               <w:color w:val="86D0FF"/>
@@ -8217,7 +8024,7 @@
           <w:rFonts w:ascii="Menlo" w:hAnsi="Menlo" w:cs="Menlo"/>
           <w:color w:val="9D9D9D"/>
           <w:lang w:val="ca-ES"/>
-          <w:rPrChange w:id="371" w:author="Francisco Gorina" w:date="2022-09-07T12:32:00Z">
+          <w:rPrChange w:id="372" w:author="Francisco Gorina" w:date="2022-09-07T12:32:00Z">
             <w:rPr>
               <w:rFonts w:ascii="Menlo" w:hAnsi="Menlo" w:cs="Menlo"/>
               <w:color w:val="9D9D9D"/>
@@ -8251,7 +8058,7 @@
           <w:rFonts w:ascii="Menlo" w:hAnsi="Menlo" w:cs="Menlo"/>
           <w:color w:val="9D9D9D"/>
           <w:lang w:val="ca-ES"/>
-          <w:rPrChange w:id="372" w:author="Francisco Gorina" w:date="2022-09-07T12:32:00Z">
+          <w:rPrChange w:id="373" w:author="Francisco Gorina" w:date="2022-09-07T12:32:00Z">
             <w:rPr>
               <w:rFonts w:ascii="Menlo" w:hAnsi="Menlo" w:cs="Menlo"/>
               <w:color w:val="9D9D9D"/>
@@ -8265,7 +8072,7 @@
           <w:rFonts w:ascii="Menlo" w:hAnsi="Menlo" w:cs="Menlo"/>
           <w:color w:val="BBB844"/>
           <w:lang w:val="ca-ES"/>
-          <w:rPrChange w:id="373" w:author="Francisco Gorina" w:date="2022-09-07T12:32:00Z">
+          <w:rPrChange w:id="374" w:author="Francisco Gorina" w:date="2022-09-07T12:32:00Z">
             <w:rPr>
               <w:rFonts w:ascii="Menlo" w:hAnsi="Menlo" w:cs="Menlo"/>
               <w:color w:val="BBB844"/>
@@ -8281,7 +8088,7 @@
           <w:rFonts w:ascii="Menlo" w:hAnsi="Menlo" w:cs="Menlo"/>
           <w:color w:val="BBB844"/>
           <w:lang w:val="ca-ES"/>
-          <w:rPrChange w:id="374" w:author="Francisco Gorina" w:date="2022-09-07T12:32:00Z">
+          <w:rPrChange w:id="375" w:author="Francisco Gorina" w:date="2022-09-07T12:32:00Z">
             <w:rPr>
               <w:rFonts w:ascii="Menlo" w:hAnsi="Menlo" w:cs="Menlo"/>
               <w:color w:val="BBB844"/>
@@ -8297,7 +8104,7 @@
           <w:rFonts w:ascii="Menlo" w:hAnsi="Menlo" w:cs="Menlo"/>
           <w:color w:val="9D9D9D"/>
           <w:lang w:val="ca-ES"/>
-          <w:rPrChange w:id="375" w:author="Francisco Gorina" w:date="2022-09-07T12:32:00Z">
+          <w:rPrChange w:id="376" w:author="Francisco Gorina" w:date="2022-09-07T12:32:00Z">
             <w:rPr>
               <w:rFonts w:ascii="Menlo" w:hAnsi="Menlo" w:cs="Menlo"/>
               <w:color w:val="9D9D9D"/>
@@ -8312,7 +8119,7 @@
           <w:rFonts w:ascii="Menlo" w:hAnsi="Menlo" w:cs="Menlo"/>
           <w:color w:val="86D0FF"/>
           <w:lang w:val="ca-ES"/>
-          <w:rPrChange w:id="376" w:author="Francisco Gorina" w:date="2022-09-07T12:32:00Z">
+          <w:rPrChange w:id="377" w:author="Francisco Gorina" w:date="2022-09-07T12:32:00Z">
             <w:rPr>
               <w:rFonts w:ascii="Menlo" w:hAnsi="Menlo" w:cs="Menlo"/>
               <w:color w:val="86D0FF"/>
@@ -8327,7 +8134,7 @@
           <w:rFonts w:ascii="Menlo" w:hAnsi="Menlo" w:cs="Menlo"/>
           <w:color w:val="9D9D9D"/>
           <w:lang w:val="ca-ES"/>
-          <w:rPrChange w:id="377" w:author="Francisco Gorina" w:date="2022-09-07T12:32:00Z">
+          <w:rPrChange w:id="378" w:author="Francisco Gorina" w:date="2022-09-07T12:32:00Z">
             <w:rPr>
               <w:rFonts w:ascii="Menlo" w:hAnsi="Menlo" w:cs="Menlo"/>
               <w:color w:val="9D9D9D"/>
@@ -8361,7 +8168,7 @@
           <w:rFonts w:ascii="Menlo" w:hAnsi="Menlo" w:cs="Menlo"/>
           <w:color w:val="9D9D9D"/>
           <w:lang w:val="ca-ES"/>
-          <w:rPrChange w:id="378" w:author="Francisco Gorina" w:date="2022-09-07T12:32:00Z">
+          <w:rPrChange w:id="379" w:author="Francisco Gorina" w:date="2022-09-07T12:32:00Z">
             <w:rPr>
               <w:rFonts w:ascii="Menlo" w:hAnsi="Menlo" w:cs="Menlo"/>
               <w:color w:val="9D9D9D"/>
@@ -8394,7 +8201,7 @@
           <w:rFonts w:ascii="Menlo" w:hAnsi="Menlo" w:cs="Menlo"/>
           <w:color w:val="9D9D9D"/>
           <w:lang w:val="ca-ES"/>
-          <w:rPrChange w:id="379" w:author="Francisco Gorina" w:date="2022-09-07T12:32:00Z">
+          <w:rPrChange w:id="380" w:author="Francisco Gorina" w:date="2022-09-07T12:32:00Z">
             <w:rPr>
               <w:rFonts w:ascii="Menlo" w:hAnsi="Menlo" w:cs="Menlo"/>
               <w:color w:val="9D9D9D"/>
@@ -8408,7 +8215,7 @@
           <w:rFonts w:ascii="Menlo" w:hAnsi="Menlo" w:cs="Menlo"/>
           <w:color w:val="BBB844"/>
           <w:lang w:val="ca-ES"/>
-          <w:rPrChange w:id="380" w:author="Francisco Gorina" w:date="2022-09-07T12:32:00Z">
+          <w:rPrChange w:id="381" w:author="Francisco Gorina" w:date="2022-09-07T12:32:00Z">
             <w:rPr>
               <w:rFonts w:ascii="Menlo" w:hAnsi="Menlo" w:cs="Menlo"/>
               <w:color w:val="BBB844"/>
@@ -8424,7 +8231,7 @@
           <w:rFonts w:ascii="Menlo" w:hAnsi="Menlo" w:cs="Menlo"/>
           <w:color w:val="BBB844"/>
           <w:lang w:val="ca-ES"/>
-          <w:rPrChange w:id="381" w:author="Francisco Gorina" w:date="2022-09-07T12:32:00Z">
+          <w:rPrChange w:id="382" w:author="Francisco Gorina" w:date="2022-09-07T12:32:00Z">
             <w:rPr>
               <w:rFonts w:ascii="Menlo" w:hAnsi="Menlo" w:cs="Menlo"/>
               <w:color w:val="BBB844"/>
@@ -8440,7 +8247,7 @@
           <w:rFonts w:ascii="Menlo" w:hAnsi="Menlo" w:cs="Menlo"/>
           <w:color w:val="9D9D9D"/>
           <w:lang w:val="ca-ES"/>
-          <w:rPrChange w:id="382" w:author="Francisco Gorina" w:date="2022-09-07T12:32:00Z">
+          <w:rPrChange w:id="383" w:author="Francisco Gorina" w:date="2022-09-07T12:32:00Z">
             <w:rPr>
               <w:rFonts w:ascii="Menlo" w:hAnsi="Menlo" w:cs="Menlo"/>
               <w:color w:val="9D9D9D"/>
@@ -8455,7 +8262,7 @@
           <w:rFonts w:ascii="Menlo" w:hAnsi="Menlo" w:cs="Menlo"/>
           <w:color w:val="15748F"/>
           <w:lang w:val="ca-ES"/>
-          <w:rPrChange w:id="383" w:author="Francisco Gorina" w:date="2022-09-07T12:32:00Z">
+          <w:rPrChange w:id="384" w:author="Francisco Gorina" w:date="2022-09-07T12:32:00Z">
             <w:rPr>
               <w:rFonts w:ascii="Menlo" w:hAnsi="Menlo" w:cs="Menlo"/>
               <w:color w:val="15748F"/>
@@ -8470,7 +8277,7 @@
           <w:rFonts w:ascii="Menlo" w:hAnsi="Menlo" w:cs="Menlo"/>
           <w:color w:val="9D9D9D"/>
           <w:lang w:val="ca-ES"/>
-          <w:rPrChange w:id="384" w:author="Francisco Gorina" w:date="2022-09-07T12:32:00Z">
+          <w:rPrChange w:id="385" w:author="Francisco Gorina" w:date="2022-09-07T12:32:00Z">
             <w:rPr>
               <w:rFonts w:ascii="Menlo" w:hAnsi="Menlo" w:cs="Menlo"/>
               <w:color w:val="9D9D9D"/>
@@ -8485,7 +8292,7 @@
           <w:rFonts w:ascii="Menlo" w:hAnsi="Menlo" w:cs="Menlo"/>
           <w:color w:val="86D0FF"/>
           <w:lang w:val="ca-ES"/>
-          <w:rPrChange w:id="385" w:author="Francisco Gorina" w:date="2022-09-07T12:32:00Z">
+          <w:rPrChange w:id="386" w:author="Francisco Gorina" w:date="2022-09-07T12:32:00Z">
             <w:rPr>
               <w:rFonts w:ascii="Menlo" w:hAnsi="Menlo" w:cs="Menlo"/>
               <w:color w:val="86D0FF"/>
@@ -8501,7 +8308,7 @@
           <w:rFonts w:ascii="Menlo" w:hAnsi="Menlo" w:cs="Menlo"/>
           <w:color w:val="86D0FF"/>
           <w:lang w:val="ca-ES"/>
-          <w:rPrChange w:id="386" w:author="Francisco Gorina" w:date="2022-09-07T12:32:00Z">
+          <w:rPrChange w:id="387" w:author="Francisco Gorina" w:date="2022-09-07T12:32:00Z">
             <w:rPr>
               <w:rFonts w:ascii="Menlo" w:hAnsi="Menlo" w:cs="Menlo"/>
               <w:color w:val="86D0FF"/>
@@ -8517,7 +8324,7 @@
           <w:rFonts w:ascii="Menlo" w:hAnsi="Menlo" w:cs="Menlo"/>
           <w:color w:val="86D0FF"/>
           <w:lang w:val="ca-ES"/>
-          <w:rPrChange w:id="387" w:author="Francisco Gorina" w:date="2022-09-07T12:32:00Z">
+          <w:rPrChange w:id="388" w:author="Francisco Gorina" w:date="2022-09-07T12:32:00Z">
             <w:rPr>
               <w:rFonts w:ascii="Menlo" w:hAnsi="Menlo" w:cs="Menlo"/>
               <w:color w:val="86D0FF"/>
@@ -8532,7 +8339,7 @@
           <w:rFonts w:ascii="Menlo" w:hAnsi="Menlo" w:cs="Menlo"/>
           <w:color w:val="9D9D9D"/>
           <w:lang w:val="ca-ES"/>
-          <w:rPrChange w:id="388" w:author="Francisco Gorina" w:date="2022-09-07T12:32:00Z">
+          <w:rPrChange w:id="389" w:author="Francisco Gorina" w:date="2022-09-07T12:32:00Z">
             <w:rPr>
               <w:rFonts w:ascii="Menlo" w:hAnsi="Menlo" w:cs="Menlo"/>
               <w:color w:val="9D9D9D"/>
@@ -8566,7 +8373,7 @@
           <w:rFonts w:ascii="Menlo" w:hAnsi="Menlo" w:cs="Menlo"/>
           <w:color w:val="9D9D9D"/>
           <w:lang w:val="ca-ES"/>
-          <w:rPrChange w:id="389" w:author="Francisco Gorina" w:date="2022-09-07T12:32:00Z">
+          <w:rPrChange w:id="390" w:author="Francisco Gorina" w:date="2022-09-07T12:32:00Z">
             <w:rPr>
               <w:rFonts w:ascii="Menlo" w:hAnsi="Menlo" w:cs="Menlo"/>
               <w:color w:val="9D9D9D"/>
@@ -8580,7 +8387,7 @@
           <w:rFonts w:ascii="Menlo" w:hAnsi="Menlo" w:cs="Menlo"/>
           <w:color w:val="BBB844"/>
           <w:lang w:val="ca-ES"/>
-          <w:rPrChange w:id="390" w:author="Francisco Gorina" w:date="2022-09-07T12:32:00Z">
+          <w:rPrChange w:id="391" w:author="Francisco Gorina" w:date="2022-09-07T12:32:00Z">
             <w:rPr>
               <w:rFonts w:ascii="Menlo" w:hAnsi="Menlo" w:cs="Menlo"/>
               <w:color w:val="BBB844"/>
@@ -8596,7 +8403,7 @@
           <w:rFonts w:ascii="Menlo" w:hAnsi="Menlo" w:cs="Menlo"/>
           <w:color w:val="BBB844"/>
           <w:lang w:val="ca-ES"/>
-          <w:rPrChange w:id="391" w:author="Francisco Gorina" w:date="2022-09-07T12:32:00Z">
+          <w:rPrChange w:id="392" w:author="Francisco Gorina" w:date="2022-09-07T12:32:00Z">
             <w:rPr>
               <w:rFonts w:ascii="Menlo" w:hAnsi="Menlo" w:cs="Menlo"/>
               <w:color w:val="BBB844"/>
@@ -8612,7 +8419,7 @@
           <w:rFonts w:ascii="Menlo" w:hAnsi="Menlo" w:cs="Menlo"/>
           <w:color w:val="9D9D9D"/>
           <w:lang w:val="ca-ES"/>
-          <w:rPrChange w:id="392" w:author="Francisco Gorina" w:date="2022-09-07T12:32:00Z">
+          <w:rPrChange w:id="393" w:author="Francisco Gorina" w:date="2022-09-07T12:32:00Z">
             <w:rPr>
               <w:rFonts w:ascii="Menlo" w:hAnsi="Menlo" w:cs="Menlo"/>
               <w:color w:val="9D9D9D"/>
@@ -8627,7 +8434,7 @@
           <w:rFonts w:ascii="Menlo" w:hAnsi="Menlo" w:cs="Menlo"/>
           <w:color w:val="15748F"/>
           <w:lang w:val="ca-ES"/>
-          <w:rPrChange w:id="393" w:author="Francisco Gorina" w:date="2022-09-07T12:32:00Z">
+          <w:rPrChange w:id="394" w:author="Francisco Gorina" w:date="2022-09-07T12:32:00Z">
             <w:rPr>
               <w:rFonts w:ascii="Menlo" w:hAnsi="Menlo" w:cs="Menlo"/>
               <w:color w:val="15748F"/>
@@ -8642,7 +8449,7 @@
           <w:rFonts w:ascii="Menlo" w:hAnsi="Menlo" w:cs="Menlo"/>
           <w:color w:val="9D9D9D"/>
           <w:lang w:val="ca-ES"/>
-          <w:rPrChange w:id="394" w:author="Francisco Gorina" w:date="2022-09-07T12:32:00Z">
+          <w:rPrChange w:id="395" w:author="Francisco Gorina" w:date="2022-09-07T12:32:00Z">
             <w:rPr>
               <w:rFonts w:ascii="Menlo" w:hAnsi="Menlo" w:cs="Menlo"/>
               <w:color w:val="9D9D9D"/>
@@ -8657,7 +8464,7 @@
           <w:rFonts w:ascii="Menlo" w:hAnsi="Menlo" w:cs="Menlo"/>
           <w:color w:val="86D0FF"/>
           <w:lang w:val="ca-ES"/>
-          <w:rPrChange w:id="395" w:author="Francisco Gorina" w:date="2022-09-07T12:32:00Z">
+          <w:rPrChange w:id="396" w:author="Francisco Gorina" w:date="2022-09-07T12:32:00Z">
             <w:rPr>
               <w:rFonts w:ascii="Menlo" w:hAnsi="Menlo" w:cs="Menlo"/>
               <w:color w:val="86D0FF"/>
@@ -8673,7 +8480,7 @@
           <w:rFonts w:ascii="Menlo" w:hAnsi="Menlo" w:cs="Menlo"/>
           <w:color w:val="86D0FF"/>
           <w:lang w:val="ca-ES"/>
-          <w:rPrChange w:id="396" w:author="Francisco Gorina" w:date="2022-09-07T12:32:00Z">
+          <w:rPrChange w:id="397" w:author="Francisco Gorina" w:date="2022-09-07T12:32:00Z">
             <w:rPr>
               <w:rFonts w:ascii="Menlo" w:hAnsi="Menlo" w:cs="Menlo"/>
               <w:color w:val="86D0FF"/>
@@ -8689,7 +8496,7 @@
           <w:rFonts w:ascii="Menlo" w:hAnsi="Menlo" w:cs="Menlo"/>
           <w:color w:val="86D0FF"/>
           <w:lang w:val="ca-ES"/>
-          <w:rPrChange w:id="397" w:author="Francisco Gorina" w:date="2022-09-07T12:32:00Z">
+          <w:rPrChange w:id="398" w:author="Francisco Gorina" w:date="2022-09-07T12:32:00Z">
             <w:rPr>
               <w:rFonts w:ascii="Menlo" w:hAnsi="Menlo" w:cs="Menlo"/>
               <w:color w:val="86D0FF"/>
@@ -8704,7 +8511,7 @@
           <w:rFonts w:ascii="Menlo" w:hAnsi="Menlo" w:cs="Menlo"/>
           <w:color w:val="9D9D9D"/>
           <w:lang w:val="ca-ES"/>
-          <w:rPrChange w:id="398" w:author="Francisco Gorina" w:date="2022-09-07T12:32:00Z">
+          <w:rPrChange w:id="399" w:author="Francisco Gorina" w:date="2022-09-07T12:32:00Z">
             <w:rPr>
               <w:rFonts w:ascii="Menlo" w:hAnsi="Menlo" w:cs="Menlo"/>
               <w:color w:val="9D9D9D"/>
@@ -8738,20 +8545,6 @@
           <w:rFonts w:ascii="Menlo" w:hAnsi="Menlo" w:cs="Menlo"/>
           <w:color w:val="9D9D9D"/>
           <w:lang w:val="ca-ES"/>
-          <w:rPrChange w:id="399" w:author="Francisco Gorina" w:date="2022-09-07T12:32:00Z">
-            <w:rPr>
-              <w:rFonts w:ascii="Menlo" w:hAnsi="Menlo" w:cs="Menlo"/>
-              <w:color w:val="9D9D9D"/>
-              <w:lang w:val="en-GB"/>
-            </w:rPr>
-          </w:rPrChange>
-        </w:rPr>
-      </w:pPr>
-      <w:r>
-        <w:rPr>
-          <w:rFonts w:ascii="Menlo" w:hAnsi="Menlo" w:cs="Menlo"/>
-          <w:color w:val="9D9D9D"/>
-          <w:lang w:val="ca-ES"/>
           <w:rPrChange w:id="400" w:author="Francisco Gorina" w:date="2022-09-07T12:32:00Z">
             <w:rPr>
               <w:rFonts w:ascii="Menlo" w:hAnsi="Menlo" w:cs="Menlo"/>
@@ -8760,8 +8553,7 @@
             </w:rPr>
           </w:rPrChange>
         </w:rPr>
-        <w:t xml:space="preserve">$terminal = </w:t>
-      </w:r>
+      </w:pPr>
       <w:r>
         <w:rPr>
           <w:rFonts w:ascii="Menlo" w:hAnsi="Menlo" w:cs="Menlo"/>
@@ -8775,7 +8567,7 @@
             </w:rPr>
           </w:rPrChange>
         </w:rPr>
-        <w:t>=</w:t>
+        <w:t>$terminal = =</w:t>
       </w:r>
       <w:r>
         <w:rPr>

</xml_diff>